<commit_message>
After adding Named and Anonymous volumes on docker
</commit_message>
<xml_diff>
--- a/Docker/3. Docker Managing Data and working with Volumes.docx
+++ b/Docker/3. Docker Managing Data and working with Volumes.docx
@@ -1953,7 +1953,7 @@
       </w:r>
     </w:p>
     <w:p>
-      <w:hyperlink r:id="rId4" w:history="1">
+      <w:hyperlink r:id="rId5" w:history="1">
         <w:r>
           <w:rPr>
             <w:rStyle w:val="Hyperlink"/>
@@ -1964,74 +1964,15 @@
     </w:p>
     <w:p>
       <w:r>
+        <w:rPr>
+          <w:noProof/>
+          <w:lang w:eastAsia="en-IN"/>
+        </w:rPr>
         <w:drawing>
           <wp:inline distT="0" distB="0" distL="0" distR="0" wp14:anchorId="61768A8B" wp14:editId="522AA2B3">
             <wp:extent cx="5731510" cy="2954020"/>
             <wp:effectExtent l="0" t="0" r="2540" b="0"/>
             <wp:docPr id="16" name="Picture 16"/>
-            <wp:cNvGraphicFramePr>
-              <a:graphicFrameLocks xmlns:a="http://schemas.openxmlformats.org/drawingml/2006/main" noChangeAspect="1"/>
-            </wp:cNvGraphicFramePr>
-            <a:graphic xmlns:a="http://schemas.openxmlformats.org/drawingml/2006/main">
-              <a:graphicData uri="http://schemas.openxmlformats.org/drawingml/2006/picture">
-                <pic:pic xmlns:pic="http://schemas.openxmlformats.org/drawingml/2006/picture">
-                  <pic:nvPicPr>
-                    <pic:cNvPr id="1" name=""/>
-                    <pic:cNvPicPr/>
-                  </pic:nvPicPr>
-                  <pic:blipFill>
-                    <a:blip r:embed="rId5"/>
-                    <a:stretch>
-                      <a:fillRect/>
-                    </a:stretch>
-                  </pic:blipFill>
-                  <pic:spPr>
-                    <a:xfrm>
-                      <a:off x="0" y="0"/>
-                      <a:ext cx="5731510" cy="2954020"/>
-                    </a:xfrm>
-                    <a:prstGeom prst="rect">
-                      <a:avLst/>
-                    </a:prstGeom>
-                  </pic:spPr>
-                </pic:pic>
-              </a:graphicData>
-            </a:graphic>
-          </wp:inline>
-        </w:drawing>
-      </w:r>
-    </w:p>
-    <w:p>
-      <w:r>
-        <w:t xml:space="preserve">Now let’s get </w:t>
-      </w:r>
-      <w:proofErr w:type="spellStart"/>
-      <w:r>
-        <w:t>dockerize</w:t>
-      </w:r>
-      <w:proofErr w:type="spellEnd"/>
-      <w:r>
-        <w:t xml:space="preserve"> this app </w:t>
-      </w:r>
-      <w:r>
-        <w:t xml:space="preserve">by creating a </w:t>
-      </w:r>
-      <w:proofErr w:type="spellStart"/>
-      <w:r>
-        <w:t>Dockerfile</w:t>
-      </w:r>
-      <w:proofErr w:type="spellEnd"/>
-      <w:r>
-        <w:t>.</w:t>
-      </w:r>
-    </w:p>
-    <w:p>
-      <w:r>
-        <w:drawing>
-          <wp:inline distT="0" distB="0" distL="0" distR="0" wp14:anchorId="3448D060" wp14:editId="2DFD6A54">
-            <wp:extent cx="5731510" cy="2811145"/>
-            <wp:effectExtent l="0" t="0" r="2540" b="8255"/>
-            <wp:docPr id="17" name="Picture 17"/>
             <wp:cNvGraphicFramePr>
               <a:graphicFrameLocks xmlns:a="http://schemas.openxmlformats.org/drawingml/2006/main" noChangeAspect="1"/>
             </wp:cNvGraphicFramePr>
@@ -2051,7 +1992,7 @@
                   <pic:spPr>
                     <a:xfrm>
                       <a:off x="0" y="0"/>
-                      <a:ext cx="5731510" cy="2811145"/>
+                      <a:ext cx="5731510" cy="2954020"/>
                     </a:xfrm>
                     <a:prstGeom prst="rect">
                       <a:avLst/>
@@ -2064,17 +2005,41 @@
         </w:drawing>
       </w:r>
     </w:p>
-    <w:p/>
-    <w:p/>
-    <w:p/>
-    <w:p>
-      <w:r>
-        <w:lastRenderedPageBreak/>
+    <w:p>
+      <w:r>
+        <w:t xml:space="preserve">Now let’s get </w:t>
+      </w:r>
+      <w:proofErr w:type="spellStart"/>
+      <w:r>
+        <w:t>dockerize</w:t>
+      </w:r>
+      <w:proofErr w:type="spellEnd"/>
+      <w:r>
+        <w:t xml:space="preserve"> this app </w:t>
+      </w:r>
+      <w:r>
+        <w:t xml:space="preserve">by creating a </w:t>
+      </w:r>
+      <w:proofErr w:type="spellStart"/>
+      <w:r>
+        <w:t>Dockerfile</w:t>
+      </w:r>
+      <w:proofErr w:type="spellEnd"/>
+      <w:r>
+        <w:t>.</w:t>
+      </w:r>
+    </w:p>
+    <w:p>
+      <w:r>
+        <w:rPr>
+          <w:noProof/>
+          <w:lang w:eastAsia="en-IN"/>
+        </w:rPr>
         <w:drawing>
-          <wp:inline distT="0" distB="0" distL="0" distR="0" wp14:anchorId="69EEE05F" wp14:editId="06FE55D0">
-            <wp:extent cx="5731510" cy="2204085"/>
-            <wp:effectExtent l="0" t="0" r="2540" b="5715"/>
-            <wp:docPr id="18" name="Picture 18"/>
+          <wp:inline distT="0" distB="0" distL="0" distR="0" wp14:anchorId="3448D060" wp14:editId="2DFD6A54">
+            <wp:extent cx="5731510" cy="2811145"/>
+            <wp:effectExtent l="0" t="0" r="2540" b="8255"/>
+            <wp:docPr id="17" name="Picture 17"/>
             <wp:cNvGraphicFramePr>
               <a:graphicFrameLocks xmlns:a="http://schemas.openxmlformats.org/drawingml/2006/main" noChangeAspect="1"/>
             </wp:cNvGraphicFramePr>
@@ -2094,7 +2059,7 @@
                   <pic:spPr>
                     <a:xfrm>
                       <a:off x="0" y="0"/>
-                      <a:ext cx="5731510" cy="2204085"/>
+                      <a:ext cx="5731510" cy="2811145"/>
                     </a:xfrm>
                     <a:prstGeom prst="rect">
                       <a:avLst/>
@@ -2107,13 +2072,21 @@
         </w:drawing>
       </w:r>
     </w:p>
-    <w:p>
-      <w:r>
+    <w:p/>
+    <w:p/>
+    <w:p/>
+    <w:p>
+      <w:r>
+        <w:rPr>
+          <w:noProof/>
+          <w:lang w:eastAsia="en-IN"/>
+        </w:rPr>
+        <w:lastRenderedPageBreak/>
         <w:drawing>
-          <wp:inline distT="0" distB="0" distL="0" distR="0" wp14:anchorId="7E5AC414" wp14:editId="03299945">
-            <wp:extent cx="5731510" cy="701040"/>
-            <wp:effectExtent l="0" t="0" r="2540" b="3810"/>
-            <wp:docPr id="19" name="Picture 19"/>
+          <wp:inline distT="0" distB="0" distL="0" distR="0" wp14:anchorId="69EEE05F" wp14:editId="06FE55D0">
+            <wp:extent cx="5731510" cy="2204085"/>
+            <wp:effectExtent l="0" t="0" r="2540" b="5715"/>
+            <wp:docPr id="18" name="Picture 18"/>
             <wp:cNvGraphicFramePr>
               <a:graphicFrameLocks xmlns:a="http://schemas.openxmlformats.org/drawingml/2006/main" noChangeAspect="1"/>
             </wp:cNvGraphicFramePr>
@@ -2133,7 +2106,7 @@
                   <pic:spPr>
                     <a:xfrm>
                       <a:off x="0" y="0"/>
-                      <a:ext cx="5731510" cy="701040"/>
+                      <a:ext cx="5731510" cy="2204085"/>
                     </a:xfrm>
                     <a:prstGeom prst="rect">
                       <a:avLst/>
@@ -2148,11 +2121,15 @@
     </w:p>
     <w:p>
       <w:r>
+        <w:rPr>
+          <w:noProof/>
+          <w:lang w:eastAsia="en-IN"/>
+        </w:rPr>
         <w:drawing>
-          <wp:inline distT="0" distB="0" distL="0" distR="0" wp14:anchorId="4EE1F6CA" wp14:editId="4C8FC937">
-            <wp:extent cx="5731510" cy="2090420"/>
-            <wp:effectExtent l="0" t="0" r="2540" b="5080"/>
-            <wp:docPr id="20" name="Picture 20"/>
+          <wp:inline distT="0" distB="0" distL="0" distR="0" wp14:anchorId="7E5AC414" wp14:editId="03299945">
+            <wp:extent cx="5731510" cy="701040"/>
+            <wp:effectExtent l="0" t="0" r="2540" b="3810"/>
+            <wp:docPr id="19" name="Picture 19"/>
             <wp:cNvGraphicFramePr>
               <a:graphicFrameLocks xmlns:a="http://schemas.openxmlformats.org/drawingml/2006/main" noChangeAspect="1"/>
             </wp:cNvGraphicFramePr>
@@ -2172,7 +2149,7 @@
                   <pic:spPr>
                     <a:xfrm>
                       <a:off x="0" y="0"/>
-                      <a:ext cx="5731510" cy="2090420"/>
+                      <a:ext cx="5731510" cy="701040"/>
                     </a:xfrm>
                     <a:prstGeom prst="rect">
                       <a:avLst/>
@@ -2187,11 +2164,15 @@
     </w:p>
     <w:p>
       <w:r>
+        <w:rPr>
+          <w:noProof/>
+          <w:lang w:eastAsia="en-IN"/>
+        </w:rPr>
         <w:drawing>
-          <wp:inline distT="0" distB="0" distL="0" distR="0" wp14:anchorId="63D59C8C" wp14:editId="78F5C63F">
-            <wp:extent cx="5731510" cy="3205480"/>
-            <wp:effectExtent l="0" t="0" r="2540" b="0"/>
-            <wp:docPr id="21" name="Picture 21"/>
+          <wp:inline distT="0" distB="0" distL="0" distR="0" wp14:anchorId="4EE1F6CA" wp14:editId="4C8FC937">
+            <wp:extent cx="5731510" cy="2090420"/>
+            <wp:effectExtent l="0" t="0" r="2540" b="5080"/>
+            <wp:docPr id="20" name="Picture 20"/>
             <wp:cNvGraphicFramePr>
               <a:graphicFrameLocks xmlns:a="http://schemas.openxmlformats.org/drawingml/2006/main" noChangeAspect="1"/>
             </wp:cNvGraphicFramePr>
@@ -2211,6 +2192,49 @@
                   <pic:spPr>
                     <a:xfrm>
                       <a:off x="0" y="0"/>
+                      <a:ext cx="5731510" cy="2090420"/>
+                    </a:xfrm>
+                    <a:prstGeom prst="rect">
+                      <a:avLst/>
+                    </a:prstGeom>
+                  </pic:spPr>
+                </pic:pic>
+              </a:graphicData>
+            </a:graphic>
+          </wp:inline>
+        </w:drawing>
+      </w:r>
+    </w:p>
+    <w:p>
+      <w:r>
+        <w:rPr>
+          <w:noProof/>
+          <w:lang w:eastAsia="en-IN"/>
+        </w:rPr>
+        <w:drawing>
+          <wp:inline distT="0" distB="0" distL="0" distR="0" wp14:anchorId="63D59C8C" wp14:editId="78F5C63F">
+            <wp:extent cx="5731510" cy="3205480"/>
+            <wp:effectExtent l="0" t="0" r="2540" b="0"/>
+            <wp:docPr id="21" name="Picture 21"/>
+            <wp:cNvGraphicFramePr>
+              <a:graphicFrameLocks xmlns:a="http://schemas.openxmlformats.org/drawingml/2006/main" noChangeAspect="1"/>
+            </wp:cNvGraphicFramePr>
+            <a:graphic xmlns:a="http://schemas.openxmlformats.org/drawingml/2006/main">
+              <a:graphicData uri="http://schemas.openxmlformats.org/drawingml/2006/picture">
+                <pic:pic xmlns:pic="http://schemas.openxmlformats.org/drawingml/2006/picture">
+                  <pic:nvPicPr>
+                    <pic:cNvPr id="1" name=""/>
+                    <pic:cNvPicPr/>
+                  </pic:nvPicPr>
+                  <pic:blipFill>
+                    <a:blip r:embed="rId11"/>
+                    <a:stretch>
+                      <a:fillRect/>
+                    </a:stretch>
+                  </pic:blipFill>
+                  <pic:spPr>
+                    <a:xfrm>
+                      <a:off x="0" y="0"/>
                       <a:ext cx="5731510" cy="3205480"/>
                     </a:xfrm>
                     <a:prstGeom prst="rect">
@@ -2267,7 +2291,7 @@
       </w:r>
     </w:p>
     <w:p>
-      <w:hyperlink r:id="rId11" w:history="1">
+      <w:hyperlink r:id="rId12" w:history="1">
         <w:r>
           <w:rPr>
             <w:rStyle w:val="Hyperlink"/>
@@ -2278,6 +2302,10 @@
     </w:p>
     <w:p>
       <w:r>
+        <w:rPr>
+          <w:noProof/>
+          <w:lang w:eastAsia="en-IN"/>
+        </w:rPr>
         <w:drawing>
           <wp:inline distT="0" distB="0" distL="0" distR="0" wp14:anchorId="070ECD0D" wp14:editId="0CE01819">
             <wp:extent cx="5731510" cy="1386840"/>
@@ -2294,7 +2322,7 @@
                     <pic:cNvPicPr/>
                   </pic:nvPicPr>
                   <pic:blipFill>
-                    <a:blip r:embed="rId12"/>
+                    <a:blip r:embed="rId13"/>
                     <a:stretch>
                       <a:fillRect/>
                     </a:stretch>
@@ -2386,7 +2414,7 @@
       <w:r>
         <w:t xml:space="preserve">images. It only stored in a temporary files and be able to browser </w:t>
       </w:r>
-      <w:hyperlink r:id="rId13" w:history="1">
+      <w:hyperlink r:id="rId14" w:history="1">
         <w:r>
           <w:rPr>
             <w:rStyle w:val="Hyperlink"/>
@@ -2419,71 +2447,15 @@
     </w:p>
     <w:p>
       <w:r>
+        <w:rPr>
+          <w:noProof/>
+          <w:lang w:eastAsia="en-IN"/>
+        </w:rPr>
         <w:drawing>
           <wp:inline distT="0" distB="0" distL="0" distR="0" wp14:anchorId="19F4B3EF" wp14:editId="7D83B46F">
             <wp:extent cx="5731510" cy="746760"/>
             <wp:effectExtent l="0" t="0" r="2540" b="0"/>
             <wp:docPr id="23" name="Picture 23"/>
-            <wp:cNvGraphicFramePr>
-              <a:graphicFrameLocks xmlns:a="http://schemas.openxmlformats.org/drawingml/2006/main" noChangeAspect="1"/>
-            </wp:cNvGraphicFramePr>
-            <a:graphic xmlns:a="http://schemas.openxmlformats.org/drawingml/2006/main">
-              <a:graphicData uri="http://schemas.openxmlformats.org/drawingml/2006/picture">
-                <pic:pic xmlns:pic="http://schemas.openxmlformats.org/drawingml/2006/picture">
-                  <pic:nvPicPr>
-                    <pic:cNvPr id="1" name=""/>
-                    <pic:cNvPicPr/>
-                  </pic:nvPicPr>
-                  <pic:blipFill>
-                    <a:blip r:embed="rId14"/>
-                    <a:stretch>
-                      <a:fillRect/>
-                    </a:stretch>
-                  </pic:blipFill>
-                  <pic:spPr>
-                    <a:xfrm>
-                      <a:off x="0" y="0"/>
-                      <a:ext cx="5731510" cy="746760"/>
-                    </a:xfrm>
-                    <a:prstGeom prst="rect">
-                      <a:avLst/>
-                    </a:prstGeom>
-                  </pic:spPr>
-                </pic:pic>
-              </a:graphicData>
-            </a:graphic>
-          </wp:inline>
-        </w:drawing>
-      </w:r>
-    </w:p>
-    <w:p>
-      <w:r>
-        <w:t>As we are running the container by using the option --</w:t>
-      </w:r>
-      <w:proofErr w:type="spellStart"/>
-      <w:r>
-        <w:t>rm</w:t>
-      </w:r>
-      <w:proofErr w:type="spellEnd"/>
-      <w:r>
-        <w:t xml:space="preserve">, if we stop the container it will automatically remove the container and you will </w:t>
-      </w:r>
-      <w:proofErr w:type="spellStart"/>
-      <w:r>
-        <w:t>loose</w:t>
-      </w:r>
-      <w:proofErr w:type="spellEnd"/>
-      <w:r>
-        <w:t xml:space="preserve"> the feedback.</w:t>
-      </w:r>
-    </w:p>
-    <w:p>
-      <w:r>
-        <w:drawing>
-          <wp:inline distT="0" distB="0" distL="0" distR="0" wp14:anchorId="36E79579" wp14:editId="6D456563">
-            <wp:extent cx="5731510" cy="636905"/>
-            <wp:effectExtent l="0" t="0" r="2540" b="0"/>
-            <wp:docPr id="24" name="Picture 24"/>
             <wp:cNvGraphicFramePr>
               <a:graphicFrameLocks xmlns:a="http://schemas.openxmlformats.org/drawingml/2006/main" noChangeAspect="1"/>
             </wp:cNvGraphicFramePr>
@@ -2503,7 +2475,7 @@
                   <pic:spPr>
                     <a:xfrm>
                       <a:off x="0" y="0"/>
-                      <a:ext cx="5731510" cy="636905"/>
+                      <a:ext cx="5731510" cy="746760"/>
                     </a:xfrm>
                     <a:prstGeom prst="rect">
                       <a:avLst/>
@@ -2518,11 +2490,36 @@
     </w:p>
     <w:p>
       <w:r>
+        <w:t>As we are running the container by using the option --</w:t>
+      </w:r>
+      <w:proofErr w:type="spellStart"/>
+      <w:r>
+        <w:t>rm</w:t>
+      </w:r>
+      <w:proofErr w:type="spellEnd"/>
+      <w:r>
+        <w:t xml:space="preserve">, if we stop the container it will automatically remove the container and you will </w:t>
+      </w:r>
+      <w:proofErr w:type="spellStart"/>
+      <w:r>
+        <w:t>loose</w:t>
+      </w:r>
+      <w:proofErr w:type="spellEnd"/>
+      <w:r>
+        <w:t xml:space="preserve"> the feedback.</w:t>
+      </w:r>
+    </w:p>
+    <w:p>
+      <w:r>
+        <w:rPr>
+          <w:noProof/>
+          <w:lang w:eastAsia="en-IN"/>
+        </w:rPr>
         <w:drawing>
-          <wp:inline distT="0" distB="0" distL="0" distR="0" wp14:anchorId="0438442C" wp14:editId="1EEECDF5">
-            <wp:extent cx="5731510" cy="332740"/>
+          <wp:inline distT="0" distB="0" distL="0" distR="0" wp14:anchorId="36E79579" wp14:editId="6D456563">
+            <wp:extent cx="5731510" cy="636905"/>
             <wp:effectExtent l="0" t="0" r="2540" b="0"/>
-            <wp:docPr id="25" name="Picture 25"/>
+            <wp:docPr id="24" name="Picture 24"/>
             <wp:cNvGraphicFramePr>
               <a:graphicFrameLocks xmlns:a="http://schemas.openxmlformats.org/drawingml/2006/main" noChangeAspect="1"/>
             </wp:cNvGraphicFramePr>
@@ -2542,7 +2539,7 @@
                   <pic:spPr>
                     <a:xfrm>
                       <a:off x="0" y="0"/>
-                      <a:ext cx="5731510" cy="332740"/>
+                      <a:ext cx="5731510" cy="636905"/>
                     </a:xfrm>
                     <a:prstGeom prst="rect">
                       <a:avLst/>
@@ -2557,11 +2554,15 @@
     </w:p>
     <w:p>
       <w:r>
+        <w:rPr>
+          <w:noProof/>
+          <w:lang w:eastAsia="en-IN"/>
+        </w:rPr>
         <w:drawing>
-          <wp:inline distT="0" distB="0" distL="0" distR="0" wp14:anchorId="0F6A82CB" wp14:editId="2E545946">
-            <wp:extent cx="5731510" cy="874395"/>
-            <wp:effectExtent l="0" t="0" r="2540" b="1905"/>
-            <wp:docPr id="27" name="Picture 27"/>
+          <wp:inline distT="0" distB="0" distL="0" distR="0" wp14:anchorId="0438442C" wp14:editId="1EEECDF5">
+            <wp:extent cx="5731510" cy="332740"/>
+            <wp:effectExtent l="0" t="0" r="2540" b="0"/>
+            <wp:docPr id="25" name="Picture 25"/>
             <wp:cNvGraphicFramePr>
               <a:graphicFrameLocks xmlns:a="http://schemas.openxmlformats.org/drawingml/2006/main" noChangeAspect="1"/>
             </wp:cNvGraphicFramePr>
@@ -2581,7 +2582,7 @@
                   <pic:spPr>
                     <a:xfrm>
                       <a:off x="0" y="0"/>
-                      <a:ext cx="5731510" cy="874395"/>
+                      <a:ext cx="5731510" cy="332740"/>
                     </a:xfrm>
                     <a:prstGeom prst="rect">
                       <a:avLst/>
@@ -2596,30 +2597,15 @@
     </w:p>
     <w:p>
       <w:r>
-        <w:t>As you had re-created the container, all the feedback got erased now.</w:t>
-      </w:r>
-    </w:p>
-    <w:p>
-      <w:r>
-        <w:lastRenderedPageBreak/>
-        <w:t xml:space="preserve">Suppose if you stop the container and start the container, it won’t erase the container </w:t>
-      </w:r>
-      <w:proofErr w:type="spellStart"/>
-      <w:r>
-        <w:t>filesystem</w:t>
-      </w:r>
-      <w:proofErr w:type="spellEnd"/>
-      <w:r>
-        <w:t>. As container had read-write file system layer the feedback still exists.</w:t>
-      </w:r>
-    </w:p>
-    <w:p>
-      <w:r>
+        <w:rPr>
+          <w:noProof/>
+          <w:lang w:eastAsia="en-IN"/>
+        </w:rPr>
         <w:drawing>
-          <wp:inline distT="0" distB="0" distL="0" distR="0" wp14:anchorId="6893F540" wp14:editId="35E81C7D">
-            <wp:extent cx="5731510" cy="3013075"/>
-            <wp:effectExtent l="0" t="0" r="2540" b="0"/>
-            <wp:docPr id="29" name="Picture 29"/>
+          <wp:inline distT="0" distB="0" distL="0" distR="0" wp14:anchorId="0F6A82CB" wp14:editId="2E545946">
+            <wp:extent cx="5731510" cy="874395"/>
+            <wp:effectExtent l="0" t="0" r="2540" b="1905"/>
+            <wp:docPr id="27" name="Picture 27"/>
             <wp:cNvGraphicFramePr>
               <a:graphicFrameLocks xmlns:a="http://schemas.openxmlformats.org/drawingml/2006/main" noChangeAspect="1"/>
             </wp:cNvGraphicFramePr>
@@ -2639,7 +2625,7 @@
                   <pic:spPr>
                     <a:xfrm>
                       <a:off x="0" y="0"/>
-                      <a:ext cx="5731510" cy="3013075"/>
+                      <a:ext cx="5731510" cy="874395"/>
                     </a:xfrm>
                     <a:prstGeom prst="rect">
                       <a:avLst/>
@@ -2654,11 +2640,34 @@
     </w:p>
     <w:p>
       <w:r>
+        <w:t>As you had re-created the container, all the feedback got erased now.</w:t>
+      </w:r>
+    </w:p>
+    <w:p>
+      <w:r>
+        <w:lastRenderedPageBreak/>
+        <w:t xml:space="preserve">Suppose if you stop the container and start the container, it won’t erase the container </w:t>
+      </w:r>
+      <w:proofErr w:type="spellStart"/>
+      <w:r>
+        <w:t>filesystem</w:t>
+      </w:r>
+      <w:proofErr w:type="spellEnd"/>
+      <w:r>
+        <w:t>. As container had read-write file system layer the feedback still exists.</w:t>
+      </w:r>
+    </w:p>
+    <w:p>
+      <w:r>
+        <w:rPr>
+          <w:noProof/>
+          <w:lang w:eastAsia="en-IN"/>
+        </w:rPr>
         <w:drawing>
-          <wp:inline distT="0" distB="0" distL="0" distR="0" wp14:anchorId="67AD6A46" wp14:editId="2FDEBD02">
-            <wp:extent cx="5731510" cy="1554480"/>
-            <wp:effectExtent l="0" t="0" r="2540" b="7620"/>
-            <wp:docPr id="30" name="Picture 30"/>
+          <wp:inline distT="0" distB="0" distL="0" distR="0" wp14:anchorId="6893F540" wp14:editId="35E81C7D">
+            <wp:extent cx="5731510" cy="3013075"/>
+            <wp:effectExtent l="0" t="0" r="2540" b="0"/>
+            <wp:docPr id="29" name="Picture 29"/>
             <wp:cNvGraphicFramePr>
               <a:graphicFrameLocks xmlns:a="http://schemas.openxmlformats.org/drawingml/2006/main" noChangeAspect="1"/>
             </wp:cNvGraphicFramePr>
@@ -2678,7 +2687,7 @@
                   <pic:spPr>
                     <a:xfrm>
                       <a:off x="0" y="0"/>
-                      <a:ext cx="5731510" cy="1554480"/>
+                      <a:ext cx="5731510" cy="3013075"/>
                     </a:xfrm>
                     <a:prstGeom prst="rect">
                       <a:avLst/>
@@ -2693,16 +2702,15 @@
     </w:p>
     <w:p>
       <w:r>
-        <w:t>Now let’s start and stop the containers and see if the feedback is available or not</w:t>
-      </w:r>
-    </w:p>
-    <w:p>
-      <w:r>
+        <w:rPr>
+          <w:noProof/>
+          <w:lang w:eastAsia="en-IN"/>
+        </w:rPr>
         <w:drawing>
-          <wp:inline distT="0" distB="0" distL="0" distR="0" wp14:anchorId="25E413D0" wp14:editId="6930F79A">
-            <wp:extent cx="5731510" cy="942975"/>
-            <wp:effectExtent l="0" t="0" r="2540" b="9525"/>
-            <wp:docPr id="31" name="Picture 31"/>
+          <wp:inline distT="0" distB="0" distL="0" distR="0" wp14:anchorId="67AD6A46" wp14:editId="2FDEBD02">
+            <wp:extent cx="5731510" cy="1554480"/>
+            <wp:effectExtent l="0" t="0" r="2540" b="7620"/>
+            <wp:docPr id="30" name="Picture 30"/>
             <wp:cNvGraphicFramePr>
               <a:graphicFrameLocks xmlns:a="http://schemas.openxmlformats.org/drawingml/2006/main" noChangeAspect="1"/>
             </wp:cNvGraphicFramePr>
@@ -2722,7 +2730,7 @@
                   <pic:spPr>
                     <a:xfrm>
                       <a:off x="0" y="0"/>
-                      <a:ext cx="5731510" cy="942975"/>
+                      <a:ext cx="5731510" cy="1554480"/>
                     </a:xfrm>
                     <a:prstGeom prst="rect">
                       <a:avLst/>
@@ -2737,11 +2745,20 @@
     </w:p>
     <w:p>
       <w:r>
+        <w:t>Now let’s start and stop the containers and see if the feedback is available or not</w:t>
+      </w:r>
+    </w:p>
+    <w:p>
+      <w:r>
+        <w:rPr>
+          <w:noProof/>
+          <w:lang w:eastAsia="en-IN"/>
+        </w:rPr>
         <w:drawing>
-          <wp:inline distT="0" distB="0" distL="0" distR="0" wp14:anchorId="36D5CDEC" wp14:editId="6B9C52B6">
-            <wp:extent cx="5731510" cy="1221105"/>
-            <wp:effectExtent l="0" t="0" r="2540" b="0"/>
-            <wp:docPr id="32" name="Picture 32"/>
+          <wp:inline distT="0" distB="0" distL="0" distR="0" wp14:anchorId="25E413D0" wp14:editId="6930F79A">
+            <wp:extent cx="5731510" cy="942975"/>
+            <wp:effectExtent l="0" t="0" r="2540" b="9525"/>
+            <wp:docPr id="31" name="Picture 31"/>
             <wp:cNvGraphicFramePr>
               <a:graphicFrameLocks xmlns:a="http://schemas.openxmlformats.org/drawingml/2006/main" noChangeAspect="1"/>
             </wp:cNvGraphicFramePr>
@@ -2761,6 +2778,49 @@
                   <pic:spPr>
                     <a:xfrm>
                       <a:off x="0" y="0"/>
+                      <a:ext cx="5731510" cy="942975"/>
+                    </a:xfrm>
+                    <a:prstGeom prst="rect">
+                      <a:avLst/>
+                    </a:prstGeom>
+                  </pic:spPr>
+                </pic:pic>
+              </a:graphicData>
+            </a:graphic>
+          </wp:inline>
+        </w:drawing>
+      </w:r>
+    </w:p>
+    <w:p>
+      <w:r>
+        <w:rPr>
+          <w:noProof/>
+          <w:lang w:eastAsia="en-IN"/>
+        </w:rPr>
+        <w:drawing>
+          <wp:inline distT="0" distB="0" distL="0" distR="0" wp14:anchorId="36D5CDEC" wp14:editId="6B9C52B6">
+            <wp:extent cx="5731510" cy="1221105"/>
+            <wp:effectExtent l="0" t="0" r="2540" b="0"/>
+            <wp:docPr id="32" name="Picture 32"/>
+            <wp:cNvGraphicFramePr>
+              <a:graphicFrameLocks xmlns:a="http://schemas.openxmlformats.org/drawingml/2006/main" noChangeAspect="1"/>
+            </wp:cNvGraphicFramePr>
+            <a:graphic xmlns:a="http://schemas.openxmlformats.org/drawingml/2006/main">
+              <a:graphicData uri="http://schemas.openxmlformats.org/drawingml/2006/picture">
+                <pic:pic xmlns:pic="http://schemas.openxmlformats.org/drawingml/2006/picture">
+                  <pic:nvPicPr>
+                    <pic:cNvPr id="1" name=""/>
+                    <pic:cNvPicPr/>
+                  </pic:nvPicPr>
+                  <pic:blipFill>
+                    <a:blip r:embed="rId22"/>
+                    <a:stretch>
+                      <a:fillRect/>
+                    </a:stretch>
+                  </pic:blipFill>
+                  <pic:spPr>
+                    <a:xfrm>
+                      <a:off x="0" y="0"/>
                       <a:ext cx="5731510" cy="1221105"/>
                     </a:xfrm>
                     <a:prstGeom prst="rect">
@@ -2803,15 +2863,7 @@
     </w:p>
     <w:p>
       <w:r>
-        <w:t xml:space="preserve">Volumes are folder on your host machine, it’s not the folder on containers or images. Which basically means it made available on your local machine and mount that folder to your images / </w:t>
-      </w:r>
-      <w:proofErr w:type="gramStart"/>
-      <w:r>
-        <w:t>containers</w:t>
-      </w:r>
-      <w:proofErr w:type="gramEnd"/>
-      <w:r>
-        <w:t>.</w:t>
+        <w:t>Volumes are folder on your host machine, it’s not the folder on containers or images. Which basically means it made available on your local machine and mount that folder to your images / containers.</w:t>
       </w:r>
     </w:p>
     <w:p>
@@ -3848,8 +3900,1370 @@
     <w:p/>
     <w:p/>
     <w:p>
+      <w:r>
+        <w:t xml:space="preserve">Now let’s try by adding volume to our container by modifying the </w:t>
+      </w:r>
+      <w:proofErr w:type="spellStart"/>
+      <w:r>
+        <w:t>Dockerfile</w:t>
+      </w:r>
+      <w:proofErr w:type="spellEnd"/>
+      <w:r>
+        <w:t>.</w:t>
+      </w:r>
+    </w:p>
+    <w:p>
+      <w:r>
+        <w:t xml:space="preserve">As per the </w:t>
+      </w:r>
+      <w:proofErr w:type="spellStart"/>
+      <w:r>
+        <w:t>NodeJS</w:t>
+      </w:r>
+      <w:proofErr w:type="spellEnd"/>
+      <w:r>
+        <w:t xml:space="preserve"> Code, I am saving all the feedback files to a folder called feedback and temp files to another directory temp but these temp need not to be saved.</w:t>
+      </w:r>
+    </w:p>
+    <w:p>
+      <w:r>
+        <w:t xml:space="preserve">As our whole application resides under /app, I am choosing the volume inside my container as “/app/feedback”, and this folder should be mapped to outside of the container to some path </w:t>
+      </w:r>
+      <w:proofErr w:type="spellStart"/>
+      <w:r>
+        <w:t>inorder</w:t>
+      </w:r>
+      <w:proofErr w:type="spellEnd"/>
+      <w:r>
+        <w:t xml:space="preserve"> to store the data permanently.</w:t>
+      </w:r>
+      <w:r>
+        <w:object w:dxaOrig="17445" w:dyaOrig="6105">
+          <v:shapetype id="_x0000_t75" coordsize="21600,21600" o:spt="75" o:preferrelative="t" path="m@4@5l@4@11@9@11@9@5xe" filled="f" stroked="f">
+            <v:stroke joinstyle="miter"/>
+            <v:formulas>
+              <v:f eqn="if lineDrawn pixelLineWidth 0"/>
+              <v:f eqn="sum @0 1 0"/>
+              <v:f eqn="sum 0 0 @1"/>
+              <v:f eqn="prod @2 1 2"/>
+              <v:f eqn="prod @3 21600 pixelWidth"/>
+              <v:f eqn="prod @3 21600 pixelHeight"/>
+              <v:f eqn="sum @0 0 1"/>
+              <v:f eqn="prod @6 1 2"/>
+              <v:f eqn="prod @7 21600 pixelWidth"/>
+              <v:f eqn="sum @8 21600 0"/>
+              <v:f eqn="prod @7 21600 pixelHeight"/>
+              <v:f eqn="sum @10 21600 0"/>
+            </v:formulas>
+            <v:path o:extrusionok="f" gradientshapeok="t" o:connecttype="rect"/>
+            <o:lock v:ext="edit" aspectratio="t"/>
+          </v:shapetype>
+          <v:shape id="_x0000_i1040" type="#_x0000_t75" style="width:451.15pt;height:153.4pt" o:ole="">
+            <v:imagedata r:id="rId23" o:title=""/>
+          </v:shape>
+          <o:OLEObject Type="Embed" ProgID="Paint.Picture" ShapeID="_x0000_i1040" DrawAspect="Content" ObjectID="_1705865992" r:id="rId24"/>
+        </w:object>
+      </w:r>
+    </w:p>
+    <w:p>
+      <w:r>
+        <w:lastRenderedPageBreak/>
+        <w:drawing>
+          <wp:inline distT="0" distB="0" distL="0" distR="0" wp14:anchorId="0F246747" wp14:editId="2858E593">
+            <wp:extent cx="5731510" cy="1565910"/>
+            <wp:effectExtent l="0" t="0" r="2540" b="0"/>
+            <wp:docPr id="26" name="Picture 26"/>
+            <wp:cNvGraphicFramePr>
+              <a:graphicFrameLocks xmlns:a="http://schemas.openxmlformats.org/drawingml/2006/main" noChangeAspect="1"/>
+            </wp:cNvGraphicFramePr>
+            <a:graphic xmlns:a="http://schemas.openxmlformats.org/drawingml/2006/main">
+              <a:graphicData uri="http://schemas.openxmlformats.org/drawingml/2006/picture">
+                <pic:pic xmlns:pic="http://schemas.openxmlformats.org/drawingml/2006/picture">
+                  <pic:nvPicPr>
+                    <pic:cNvPr id="1" name=""/>
+                    <pic:cNvPicPr/>
+                  </pic:nvPicPr>
+                  <pic:blipFill>
+                    <a:blip r:embed="rId25"/>
+                    <a:stretch>
+                      <a:fillRect/>
+                    </a:stretch>
+                  </pic:blipFill>
+                  <pic:spPr>
+                    <a:xfrm>
+                      <a:off x="0" y="0"/>
+                      <a:ext cx="5731510" cy="1565910"/>
+                    </a:xfrm>
+                    <a:prstGeom prst="rect">
+                      <a:avLst/>
+                    </a:prstGeom>
+                  </pic:spPr>
+                </pic:pic>
+              </a:graphicData>
+            </a:graphic>
+          </wp:inline>
+        </w:drawing>
+      </w:r>
+    </w:p>
+    <w:p>
+      <w:r>
+        <w:drawing>
+          <wp:inline distT="0" distB="0" distL="0" distR="0" wp14:anchorId="221BED65" wp14:editId="0B0F5219">
+            <wp:extent cx="5731510" cy="572770"/>
+            <wp:effectExtent l="0" t="0" r="2540" b="0"/>
+            <wp:docPr id="28" name="Picture 28"/>
+            <wp:cNvGraphicFramePr>
+              <a:graphicFrameLocks xmlns:a="http://schemas.openxmlformats.org/drawingml/2006/main" noChangeAspect="1"/>
+            </wp:cNvGraphicFramePr>
+            <a:graphic xmlns:a="http://schemas.openxmlformats.org/drawingml/2006/main">
+              <a:graphicData uri="http://schemas.openxmlformats.org/drawingml/2006/picture">
+                <pic:pic xmlns:pic="http://schemas.openxmlformats.org/drawingml/2006/picture">
+                  <pic:nvPicPr>
+                    <pic:cNvPr id="1" name=""/>
+                    <pic:cNvPicPr/>
+                  </pic:nvPicPr>
+                  <pic:blipFill>
+                    <a:blip r:embed="rId26"/>
+                    <a:stretch>
+                      <a:fillRect/>
+                    </a:stretch>
+                  </pic:blipFill>
+                  <pic:spPr>
+                    <a:xfrm>
+                      <a:off x="0" y="0"/>
+                      <a:ext cx="5731510" cy="572770"/>
+                    </a:xfrm>
+                    <a:prstGeom prst="rect">
+                      <a:avLst/>
+                    </a:prstGeom>
+                  </pic:spPr>
+                </pic:pic>
+              </a:graphicData>
+            </a:graphic>
+          </wp:inline>
+        </w:drawing>
+      </w:r>
+    </w:p>
+    <w:p>
+      <w:r>
+        <w:drawing>
+          <wp:inline distT="0" distB="0" distL="0" distR="0" wp14:anchorId="73612068" wp14:editId="7C64C5E6">
+            <wp:extent cx="5731510" cy="2953385"/>
+            <wp:effectExtent l="0" t="0" r="2540" b="0"/>
+            <wp:docPr id="42" name="Picture 42"/>
+            <wp:cNvGraphicFramePr>
+              <a:graphicFrameLocks xmlns:a="http://schemas.openxmlformats.org/drawingml/2006/main" noChangeAspect="1"/>
+            </wp:cNvGraphicFramePr>
+            <a:graphic xmlns:a="http://schemas.openxmlformats.org/drawingml/2006/main">
+              <a:graphicData uri="http://schemas.openxmlformats.org/drawingml/2006/picture">
+                <pic:pic xmlns:pic="http://schemas.openxmlformats.org/drawingml/2006/picture">
+                  <pic:nvPicPr>
+                    <pic:cNvPr id="1" name=""/>
+                    <pic:cNvPicPr/>
+                  </pic:nvPicPr>
+                  <pic:blipFill>
+                    <a:blip r:embed="rId27"/>
+                    <a:stretch>
+                      <a:fillRect/>
+                    </a:stretch>
+                  </pic:blipFill>
+                  <pic:spPr>
+                    <a:xfrm>
+                      <a:off x="0" y="0"/>
+                      <a:ext cx="5731510" cy="2953385"/>
+                    </a:xfrm>
+                    <a:prstGeom prst="rect">
+                      <a:avLst/>
+                    </a:prstGeom>
+                  </pic:spPr>
+                </pic:pic>
+              </a:graphicData>
+            </a:graphic>
+          </wp:inline>
+        </w:drawing>
+      </w:r>
+    </w:p>
+    <w:p>
+      <w:r>
+        <w:t>Now let’s try to save the feed and see if it will save or not, as we added the volume on the container.</w:t>
+      </w:r>
+    </w:p>
+    <w:p>
+      <w:r>
+        <w:drawing>
+          <wp:inline distT="0" distB="0" distL="0" distR="0" wp14:anchorId="3A5D371B" wp14:editId="6ABA0377">
+            <wp:extent cx="5731510" cy="3066415"/>
+            <wp:effectExtent l="0" t="0" r="2540" b="635"/>
+            <wp:docPr id="43" name="Picture 43"/>
+            <wp:cNvGraphicFramePr>
+              <a:graphicFrameLocks xmlns:a="http://schemas.openxmlformats.org/drawingml/2006/main" noChangeAspect="1"/>
+            </wp:cNvGraphicFramePr>
+            <a:graphic xmlns:a="http://schemas.openxmlformats.org/drawingml/2006/main">
+              <a:graphicData uri="http://schemas.openxmlformats.org/drawingml/2006/picture">
+                <pic:pic xmlns:pic="http://schemas.openxmlformats.org/drawingml/2006/picture">
+                  <pic:nvPicPr>
+                    <pic:cNvPr id="1" name=""/>
+                    <pic:cNvPicPr/>
+                  </pic:nvPicPr>
+                  <pic:blipFill>
+                    <a:blip r:embed="rId28"/>
+                    <a:stretch>
+                      <a:fillRect/>
+                    </a:stretch>
+                  </pic:blipFill>
+                  <pic:spPr>
+                    <a:xfrm>
+                      <a:off x="0" y="0"/>
+                      <a:ext cx="5731510" cy="3066415"/>
+                    </a:xfrm>
+                    <a:prstGeom prst="rect">
+                      <a:avLst/>
+                    </a:prstGeom>
+                  </pic:spPr>
+                </pic:pic>
+              </a:graphicData>
+            </a:graphic>
+          </wp:inline>
+        </w:drawing>
+      </w:r>
+    </w:p>
+    <w:p>
+      <w:r>
+        <w:lastRenderedPageBreak/>
+        <w:t>It will not save the code, it will keep on try for some time and crash the node. In order to see what went wrong let’s issue the command “docker logs feedback-app-volume”</w:t>
+      </w:r>
+    </w:p>
+    <w:p>
+      <w:r>
+        <w:drawing>
+          <wp:inline distT="0" distB="0" distL="0" distR="0" wp14:anchorId="16F78447" wp14:editId="4A8ADE6B">
+            <wp:extent cx="5731510" cy="689610"/>
+            <wp:effectExtent l="0" t="0" r="2540" b="0"/>
+            <wp:docPr id="44" name="Picture 44"/>
+            <wp:cNvGraphicFramePr>
+              <a:graphicFrameLocks xmlns:a="http://schemas.openxmlformats.org/drawingml/2006/main" noChangeAspect="1"/>
+            </wp:cNvGraphicFramePr>
+            <a:graphic xmlns:a="http://schemas.openxmlformats.org/drawingml/2006/main">
+              <a:graphicData uri="http://schemas.openxmlformats.org/drawingml/2006/picture">
+                <pic:pic xmlns:pic="http://schemas.openxmlformats.org/drawingml/2006/picture">
+                  <pic:nvPicPr>
+                    <pic:cNvPr id="1" name=""/>
+                    <pic:cNvPicPr/>
+                  </pic:nvPicPr>
+                  <pic:blipFill>
+                    <a:blip r:embed="rId29"/>
+                    <a:stretch>
+                      <a:fillRect/>
+                    </a:stretch>
+                  </pic:blipFill>
+                  <pic:spPr>
+                    <a:xfrm>
+                      <a:off x="0" y="0"/>
+                      <a:ext cx="5731510" cy="689610"/>
+                    </a:xfrm>
+                    <a:prstGeom prst="rect">
+                      <a:avLst/>
+                    </a:prstGeom>
+                  </pic:spPr>
+                </pic:pic>
+              </a:graphicData>
+            </a:graphic>
+          </wp:inline>
+        </w:drawing>
+      </w:r>
+    </w:p>
+    <w:p>
+      <w:r>
+        <w:t>The error says cross-device link is not permitted, which means when it tries to copy the feedback from temp folder to /app/feedback folder this app crashed.</w:t>
+      </w:r>
+    </w:p>
+    <w:p>
+      <w:r>
+        <w:t>Here the problem is on the server.js rename method, this rename method doesn’t allows to copy the file from inside of the container to the outside path of the container (Volume).</w:t>
+      </w:r>
+    </w:p>
+    <w:p>
+      <w:r>
+        <w:drawing>
+          <wp:inline distT="0" distB="0" distL="0" distR="0" wp14:anchorId="5119403A" wp14:editId="3D76C35E">
+            <wp:extent cx="4001058" cy="276264"/>
+            <wp:effectExtent l="0" t="0" r="0" b="9525"/>
+            <wp:docPr id="45" name="Picture 45"/>
+            <wp:cNvGraphicFramePr>
+              <a:graphicFrameLocks xmlns:a="http://schemas.openxmlformats.org/drawingml/2006/main" noChangeAspect="1"/>
+            </wp:cNvGraphicFramePr>
+            <a:graphic xmlns:a="http://schemas.openxmlformats.org/drawingml/2006/main">
+              <a:graphicData uri="http://schemas.openxmlformats.org/drawingml/2006/picture">
+                <pic:pic xmlns:pic="http://schemas.openxmlformats.org/drawingml/2006/picture">
+                  <pic:nvPicPr>
+                    <pic:cNvPr id="1" name=""/>
+                    <pic:cNvPicPr/>
+                  </pic:nvPicPr>
+                  <pic:blipFill>
+                    <a:blip r:embed="rId30"/>
+                    <a:stretch>
+                      <a:fillRect/>
+                    </a:stretch>
+                  </pic:blipFill>
+                  <pic:spPr>
+                    <a:xfrm>
+                      <a:off x="0" y="0"/>
+                      <a:ext cx="4001058" cy="276264"/>
+                    </a:xfrm>
+                    <a:prstGeom prst="rect">
+                      <a:avLst/>
+                    </a:prstGeom>
+                  </pic:spPr>
+                </pic:pic>
+              </a:graphicData>
+            </a:graphic>
+          </wp:inline>
+        </w:drawing>
+      </w:r>
+    </w:p>
+    <w:p>
+      <w:r>
+        <w:t xml:space="preserve">In order to remedy this we need to replace the rename method with </w:t>
+      </w:r>
+      <w:proofErr w:type="spellStart"/>
+      <w:r>
+        <w:t>copyFile</w:t>
+      </w:r>
+      <w:proofErr w:type="spellEnd"/>
+      <w:r>
+        <w:t xml:space="preserve"> method.</w:t>
+      </w:r>
+    </w:p>
+    <w:p>
+      <w:r>
+        <w:drawing>
+          <wp:inline distT="0" distB="0" distL="0" distR="0" wp14:anchorId="31C36218" wp14:editId="7B54B40C">
+            <wp:extent cx="4029637" cy="933580"/>
+            <wp:effectExtent l="0" t="0" r="9525" b="0"/>
+            <wp:docPr id="46" name="Picture 46"/>
+            <wp:cNvGraphicFramePr>
+              <a:graphicFrameLocks xmlns:a="http://schemas.openxmlformats.org/drawingml/2006/main" noChangeAspect="1"/>
+            </wp:cNvGraphicFramePr>
+            <a:graphic xmlns:a="http://schemas.openxmlformats.org/drawingml/2006/main">
+              <a:graphicData uri="http://schemas.openxmlformats.org/drawingml/2006/picture">
+                <pic:pic xmlns:pic="http://schemas.openxmlformats.org/drawingml/2006/picture">
+                  <pic:nvPicPr>
+                    <pic:cNvPr id="1" name=""/>
+                    <pic:cNvPicPr/>
+                  </pic:nvPicPr>
+                  <pic:blipFill>
+                    <a:blip r:embed="rId31"/>
+                    <a:stretch>
+                      <a:fillRect/>
+                    </a:stretch>
+                  </pic:blipFill>
+                  <pic:spPr>
+                    <a:xfrm>
+                      <a:off x="0" y="0"/>
+                      <a:ext cx="4029637" cy="933580"/>
+                    </a:xfrm>
+                    <a:prstGeom prst="rect">
+                      <a:avLst/>
+                    </a:prstGeom>
+                  </pic:spPr>
+                </pic:pic>
+              </a:graphicData>
+            </a:graphic>
+          </wp:inline>
+        </w:drawing>
+      </w:r>
+    </w:p>
+    <w:p>
+      <w:r>
+        <w:drawing>
+          <wp:inline distT="0" distB="0" distL="0" distR="0" wp14:anchorId="3BDBF218" wp14:editId="0E3303C3">
+            <wp:extent cx="5731510" cy="764540"/>
+            <wp:effectExtent l="0" t="0" r="2540" b="0"/>
+            <wp:docPr id="47" name="Picture 47"/>
+            <wp:cNvGraphicFramePr>
+              <a:graphicFrameLocks xmlns:a="http://schemas.openxmlformats.org/drawingml/2006/main" noChangeAspect="1"/>
+            </wp:cNvGraphicFramePr>
+            <a:graphic xmlns:a="http://schemas.openxmlformats.org/drawingml/2006/main">
+              <a:graphicData uri="http://schemas.openxmlformats.org/drawingml/2006/picture">
+                <pic:pic xmlns:pic="http://schemas.openxmlformats.org/drawingml/2006/picture">
+                  <pic:nvPicPr>
+                    <pic:cNvPr id="1" name=""/>
+                    <pic:cNvPicPr/>
+                  </pic:nvPicPr>
+                  <pic:blipFill>
+                    <a:blip r:embed="rId32"/>
+                    <a:stretch>
+                      <a:fillRect/>
+                    </a:stretch>
+                  </pic:blipFill>
+                  <pic:spPr>
+                    <a:xfrm>
+                      <a:off x="0" y="0"/>
+                      <a:ext cx="5731510" cy="764540"/>
+                    </a:xfrm>
+                    <a:prstGeom prst="rect">
+                      <a:avLst/>
+                    </a:prstGeom>
+                  </pic:spPr>
+                </pic:pic>
+              </a:graphicData>
+            </a:graphic>
+          </wp:inline>
+        </w:drawing>
+      </w:r>
+    </w:p>
+    <w:p>
+      <w:r>
+        <w:drawing>
+          <wp:inline distT="0" distB="0" distL="0" distR="0" wp14:anchorId="18F0D356" wp14:editId="297F0482">
+            <wp:extent cx="5731510" cy="934085"/>
+            <wp:effectExtent l="0" t="0" r="2540" b="0"/>
+            <wp:docPr id="48" name="Picture 48"/>
+            <wp:cNvGraphicFramePr>
+              <a:graphicFrameLocks xmlns:a="http://schemas.openxmlformats.org/drawingml/2006/main" noChangeAspect="1"/>
+            </wp:cNvGraphicFramePr>
+            <a:graphic xmlns:a="http://schemas.openxmlformats.org/drawingml/2006/main">
+              <a:graphicData uri="http://schemas.openxmlformats.org/drawingml/2006/picture">
+                <pic:pic xmlns:pic="http://schemas.openxmlformats.org/drawingml/2006/picture">
+                  <pic:nvPicPr>
+                    <pic:cNvPr id="1" name=""/>
+                    <pic:cNvPicPr/>
+                  </pic:nvPicPr>
+                  <pic:blipFill>
+                    <a:blip r:embed="rId33"/>
+                    <a:stretch>
+                      <a:fillRect/>
+                    </a:stretch>
+                  </pic:blipFill>
+                  <pic:spPr>
+                    <a:xfrm>
+                      <a:off x="0" y="0"/>
+                      <a:ext cx="5731510" cy="934085"/>
+                    </a:xfrm>
+                    <a:prstGeom prst="rect">
+                      <a:avLst/>
+                    </a:prstGeom>
+                  </pic:spPr>
+                </pic:pic>
+              </a:graphicData>
+            </a:graphic>
+          </wp:inline>
+        </w:drawing>
+      </w:r>
+    </w:p>
+    <w:p>
+      <w:r>
+        <w:drawing>
+          <wp:inline distT="0" distB="0" distL="0" distR="0" wp14:anchorId="2ED54BA9" wp14:editId="5E99FB34">
+            <wp:extent cx="5731510" cy="1530350"/>
+            <wp:effectExtent l="0" t="0" r="2540" b="0"/>
+            <wp:docPr id="49" name="Picture 49"/>
+            <wp:cNvGraphicFramePr>
+              <a:graphicFrameLocks xmlns:a="http://schemas.openxmlformats.org/drawingml/2006/main" noChangeAspect="1"/>
+            </wp:cNvGraphicFramePr>
+            <a:graphic xmlns:a="http://schemas.openxmlformats.org/drawingml/2006/main">
+              <a:graphicData uri="http://schemas.openxmlformats.org/drawingml/2006/picture">
+                <pic:pic xmlns:pic="http://schemas.openxmlformats.org/drawingml/2006/picture">
+                  <pic:nvPicPr>
+                    <pic:cNvPr id="1" name=""/>
+                    <pic:cNvPicPr/>
+                  </pic:nvPicPr>
+                  <pic:blipFill>
+                    <a:blip r:embed="rId34"/>
+                    <a:stretch>
+                      <a:fillRect/>
+                    </a:stretch>
+                  </pic:blipFill>
+                  <pic:spPr>
+                    <a:xfrm>
+                      <a:off x="0" y="0"/>
+                      <a:ext cx="5731510" cy="1530350"/>
+                    </a:xfrm>
+                    <a:prstGeom prst="rect">
+                      <a:avLst/>
+                    </a:prstGeom>
+                  </pic:spPr>
+                </pic:pic>
+              </a:graphicData>
+            </a:graphic>
+          </wp:inline>
+        </w:drawing>
+      </w:r>
+    </w:p>
+    <w:p>
+      <w:r>
+        <w:drawing>
+          <wp:inline distT="0" distB="0" distL="0" distR="0" wp14:anchorId="192FAD68" wp14:editId="303DFBD5">
+            <wp:extent cx="5731510" cy="342265"/>
+            <wp:effectExtent l="0" t="0" r="2540" b="635"/>
+            <wp:docPr id="50" name="Picture 50"/>
+            <wp:cNvGraphicFramePr>
+              <a:graphicFrameLocks xmlns:a="http://schemas.openxmlformats.org/drawingml/2006/main" noChangeAspect="1"/>
+            </wp:cNvGraphicFramePr>
+            <a:graphic xmlns:a="http://schemas.openxmlformats.org/drawingml/2006/main">
+              <a:graphicData uri="http://schemas.openxmlformats.org/drawingml/2006/picture">
+                <pic:pic xmlns:pic="http://schemas.openxmlformats.org/drawingml/2006/picture">
+                  <pic:nvPicPr>
+                    <pic:cNvPr id="1" name=""/>
+                    <pic:cNvPicPr/>
+                  </pic:nvPicPr>
+                  <pic:blipFill>
+                    <a:blip r:embed="rId35"/>
+                    <a:stretch>
+                      <a:fillRect/>
+                    </a:stretch>
+                  </pic:blipFill>
+                  <pic:spPr>
+                    <a:xfrm>
+                      <a:off x="0" y="0"/>
+                      <a:ext cx="5731510" cy="342265"/>
+                    </a:xfrm>
+                    <a:prstGeom prst="rect">
+                      <a:avLst/>
+                    </a:prstGeom>
+                  </pic:spPr>
+                </pic:pic>
+              </a:graphicData>
+            </a:graphic>
+          </wp:inline>
+        </w:drawing>
+      </w:r>
+    </w:p>
+    <w:p>
+      <w:r>
+        <w:lastRenderedPageBreak/>
+        <w:drawing>
+          <wp:inline distT="0" distB="0" distL="0" distR="0" wp14:anchorId="67A304AC" wp14:editId="15214C95">
+            <wp:extent cx="5731510" cy="2834005"/>
+            <wp:effectExtent l="0" t="0" r="2540" b="4445"/>
+            <wp:docPr id="51" name="Picture 51"/>
+            <wp:cNvGraphicFramePr>
+              <a:graphicFrameLocks xmlns:a="http://schemas.openxmlformats.org/drawingml/2006/main" noChangeAspect="1"/>
+            </wp:cNvGraphicFramePr>
+            <a:graphic xmlns:a="http://schemas.openxmlformats.org/drawingml/2006/main">
+              <a:graphicData uri="http://schemas.openxmlformats.org/drawingml/2006/picture">
+                <pic:pic xmlns:pic="http://schemas.openxmlformats.org/drawingml/2006/picture">
+                  <pic:nvPicPr>
+                    <pic:cNvPr id="1" name=""/>
+                    <pic:cNvPicPr/>
+                  </pic:nvPicPr>
+                  <pic:blipFill>
+                    <a:blip r:embed="rId36"/>
+                    <a:stretch>
+                      <a:fillRect/>
+                    </a:stretch>
+                  </pic:blipFill>
+                  <pic:spPr>
+                    <a:xfrm>
+                      <a:off x="0" y="0"/>
+                      <a:ext cx="5731510" cy="2834005"/>
+                    </a:xfrm>
+                    <a:prstGeom prst="rect">
+                      <a:avLst/>
+                    </a:prstGeom>
+                  </pic:spPr>
+                </pic:pic>
+              </a:graphicData>
+            </a:graphic>
+          </wp:inline>
+        </w:drawing>
+      </w:r>
+    </w:p>
+    <w:p>
+      <w:r>
+        <w:t xml:space="preserve">Now this time it will save the code. You can also verify the feedback by browsing the following </w:t>
+      </w:r>
+      <w:proofErr w:type="spellStart"/>
+      <w:proofErr w:type="gramStart"/>
+      <w:r>
+        <w:t>url</w:t>
+      </w:r>
+      <w:proofErr w:type="spellEnd"/>
+      <w:proofErr w:type="gramEnd"/>
+      <w:r>
+        <w:t>.</w:t>
+      </w:r>
+    </w:p>
+    <w:p>
+      <w:r>
+        <w:drawing>
+          <wp:inline distT="0" distB="0" distL="0" distR="0" wp14:anchorId="75A21EB6" wp14:editId="0C5AED98">
+            <wp:extent cx="5731510" cy="1670685"/>
+            <wp:effectExtent l="0" t="0" r="2540" b="5715"/>
+            <wp:docPr id="52" name="Picture 52"/>
+            <wp:cNvGraphicFramePr>
+              <a:graphicFrameLocks xmlns:a="http://schemas.openxmlformats.org/drawingml/2006/main" noChangeAspect="1"/>
+            </wp:cNvGraphicFramePr>
+            <a:graphic xmlns:a="http://schemas.openxmlformats.org/drawingml/2006/main">
+              <a:graphicData uri="http://schemas.openxmlformats.org/drawingml/2006/picture">
+                <pic:pic xmlns:pic="http://schemas.openxmlformats.org/drawingml/2006/picture">
+                  <pic:nvPicPr>
+                    <pic:cNvPr id="1" name=""/>
+                    <pic:cNvPicPr/>
+                  </pic:nvPicPr>
+                  <pic:blipFill>
+                    <a:blip r:embed="rId37"/>
+                    <a:stretch>
+                      <a:fillRect/>
+                    </a:stretch>
+                  </pic:blipFill>
+                  <pic:spPr>
+                    <a:xfrm>
+                      <a:off x="0" y="0"/>
+                      <a:ext cx="5731510" cy="1670685"/>
+                    </a:xfrm>
+                    <a:prstGeom prst="rect">
+                      <a:avLst/>
+                    </a:prstGeom>
+                  </pic:spPr>
+                </pic:pic>
+              </a:graphicData>
+            </a:graphic>
+          </wp:inline>
+        </w:drawing>
+      </w:r>
+    </w:p>
+    <w:p>
+      <w:r>
+        <w:t>As you had used the option --</w:t>
+      </w:r>
+      <w:proofErr w:type="spellStart"/>
+      <w:r>
+        <w:t>rm</w:t>
+      </w:r>
+      <w:proofErr w:type="spellEnd"/>
+      <w:r>
+        <w:t xml:space="preserve"> previously it will remove the container and hopefully we will see the feedback still.</w:t>
+      </w:r>
+    </w:p>
+    <w:p>
+      <w:r>
+        <w:drawing>
+          <wp:inline distT="0" distB="0" distL="0" distR="0" wp14:anchorId="59DAF56A" wp14:editId="25BE4417">
+            <wp:extent cx="5731510" cy="589915"/>
+            <wp:effectExtent l="0" t="0" r="2540" b="635"/>
+            <wp:docPr id="53" name="Picture 53"/>
+            <wp:cNvGraphicFramePr>
+              <a:graphicFrameLocks xmlns:a="http://schemas.openxmlformats.org/drawingml/2006/main" noChangeAspect="1"/>
+            </wp:cNvGraphicFramePr>
+            <a:graphic xmlns:a="http://schemas.openxmlformats.org/drawingml/2006/main">
+              <a:graphicData uri="http://schemas.openxmlformats.org/drawingml/2006/picture">
+                <pic:pic xmlns:pic="http://schemas.openxmlformats.org/drawingml/2006/picture">
+                  <pic:nvPicPr>
+                    <pic:cNvPr id="1" name=""/>
+                    <pic:cNvPicPr/>
+                  </pic:nvPicPr>
+                  <pic:blipFill>
+                    <a:blip r:embed="rId38"/>
+                    <a:stretch>
+                      <a:fillRect/>
+                    </a:stretch>
+                  </pic:blipFill>
+                  <pic:spPr>
+                    <a:xfrm>
+                      <a:off x="0" y="0"/>
+                      <a:ext cx="5731510" cy="589915"/>
+                    </a:xfrm>
+                    <a:prstGeom prst="rect">
+                      <a:avLst/>
+                    </a:prstGeom>
+                  </pic:spPr>
+                </pic:pic>
+              </a:graphicData>
+            </a:graphic>
+          </wp:inline>
+        </w:drawing>
+      </w:r>
+    </w:p>
+    <w:p>
+      <w:r>
+        <w:t>Now if I run the brand new container and verify it once we will not be able to find the feedback.</w:t>
+      </w:r>
+    </w:p>
+    <w:p>
+      <w:r>
+        <w:drawing>
+          <wp:inline distT="0" distB="0" distL="0" distR="0" wp14:anchorId="69D461A0" wp14:editId="498425A9">
+            <wp:extent cx="5731510" cy="429260"/>
+            <wp:effectExtent l="0" t="0" r="2540" b="8890"/>
+            <wp:docPr id="54" name="Picture 54"/>
+            <wp:cNvGraphicFramePr>
+              <a:graphicFrameLocks xmlns:a="http://schemas.openxmlformats.org/drawingml/2006/main" noChangeAspect="1"/>
+            </wp:cNvGraphicFramePr>
+            <a:graphic xmlns:a="http://schemas.openxmlformats.org/drawingml/2006/main">
+              <a:graphicData uri="http://schemas.openxmlformats.org/drawingml/2006/picture">
+                <pic:pic xmlns:pic="http://schemas.openxmlformats.org/drawingml/2006/picture">
+                  <pic:nvPicPr>
+                    <pic:cNvPr id="1" name=""/>
+                    <pic:cNvPicPr/>
+                  </pic:nvPicPr>
+                  <pic:blipFill>
+                    <a:blip r:embed="rId39"/>
+                    <a:stretch>
+                      <a:fillRect/>
+                    </a:stretch>
+                  </pic:blipFill>
+                  <pic:spPr>
+                    <a:xfrm>
+                      <a:off x="0" y="0"/>
+                      <a:ext cx="5731510" cy="429260"/>
+                    </a:xfrm>
+                    <a:prstGeom prst="rect">
+                      <a:avLst/>
+                    </a:prstGeom>
+                  </pic:spPr>
+                </pic:pic>
+              </a:graphicData>
+            </a:graphic>
+          </wp:inline>
+        </w:drawing>
+      </w:r>
+    </w:p>
+    <w:p>
+      <w:r>
+        <w:drawing>
+          <wp:inline distT="0" distB="0" distL="0" distR="0" wp14:anchorId="01C5C973" wp14:editId="5901CC00">
+            <wp:extent cx="5039428" cy="1629002"/>
+            <wp:effectExtent l="0" t="0" r="8890" b="9525"/>
+            <wp:docPr id="55" name="Picture 55"/>
+            <wp:cNvGraphicFramePr>
+              <a:graphicFrameLocks xmlns:a="http://schemas.openxmlformats.org/drawingml/2006/main" noChangeAspect="1"/>
+            </wp:cNvGraphicFramePr>
+            <a:graphic xmlns:a="http://schemas.openxmlformats.org/drawingml/2006/main">
+              <a:graphicData uri="http://schemas.openxmlformats.org/drawingml/2006/picture">
+                <pic:pic xmlns:pic="http://schemas.openxmlformats.org/drawingml/2006/picture">
+                  <pic:nvPicPr>
+                    <pic:cNvPr id="1" name=""/>
+                    <pic:cNvPicPr/>
+                  </pic:nvPicPr>
+                  <pic:blipFill>
+                    <a:blip r:embed="rId40"/>
+                    <a:stretch>
+                      <a:fillRect/>
+                    </a:stretch>
+                  </pic:blipFill>
+                  <pic:spPr>
+                    <a:xfrm>
+                      <a:off x="0" y="0"/>
+                      <a:ext cx="5039428" cy="1629002"/>
+                    </a:xfrm>
+                    <a:prstGeom prst="rect">
+                      <a:avLst/>
+                    </a:prstGeom>
+                  </pic:spPr>
+                </pic:pic>
+              </a:graphicData>
+            </a:graphic>
+          </wp:inline>
+        </w:drawing>
+      </w:r>
+    </w:p>
+    <w:p>
+      <w:r>
+        <w:lastRenderedPageBreak/>
+        <w:t>With docker we have multiple external data storage mechanism.</w:t>
+      </w:r>
+    </w:p>
+    <w:p>
+      <w:pPr>
+        <w:pStyle w:val="ListParagraph"/>
+        <w:numPr>
+          <w:ilvl w:val="0"/>
+          <w:numId w:val="1"/>
+        </w:numPr>
+      </w:pPr>
+      <w:r>
+        <w:t>Volumes</w:t>
+      </w:r>
+    </w:p>
+    <w:p>
+      <w:pPr>
+        <w:pStyle w:val="ListParagraph"/>
+        <w:numPr>
+          <w:ilvl w:val="0"/>
+          <w:numId w:val="1"/>
+        </w:numPr>
+      </w:pPr>
+      <w:r>
+        <w:t>Bind Mounts</w:t>
+      </w:r>
+    </w:p>
+    <w:p>
+      <w:r>
+        <w:t>Bind Mounts we will deal with later, now Volumes are of two types</w:t>
+      </w:r>
+    </w:p>
+    <w:p>
+      <w:r>
+        <w:t xml:space="preserve">    </w:t>
+      </w:r>
+      <w:r>
+        <w:sym w:font="Wingdings" w:char="F0E0"/>
+      </w:r>
+      <w:r>
+        <w:t xml:space="preserve">   Volumes</w:t>
+      </w:r>
+    </w:p>
+    <w:p>
+      <w:pPr>
+        <w:pStyle w:val="ListParagraph"/>
+        <w:numPr>
+          <w:ilvl w:val="0"/>
+          <w:numId w:val="2"/>
+        </w:numPr>
+      </w:pPr>
+      <w:r>
+        <w:t xml:space="preserve">Anonymous Volumes (Which will created by mentioning instruction on </w:t>
+      </w:r>
+      <w:proofErr w:type="spellStart"/>
+      <w:r>
+        <w:t>Dockerfile</w:t>
+      </w:r>
+      <w:proofErr w:type="spellEnd"/>
+      <w:r>
+        <w:t>)</w:t>
+      </w:r>
+    </w:p>
+    <w:p>
+      <w:pPr>
+        <w:pStyle w:val="ListParagraph"/>
+        <w:numPr>
+          <w:ilvl w:val="0"/>
+          <w:numId w:val="2"/>
+        </w:numPr>
+      </w:pPr>
+      <w:r>
+        <w:t>Named Volumes (which will create by dynamically by using docker run command)</w:t>
+      </w:r>
+    </w:p>
+    <w:p>
+      <w:r>
+        <w:t xml:space="preserve">Each of them will have their own purpose, up to now we had create Anonymous Volumes by mentioning the instruction “VOLUME” on </w:t>
+      </w:r>
+      <w:proofErr w:type="spellStart"/>
+      <w:r>
+        <w:t>Dockerfile</w:t>
+      </w:r>
+      <w:proofErr w:type="spellEnd"/>
+      <w:r>
+        <w:t>.</w:t>
+      </w:r>
+    </w:p>
+    <w:p>
+      <w:r>
+        <w:t xml:space="preserve">In </w:t>
+      </w:r>
+      <w:r>
+        <w:t>either case Anonymous or</w:t>
+      </w:r>
+      <w:r>
+        <w:t xml:space="preserve"> Named</w:t>
+      </w:r>
+      <w:r>
+        <w:t xml:space="preserve"> volumes</w:t>
+      </w:r>
+      <w:r>
+        <w:t>, docker will map the folder inside to the container with some path on your host which we don’t know where it is on your host system.</w:t>
+      </w:r>
+    </w:p>
+    <w:p>
+      <w:r>
+        <w:t>We can only see these volumes by using docker command “docker volume &lt;option&gt;”.</w:t>
+      </w:r>
+    </w:p>
+    <w:p>
+      <w:r>
+        <w:drawing>
+          <wp:inline distT="0" distB="0" distL="0" distR="0" wp14:anchorId="0152D9B0" wp14:editId="4B9FC8B9">
+            <wp:extent cx="5731510" cy="1905635"/>
+            <wp:effectExtent l="0" t="0" r="2540" b="0"/>
+            <wp:docPr id="56" name="Picture 56"/>
+            <wp:cNvGraphicFramePr>
+              <a:graphicFrameLocks xmlns:a="http://schemas.openxmlformats.org/drawingml/2006/main" noChangeAspect="1"/>
+            </wp:cNvGraphicFramePr>
+            <a:graphic xmlns:a="http://schemas.openxmlformats.org/drawingml/2006/main">
+              <a:graphicData uri="http://schemas.openxmlformats.org/drawingml/2006/picture">
+                <pic:pic xmlns:pic="http://schemas.openxmlformats.org/drawingml/2006/picture">
+                  <pic:nvPicPr>
+                    <pic:cNvPr id="1" name=""/>
+                    <pic:cNvPicPr/>
+                  </pic:nvPicPr>
+                  <pic:blipFill>
+                    <a:blip r:embed="rId41"/>
+                    <a:stretch>
+                      <a:fillRect/>
+                    </a:stretch>
+                  </pic:blipFill>
+                  <pic:spPr>
+                    <a:xfrm>
+                      <a:off x="0" y="0"/>
+                      <a:ext cx="5731510" cy="1905635"/>
+                    </a:xfrm>
+                    <a:prstGeom prst="rect">
+                      <a:avLst/>
+                    </a:prstGeom>
+                  </pic:spPr>
+                </pic:pic>
+              </a:graphicData>
+            </a:graphic>
+          </wp:inline>
+        </w:drawing>
+      </w:r>
+    </w:p>
+    <w:p>
+      <w:r>
+        <w:drawing>
+          <wp:inline distT="0" distB="0" distL="0" distR="0" wp14:anchorId="3F04D166" wp14:editId="3C9DA201">
+            <wp:extent cx="5731510" cy="811530"/>
+            <wp:effectExtent l="0" t="0" r="2540" b="7620"/>
+            <wp:docPr id="57" name="Picture 57"/>
+            <wp:cNvGraphicFramePr>
+              <a:graphicFrameLocks xmlns:a="http://schemas.openxmlformats.org/drawingml/2006/main" noChangeAspect="1"/>
+            </wp:cNvGraphicFramePr>
+            <a:graphic xmlns:a="http://schemas.openxmlformats.org/drawingml/2006/main">
+              <a:graphicData uri="http://schemas.openxmlformats.org/drawingml/2006/picture">
+                <pic:pic xmlns:pic="http://schemas.openxmlformats.org/drawingml/2006/picture">
+                  <pic:nvPicPr>
+                    <pic:cNvPr id="1" name=""/>
+                    <pic:cNvPicPr/>
+                  </pic:nvPicPr>
+                  <pic:blipFill>
+                    <a:blip r:embed="rId42"/>
+                    <a:stretch>
+                      <a:fillRect/>
+                    </a:stretch>
+                  </pic:blipFill>
+                  <pic:spPr>
+                    <a:xfrm>
+                      <a:off x="0" y="0"/>
+                      <a:ext cx="5731510" cy="811530"/>
+                    </a:xfrm>
+                    <a:prstGeom prst="rect">
+                      <a:avLst/>
+                    </a:prstGeom>
+                  </pic:spPr>
+                </pic:pic>
+              </a:graphicData>
+            </a:graphic>
+          </wp:inline>
+        </w:drawing>
+      </w:r>
+    </w:p>
+    <w:p>
+      <w:r>
+        <w:t xml:space="preserve">Now if we </w:t>
+      </w:r>
+      <w:proofErr w:type="spellStart"/>
+      <w:r>
+        <w:t>shutdown</w:t>
+      </w:r>
+      <w:proofErr w:type="spellEnd"/>
+      <w:r>
+        <w:t xml:space="preserve"> the container, as we had used the option --</w:t>
+      </w:r>
+      <w:proofErr w:type="spellStart"/>
+      <w:r>
+        <w:t>rm</w:t>
+      </w:r>
+      <w:proofErr w:type="spellEnd"/>
+      <w:r>
+        <w:t xml:space="preserve"> it will remove the container and see if the anonymous volume exists or not.</w:t>
+      </w:r>
+    </w:p>
+    <w:p>
+      <w:r>
+        <w:object w:dxaOrig="12720" w:dyaOrig="2400">
+          <v:shape id="_x0000_i1041" type="#_x0000_t75" style="width:450.75pt;height:85.15pt" o:ole="">
+            <v:imagedata r:id="rId43" o:title=""/>
+          </v:shape>
+          <o:OLEObject Type="Embed" ProgID="Paint.Picture" ShapeID="_x0000_i1041" DrawAspect="Content" ObjectID="_1705865993" r:id="rId44"/>
+        </w:object>
+      </w:r>
+    </w:p>
+    <w:p>
+      <w:r>
+        <w:t>Now let’s see if we create a Named volume and if we shutdown and recreate the container whether the volume will exists?</w:t>
+      </w:r>
+    </w:p>
+    <w:p>
+      <w:r>
+        <w:t>As we know to create a named volume, we need to mention at docker run command by using the option -v</w:t>
+      </w:r>
+    </w:p>
+    <w:p>
+      <w:r>
+        <w:object w:dxaOrig="13065" w:dyaOrig="5220">
+          <v:shape id="_x0000_i1043" type="#_x0000_t75" style="width:450.75pt;height:180pt" o:ole="">
+            <v:imagedata r:id="rId45" o:title=""/>
+          </v:shape>
+          <o:OLEObject Type="Embed" ProgID="Paint.Picture" ShapeID="_x0000_i1043" DrawAspect="Content" ObjectID="_1705865994" r:id="rId46"/>
+        </w:object>
+      </w:r>
+    </w:p>
+    <w:p>
+      <w:r>
+        <w:drawing>
+          <wp:inline distT="0" distB="0" distL="0" distR="0" wp14:anchorId="7C457269" wp14:editId="69E21754">
+            <wp:extent cx="5731510" cy="1026795"/>
+            <wp:effectExtent l="0" t="0" r="2540" b="1905"/>
+            <wp:docPr id="58" name="Picture 58"/>
+            <wp:cNvGraphicFramePr>
+              <a:graphicFrameLocks xmlns:a="http://schemas.openxmlformats.org/drawingml/2006/main" noChangeAspect="1"/>
+            </wp:cNvGraphicFramePr>
+            <a:graphic xmlns:a="http://schemas.openxmlformats.org/drawingml/2006/main">
+              <a:graphicData uri="http://schemas.openxmlformats.org/drawingml/2006/picture">
+                <pic:pic xmlns:pic="http://schemas.openxmlformats.org/drawingml/2006/picture">
+                  <pic:nvPicPr>
+                    <pic:cNvPr id="1" name=""/>
+                    <pic:cNvPicPr/>
+                  </pic:nvPicPr>
+                  <pic:blipFill>
+                    <a:blip r:embed="rId47"/>
+                    <a:stretch>
+                      <a:fillRect/>
+                    </a:stretch>
+                  </pic:blipFill>
+                  <pic:spPr>
+                    <a:xfrm>
+                      <a:off x="0" y="0"/>
+                      <a:ext cx="5731510" cy="1026795"/>
+                    </a:xfrm>
+                    <a:prstGeom prst="rect">
+                      <a:avLst/>
+                    </a:prstGeom>
+                  </pic:spPr>
+                </pic:pic>
+              </a:graphicData>
+            </a:graphic>
+          </wp:inline>
+        </w:drawing>
+      </w:r>
+    </w:p>
+    <w:p>
+      <w:r>
+        <w:drawing>
+          <wp:inline distT="0" distB="0" distL="0" distR="0" wp14:anchorId="113F9652" wp14:editId="27CC72E6">
+            <wp:extent cx="5731510" cy="1470025"/>
+            <wp:effectExtent l="0" t="0" r="2540" b="0"/>
+            <wp:docPr id="59" name="Picture 59"/>
+            <wp:cNvGraphicFramePr>
+              <a:graphicFrameLocks xmlns:a="http://schemas.openxmlformats.org/drawingml/2006/main" noChangeAspect="1"/>
+            </wp:cNvGraphicFramePr>
+            <a:graphic xmlns:a="http://schemas.openxmlformats.org/drawingml/2006/main">
+              <a:graphicData uri="http://schemas.openxmlformats.org/drawingml/2006/picture">
+                <pic:pic xmlns:pic="http://schemas.openxmlformats.org/drawingml/2006/picture">
+                  <pic:nvPicPr>
+                    <pic:cNvPr id="1" name=""/>
+                    <pic:cNvPicPr/>
+                  </pic:nvPicPr>
+                  <pic:blipFill>
+                    <a:blip r:embed="rId48"/>
+                    <a:stretch>
+                      <a:fillRect/>
+                    </a:stretch>
+                  </pic:blipFill>
+                  <pic:spPr>
+                    <a:xfrm>
+                      <a:off x="0" y="0"/>
+                      <a:ext cx="5731510" cy="1470025"/>
+                    </a:xfrm>
+                    <a:prstGeom prst="rect">
+                      <a:avLst/>
+                    </a:prstGeom>
+                  </pic:spPr>
+                </pic:pic>
+              </a:graphicData>
+            </a:graphic>
+          </wp:inline>
+        </w:drawing>
+      </w:r>
+    </w:p>
+    <w:p>
+      <w:r>
+        <w:t>Note: Anonymous volumes are closely attached to one specific container, named volumes are not attached to container.</w:t>
+      </w:r>
+    </w:p>
+    <w:p>
+      <w:r>
+        <w:object w:dxaOrig="4320" w:dyaOrig="1086">
+          <v:shape id="_x0000_i1045" type="#_x0000_t75" style="width:449.25pt;height:104.25pt" o:ole="">
+            <v:imagedata r:id="rId49" o:title=""/>
+          </v:shape>
+          <o:OLEObject Type="Embed" ProgID="Paint.Picture" ShapeID="_x0000_i1045" DrawAspect="Content" ObjectID="_1705865995" r:id="rId50"/>
+        </w:object>
+      </w:r>
+    </w:p>
+    <w:p>
+      <w:r>
+        <w:lastRenderedPageBreak/>
+        <w:drawing>
+          <wp:inline distT="0" distB="0" distL="0" distR="0" wp14:anchorId="32C3E0AB" wp14:editId="789FC0DE">
+            <wp:extent cx="5731510" cy="3058795"/>
+            <wp:effectExtent l="0" t="0" r="2540" b="8255"/>
+            <wp:docPr id="60" name="Picture 60"/>
+            <wp:cNvGraphicFramePr>
+              <a:graphicFrameLocks xmlns:a="http://schemas.openxmlformats.org/drawingml/2006/main" noChangeAspect="1"/>
+            </wp:cNvGraphicFramePr>
+            <a:graphic xmlns:a="http://schemas.openxmlformats.org/drawingml/2006/main">
+              <a:graphicData uri="http://schemas.openxmlformats.org/drawingml/2006/picture">
+                <pic:pic xmlns:pic="http://schemas.openxmlformats.org/drawingml/2006/picture">
+                  <pic:nvPicPr>
+                    <pic:cNvPr id="1" name=""/>
+                    <pic:cNvPicPr/>
+                  </pic:nvPicPr>
+                  <pic:blipFill>
+                    <a:blip r:embed="rId51"/>
+                    <a:stretch>
+                      <a:fillRect/>
+                    </a:stretch>
+                  </pic:blipFill>
+                  <pic:spPr>
+                    <a:xfrm>
+                      <a:off x="0" y="0"/>
+                      <a:ext cx="5731510" cy="3058795"/>
+                    </a:xfrm>
+                    <a:prstGeom prst="rect">
+                      <a:avLst/>
+                    </a:prstGeom>
+                  </pic:spPr>
+                </pic:pic>
+              </a:graphicData>
+            </a:graphic>
+          </wp:inline>
+        </w:drawing>
+      </w:r>
+    </w:p>
+    <w:p>
+      <w:r>
+        <w:drawing>
+          <wp:inline distT="0" distB="0" distL="0" distR="0" wp14:anchorId="7B123B17" wp14:editId="7D6856CC">
+            <wp:extent cx="5010849" cy="1924319"/>
+            <wp:effectExtent l="0" t="0" r="0" b="0"/>
+            <wp:docPr id="61" name="Picture 61"/>
+            <wp:cNvGraphicFramePr>
+              <a:graphicFrameLocks xmlns:a="http://schemas.openxmlformats.org/drawingml/2006/main" noChangeAspect="1"/>
+            </wp:cNvGraphicFramePr>
+            <a:graphic xmlns:a="http://schemas.openxmlformats.org/drawingml/2006/main">
+              <a:graphicData uri="http://schemas.openxmlformats.org/drawingml/2006/picture">
+                <pic:pic xmlns:pic="http://schemas.openxmlformats.org/drawingml/2006/picture">
+                  <pic:nvPicPr>
+                    <pic:cNvPr id="1" name=""/>
+                    <pic:cNvPicPr/>
+                  </pic:nvPicPr>
+                  <pic:blipFill>
+                    <a:blip r:embed="rId52"/>
+                    <a:stretch>
+                      <a:fillRect/>
+                    </a:stretch>
+                  </pic:blipFill>
+                  <pic:spPr>
+                    <a:xfrm>
+                      <a:off x="0" y="0"/>
+                      <a:ext cx="5010849" cy="1924319"/>
+                    </a:xfrm>
+                    <a:prstGeom prst="rect">
+                      <a:avLst/>
+                    </a:prstGeom>
+                  </pic:spPr>
+                </pic:pic>
+              </a:graphicData>
+            </a:graphic>
+          </wp:inline>
+        </w:drawing>
+      </w:r>
+    </w:p>
+    <w:p>
+      <w:r>
+        <w:drawing>
+          <wp:inline distT="0" distB="0" distL="0" distR="0" wp14:anchorId="5E68C348" wp14:editId="3A1B739D">
+            <wp:extent cx="5731510" cy="878205"/>
+            <wp:effectExtent l="0" t="0" r="2540" b="0"/>
+            <wp:docPr id="62" name="Picture 62"/>
+            <wp:cNvGraphicFramePr>
+              <a:graphicFrameLocks xmlns:a="http://schemas.openxmlformats.org/drawingml/2006/main" noChangeAspect="1"/>
+            </wp:cNvGraphicFramePr>
+            <a:graphic xmlns:a="http://schemas.openxmlformats.org/drawingml/2006/main">
+              <a:graphicData uri="http://schemas.openxmlformats.org/drawingml/2006/picture">
+                <pic:pic xmlns:pic="http://schemas.openxmlformats.org/drawingml/2006/picture">
+                  <pic:nvPicPr>
+                    <pic:cNvPr id="1" name=""/>
+                    <pic:cNvPicPr/>
+                  </pic:nvPicPr>
+                  <pic:blipFill>
+                    <a:blip r:embed="rId53"/>
+                    <a:stretch>
+                      <a:fillRect/>
+                    </a:stretch>
+                  </pic:blipFill>
+                  <pic:spPr>
+                    <a:xfrm>
+                      <a:off x="0" y="0"/>
+                      <a:ext cx="5731510" cy="878205"/>
+                    </a:xfrm>
+                    <a:prstGeom prst="rect">
+                      <a:avLst/>
+                    </a:prstGeom>
+                  </pic:spPr>
+                </pic:pic>
+              </a:graphicData>
+            </a:graphic>
+          </wp:inline>
+        </w:drawing>
+      </w:r>
+    </w:p>
+    <w:p>
+      <w:r>
+        <w:t>Now check whether the named volume exists or not.</w:t>
+      </w:r>
+    </w:p>
+    <w:p>
+      <w:r>
+        <w:drawing>
+          <wp:inline distT="0" distB="0" distL="0" distR="0" wp14:anchorId="5EC588AB" wp14:editId="2CA9D98E">
+            <wp:extent cx="5731510" cy="694055"/>
+            <wp:effectExtent l="0" t="0" r="2540" b="0"/>
+            <wp:docPr id="63" name="Picture 63"/>
+            <wp:cNvGraphicFramePr>
+              <a:graphicFrameLocks xmlns:a="http://schemas.openxmlformats.org/drawingml/2006/main" noChangeAspect="1"/>
+            </wp:cNvGraphicFramePr>
+            <a:graphic xmlns:a="http://schemas.openxmlformats.org/drawingml/2006/main">
+              <a:graphicData uri="http://schemas.openxmlformats.org/drawingml/2006/picture">
+                <pic:pic xmlns:pic="http://schemas.openxmlformats.org/drawingml/2006/picture">
+                  <pic:nvPicPr>
+                    <pic:cNvPr id="1" name=""/>
+                    <pic:cNvPicPr/>
+                  </pic:nvPicPr>
+                  <pic:blipFill>
+                    <a:blip r:embed="rId54"/>
+                    <a:stretch>
+                      <a:fillRect/>
+                    </a:stretch>
+                  </pic:blipFill>
+                  <pic:spPr>
+                    <a:xfrm>
+                      <a:off x="0" y="0"/>
+                      <a:ext cx="5731510" cy="694055"/>
+                    </a:xfrm>
+                    <a:prstGeom prst="rect">
+                      <a:avLst/>
+                    </a:prstGeom>
+                  </pic:spPr>
+                </pic:pic>
+              </a:graphicData>
+            </a:graphic>
+          </wp:inline>
+        </w:drawing>
+      </w:r>
+    </w:p>
+    <w:p>
+      <w:r>
+        <w:t>As you can see the volume still exists, we had option --</w:t>
+      </w:r>
+      <w:proofErr w:type="spellStart"/>
+      <w:r>
+        <w:t>rm</w:t>
+      </w:r>
+      <w:proofErr w:type="spellEnd"/>
+      <w:r>
+        <w:t xml:space="preserve"> previously, it will remove the container.</w:t>
+      </w:r>
+    </w:p>
+    <w:p>
+      <w:r>
+        <w:t>Now we if start the new container by attaching the same named vol</w:t>
+      </w:r>
+      <w:r>
+        <w:t>ume, you will find the feedback, which was saved on that volume.</w:t>
+      </w:r>
+    </w:p>
+    <w:p>
+      <w:r>
+        <w:drawing>
+          <wp:inline distT="0" distB="0" distL="0" distR="0" wp14:anchorId="04D13318" wp14:editId="2839133A">
+            <wp:extent cx="5731510" cy="516890"/>
+            <wp:effectExtent l="0" t="0" r="2540" b="0"/>
+            <wp:docPr id="64" name="Picture 64"/>
+            <wp:cNvGraphicFramePr>
+              <a:graphicFrameLocks xmlns:a="http://schemas.openxmlformats.org/drawingml/2006/main" noChangeAspect="1"/>
+            </wp:cNvGraphicFramePr>
+            <a:graphic xmlns:a="http://schemas.openxmlformats.org/drawingml/2006/main">
+              <a:graphicData uri="http://schemas.openxmlformats.org/drawingml/2006/picture">
+                <pic:pic xmlns:pic="http://schemas.openxmlformats.org/drawingml/2006/picture">
+                  <pic:nvPicPr>
+                    <pic:cNvPr id="1" name=""/>
+                    <pic:cNvPicPr/>
+                  </pic:nvPicPr>
+                  <pic:blipFill>
+                    <a:blip r:embed="rId55"/>
+                    <a:stretch>
+                      <a:fillRect/>
+                    </a:stretch>
+                  </pic:blipFill>
+                  <pic:spPr>
+                    <a:xfrm>
+                      <a:off x="0" y="0"/>
+                      <a:ext cx="5731510" cy="516890"/>
+                    </a:xfrm>
+                    <a:prstGeom prst="rect">
+                      <a:avLst/>
+                    </a:prstGeom>
+                  </pic:spPr>
+                </pic:pic>
+              </a:graphicData>
+            </a:graphic>
+          </wp:inline>
+        </w:drawing>
+      </w:r>
+    </w:p>
+    <w:p>
+      <w:r>
+        <w:lastRenderedPageBreak/>
+        <w:drawing>
+          <wp:inline distT="0" distB="0" distL="0" distR="0" wp14:anchorId="1552317C" wp14:editId="09888F34">
+            <wp:extent cx="5731510" cy="1729105"/>
+            <wp:effectExtent l="0" t="0" r="2540" b="4445"/>
+            <wp:docPr id="65" name="Picture 65"/>
+            <wp:cNvGraphicFramePr>
+              <a:graphicFrameLocks xmlns:a="http://schemas.openxmlformats.org/drawingml/2006/main" noChangeAspect="1"/>
+            </wp:cNvGraphicFramePr>
+            <a:graphic xmlns:a="http://schemas.openxmlformats.org/drawingml/2006/main">
+              <a:graphicData uri="http://schemas.openxmlformats.org/drawingml/2006/picture">
+                <pic:pic xmlns:pic="http://schemas.openxmlformats.org/drawingml/2006/picture">
+                  <pic:nvPicPr>
+                    <pic:cNvPr id="1" name=""/>
+                    <pic:cNvPicPr/>
+                  </pic:nvPicPr>
+                  <pic:blipFill>
+                    <a:blip r:embed="rId56"/>
+                    <a:stretch>
+                      <a:fillRect/>
+                    </a:stretch>
+                  </pic:blipFill>
+                  <pic:spPr>
+                    <a:xfrm>
+                      <a:off x="0" y="0"/>
+                      <a:ext cx="5731510" cy="1729105"/>
+                    </a:xfrm>
+                    <a:prstGeom prst="rect">
+                      <a:avLst/>
+                    </a:prstGeom>
+                  </pic:spPr>
+                </pic:pic>
+              </a:graphicData>
+            </a:graphic>
+          </wp:inline>
+        </w:drawing>
+      </w:r>
+    </w:p>
+    <w:p>
+      <w:r>
+        <w:t>Finally we managed</w:t>
+      </w:r>
       <w:bookmarkStart w:id="0" w:name="_GoBack"/>
       <w:bookmarkEnd w:id="0"/>
+      <w:r>
+        <w:t xml:space="preserve"> to persist data with help of named volumes.</w:t>
+      </w:r>
     </w:p>
     <w:sectPr>
       <w:pgSz w:w="11906" w:h="16838"/>
@@ -3859,6 +5273,219 @@
     </w:sectPr>
   </w:body>
 </w:document>
+</file>
+
+<file path=word/numbering.xml><?xml version="1.0" encoding="utf-8"?>
+<w:numbering xmlns:wpc="http://schemas.microsoft.com/office/word/2010/wordprocessingCanvas" xmlns:cx="http://schemas.microsoft.com/office/drawing/2014/chartex" xmlns:cx1="http://schemas.microsoft.com/office/drawing/2015/9/8/chartex" xmlns:mc="http://schemas.openxmlformats.org/markup-compatibility/2006" xmlns:o="urn:schemas-microsoft-com:office:office" xmlns:r="http://schemas.openxmlformats.org/officeDocument/2006/relationships" xmlns:m="http://schemas.openxmlformats.org/officeDocument/2006/math" xmlns:v="urn:schemas-microsoft-com:vml" xmlns:wp14="http://schemas.microsoft.com/office/word/2010/wordprocessingDrawing" xmlns:wp="http://schemas.openxmlformats.org/drawingml/2006/wordprocessingDrawing" xmlns:w10="urn:schemas-microsoft-com:office:word" xmlns:w="http://schemas.openxmlformats.org/wordprocessingml/2006/main" xmlns:w14="http://schemas.microsoft.com/office/word/2010/wordml" xmlns:w15="http://schemas.microsoft.com/office/word/2012/wordml" xmlns:w16se="http://schemas.microsoft.com/office/word/2015/wordml/symex" xmlns:wpg="http://schemas.microsoft.com/office/word/2010/wordprocessingGroup" xmlns:wpi="http://schemas.microsoft.com/office/word/2010/wordprocessingInk" xmlns:wne="http://schemas.microsoft.com/office/word/2006/wordml" xmlns:wps="http://schemas.microsoft.com/office/word/2010/wordprocessingShape" mc:Ignorable="w14 w15 w16se wp14">
+  <w:abstractNum w:abstractNumId="0" w15:restartNumberingAfterBreak="0">
+    <w:nsid w:val="59CE0949"/>
+    <w:multiLevelType w:val="hybridMultilevel"/>
+    <w:tmpl w:val="A3AED44A"/>
+    <w:lvl w:ilvl="0" w:tplc="4009000F">
+      <w:start w:val="1"/>
+      <w:numFmt w:val="decimal"/>
+      <w:lvlText w:val="%1."/>
+      <w:lvlJc w:val="left"/>
+      <w:pPr>
+        <w:ind w:left="720" w:hanging="360"/>
+      </w:pPr>
+      <w:rPr>
+        <w:rFonts w:hint="default"/>
+      </w:rPr>
+    </w:lvl>
+    <w:lvl w:ilvl="1" w:tplc="40090019" w:tentative="1">
+      <w:start w:val="1"/>
+      <w:numFmt w:val="lowerLetter"/>
+      <w:lvlText w:val="%2."/>
+      <w:lvlJc w:val="left"/>
+      <w:pPr>
+        <w:ind w:left="1440" w:hanging="360"/>
+      </w:pPr>
+    </w:lvl>
+    <w:lvl w:ilvl="2" w:tplc="4009001B" w:tentative="1">
+      <w:start w:val="1"/>
+      <w:numFmt w:val="lowerRoman"/>
+      <w:lvlText w:val="%3."/>
+      <w:lvlJc w:val="right"/>
+      <w:pPr>
+        <w:ind w:left="2160" w:hanging="180"/>
+      </w:pPr>
+    </w:lvl>
+    <w:lvl w:ilvl="3" w:tplc="4009000F" w:tentative="1">
+      <w:start w:val="1"/>
+      <w:numFmt w:val="decimal"/>
+      <w:lvlText w:val="%4."/>
+      <w:lvlJc w:val="left"/>
+      <w:pPr>
+        <w:ind w:left="2880" w:hanging="360"/>
+      </w:pPr>
+    </w:lvl>
+    <w:lvl w:ilvl="4" w:tplc="40090019" w:tentative="1">
+      <w:start w:val="1"/>
+      <w:numFmt w:val="lowerLetter"/>
+      <w:lvlText w:val="%5."/>
+      <w:lvlJc w:val="left"/>
+      <w:pPr>
+        <w:ind w:left="3600" w:hanging="360"/>
+      </w:pPr>
+    </w:lvl>
+    <w:lvl w:ilvl="5" w:tplc="4009001B" w:tentative="1">
+      <w:start w:val="1"/>
+      <w:numFmt w:val="lowerRoman"/>
+      <w:lvlText w:val="%6."/>
+      <w:lvlJc w:val="right"/>
+      <w:pPr>
+        <w:ind w:left="4320" w:hanging="180"/>
+      </w:pPr>
+    </w:lvl>
+    <w:lvl w:ilvl="6" w:tplc="4009000F" w:tentative="1">
+      <w:start w:val="1"/>
+      <w:numFmt w:val="decimal"/>
+      <w:lvlText w:val="%7."/>
+      <w:lvlJc w:val="left"/>
+      <w:pPr>
+        <w:ind w:left="5040" w:hanging="360"/>
+      </w:pPr>
+    </w:lvl>
+    <w:lvl w:ilvl="7" w:tplc="40090019" w:tentative="1">
+      <w:start w:val="1"/>
+      <w:numFmt w:val="lowerLetter"/>
+      <w:lvlText w:val="%8."/>
+      <w:lvlJc w:val="left"/>
+      <w:pPr>
+        <w:ind w:left="5760" w:hanging="360"/>
+      </w:pPr>
+    </w:lvl>
+    <w:lvl w:ilvl="8" w:tplc="4009001B" w:tentative="1">
+      <w:start w:val="1"/>
+      <w:numFmt w:val="lowerRoman"/>
+      <w:lvlText w:val="%9."/>
+      <w:lvlJc w:val="right"/>
+      <w:pPr>
+        <w:ind w:left="6480" w:hanging="180"/>
+      </w:pPr>
+    </w:lvl>
+  </w:abstractNum>
+  <w:abstractNum w:abstractNumId="1" w15:restartNumberingAfterBreak="0">
+    <w:nsid w:val="75ED636D"/>
+    <w:multiLevelType w:val="hybridMultilevel"/>
+    <w:tmpl w:val="4392ABEE"/>
+    <w:lvl w:ilvl="0" w:tplc="40090001">
+      <w:start w:val="1"/>
+      <w:numFmt w:val="bullet"/>
+      <w:lvlText w:val=""/>
+      <w:lvlJc w:val="left"/>
+      <w:pPr>
+        <w:ind w:left="1463" w:hanging="360"/>
+      </w:pPr>
+      <w:rPr>
+        <w:rFonts w:ascii="Symbol" w:hAnsi="Symbol" w:hint="default"/>
+      </w:rPr>
+    </w:lvl>
+    <w:lvl w:ilvl="1" w:tplc="40090003" w:tentative="1">
+      <w:start w:val="1"/>
+      <w:numFmt w:val="bullet"/>
+      <w:lvlText w:val="o"/>
+      <w:lvlJc w:val="left"/>
+      <w:pPr>
+        <w:ind w:left="2183" w:hanging="360"/>
+      </w:pPr>
+      <w:rPr>
+        <w:rFonts w:ascii="Courier New" w:hAnsi="Courier New" w:cs="Courier New" w:hint="default"/>
+      </w:rPr>
+    </w:lvl>
+    <w:lvl w:ilvl="2" w:tplc="40090005" w:tentative="1">
+      <w:start w:val="1"/>
+      <w:numFmt w:val="bullet"/>
+      <w:lvlText w:val=""/>
+      <w:lvlJc w:val="left"/>
+      <w:pPr>
+        <w:ind w:left="2903" w:hanging="360"/>
+      </w:pPr>
+      <w:rPr>
+        <w:rFonts w:ascii="Wingdings" w:hAnsi="Wingdings" w:hint="default"/>
+      </w:rPr>
+    </w:lvl>
+    <w:lvl w:ilvl="3" w:tplc="40090001" w:tentative="1">
+      <w:start w:val="1"/>
+      <w:numFmt w:val="bullet"/>
+      <w:lvlText w:val=""/>
+      <w:lvlJc w:val="left"/>
+      <w:pPr>
+        <w:ind w:left="3623" w:hanging="360"/>
+      </w:pPr>
+      <w:rPr>
+        <w:rFonts w:ascii="Symbol" w:hAnsi="Symbol" w:hint="default"/>
+      </w:rPr>
+    </w:lvl>
+    <w:lvl w:ilvl="4" w:tplc="40090003" w:tentative="1">
+      <w:start w:val="1"/>
+      <w:numFmt w:val="bullet"/>
+      <w:lvlText w:val="o"/>
+      <w:lvlJc w:val="left"/>
+      <w:pPr>
+        <w:ind w:left="4343" w:hanging="360"/>
+      </w:pPr>
+      <w:rPr>
+        <w:rFonts w:ascii="Courier New" w:hAnsi="Courier New" w:cs="Courier New" w:hint="default"/>
+      </w:rPr>
+    </w:lvl>
+    <w:lvl w:ilvl="5" w:tplc="40090005" w:tentative="1">
+      <w:start w:val="1"/>
+      <w:numFmt w:val="bullet"/>
+      <w:lvlText w:val=""/>
+      <w:lvlJc w:val="left"/>
+      <w:pPr>
+        <w:ind w:left="5063" w:hanging="360"/>
+      </w:pPr>
+      <w:rPr>
+        <w:rFonts w:ascii="Wingdings" w:hAnsi="Wingdings" w:hint="default"/>
+      </w:rPr>
+    </w:lvl>
+    <w:lvl w:ilvl="6" w:tplc="40090001" w:tentative="1">
+      <w:start w:val="1"/>
+      <w:numFmt w:val="bullet"/>
+      <w:lvlText w:val=""/>
+      <w:lvlJc w:val="left"/>
+      <w:pPr>
+        <w:ind w:left="5783" w:hanging="360"/>
+      </w:pPr>
+      <w:rPr>
+        <w:rFonts w:ascii="Symbol" w:hAnsi="Symbol" w:hint="default"/>
+      </w:rPr>
+    </w:lvl>
+    <w:lvl w:ilvl="7" w:tplc="40090003" w:tentative="1">
+      <w:start w:val="1"/>
+      <w:numFmt w:val="bullet"/>
+      <w:lvlText w:val="o"/>
+      <w:lvlJc w:val="left"/>
+      <w:pPr>
+        <w:ind w:left="6503" w:hanging="360"/>
+      </w:pPr>
+      <w:rPr>
+        <w:rFonts w:ascii="Courier New" w:hAnsi="Courier New" w:cs="Courier New" w:hint="default"/>
+      </w:rPr>
+    </w:lvl>
+    <w:lvl w:ilvl="8" w:tplc="40090005" w:tentative="1">
+      <w:start w:val="1"/>
+      <w:numFmt w:val="bullet"/>
+      <w:lvlText w:val=""/>
+      <w:lvlJc w:val="left"/>
+      <w:pPr>
+        <w:ind w:left="7223" w:hanging="360"/>
+      </w:pPr>
+      <w:rPr>
+        <w:rFonts w:ascii="Wingdings" w:hAnsi="Wingdings" w:hint="default"/>
+      </w:rPr>
+    </w:lvl>
+  </w:abstractNum>
+  <w:num w:numId="1">
+    <w:abstractNumId w:val="0"/>
+  </w:num>
+  <w:num w:numId="2">
+    <w:abstractNumId w:val="1"/>
+  </w:num>
+</w:numbering>
 </file>
 
 <file path=word/styles.xml><?xml version="1.0" encoding="utf-8"?>
@@ -4328,6 +5955,17 @@
       <w:u w:val="single"/>
     </w:rPr>
   </w:style>
+  <w:style w:type="paragraph" w:styleId="ListParagraph">
+    <w:name w:val="List Paragraph"/>
+    <w:basedOn w:val="Normal"/>
+    <w:uiPriority w:val="34"/>
+    <w:qFormat/>
+    <w:rsid w:val="00FB4551"/>
+    <w:pPr>
+      <w:ind w:left="720"/>
+      <w:contextualSpacing/>
+    </w:pPr>
+  </w:style>
 </w:styles>
 </file>
 

</xml_diff>

<commit_message>
Adding Bind Mount volumes stuff to the document
</commit_message>
<xml_diff>
--- a/Docker/3. Docker Managing Data and working with Volumes.docx
+++ b/Docker/3. Docker Managing Data and working with Volumes.docx
@@ -3958,15 +3958,19 @@
             <v:path o:extrusionok="f" gradientshapeok="t" o:connecttype="rect"/>
             <o:lock v:ext="edit" aspectratio="t"/>
           </v:shapetype>
-          <v:shape id="_x0000_i1040" type="#_x0000_t75" style="width:451.15pt;height:153.4pt" o:ole="">
+          <v:shape id="_x0000_i1025" type="#_x0000_t75" style="width:451.15pt;height:153.4pt" o:ole="">
             <v:imagedata r:id="rId23" o:title=""/>
           </v:shape>
-          <o:OLEObject Type="Embed" ProgID="Paint.Picture" ShapeID="_x0000_i1040" DrawAspect="Content" ObjectID="_1705865992" r:id="rId24"/>
+          <o:OLEObject Type="Embed" ProgID="Paint.Picture" ShapeID="_x0000_i1025" DrawAspect="Content" ObjectID="_1705951013" r:id="rId24"/>
         </w:object>
       </w:r>
     </w:p>
     <w:p>
       <w:r>
+        <w:rPr>
+          <w:noProof/>
+          <w:lang w:eastAsia="en-IN"/>
+        </w:rPr>
         <w:lastRenderedPageBreak/>
         <w:drawing>
           <wp:inline distT="0" distB="0" distL="0" distR="0" wp14:anchorId="0F246747" wp14:editId="2858E593">
@@ -4007,6 +4011,10 @@
     </w:p>
     <w:p>
       <w:r>
+        <w:rPr>
+          <w:noProof/>
+          <w:lang w:eastAsia="en-IN"/>
+        </w:rPr>
         <w:drawing>
           <wp:inline distT="0" distB="0" distL="0" distR="0" wp14:anchorId="221BED65" wp14:editId="0B0F5219">
             <wp:extent cx="5731510" cy="572770"/>
@@ -4046,6 +4054,10 @@
     </w:p>
     <w:p>
       <w:r>
+        <w:rPr>
+          <w:noProof/>
+          <w:lang w:eastAsia="en-IN"/>
+        </w:rPr>
         <w:drawing>
           <wp:inline distT="0" distB="0" distL="0" distR="0" wp14:anchorId="73612068" wp14:editId="7C64C5E6">
             <wp:extent cx="5731510" cy="2953385"/>
@@ -4090,6 +4102,10 @@
     </w:p>
     <w:p>
       <w:r>
+        <w:rPr>
+          <w:noProof/>
+          <w:lang w:eastAsia="en-IN"/>
+        </w:rPr>
         <w:drawing>
           <wp:inline distT="0" distB="0" distL="0" distR="0" wp14:anchorId="3A5D371B" wp14:editId="6ABA0377">
             <wp:extent cx="5731510" cy="3066415"/>
@@ -4135,6 +4151,10 @@
     </w:p>
     <w:p>
       <w:r>
+        <w:rPr>
+          <w:noProof/>
+          <w:lang w:eastAsia="en-IN"/>
+        </w:rPr>
         <w:drawing>
           <wp:inline distT="0" distB="0" distL="0" distR="0" wp14:anchorId="16F78447" wp14:editId="4A8ADE6B">
             <wp:extent cx="5731510" cy="689610"/>
@@ -4184,6 +4204,10 @@
     </w:p>
     <w:p>
       <w:r>
+        <w:rPr>
+          <w:noProof/>
+          <w:lang w:eastAsia="en-IN"/>
+        </w:rPr>
         <w:drawing>
           <wp:inline distT="0" distB="0" distL="0" distR="0" wp14:anchorId="5119403A" wp14:editId="3D76C35E">
             <wp:extent cx="4001058" cy="276264"/>
@@ -4236,6 +4260,10 @@
     </w:p>
     <w:p>
       <w:r>
+        <w:rPr>
+          <w:noProof/>
+          <w:lang w:eastAsia="en-IN"/>
+        </w:rPr>
         <w:drawing>
           <wp:inline distT="0" distB="0" distL="0" distR="0" wp14:anchorId="31C36218" wp14:editId="7B54B40C">
             <wp:extent cx="4029637" cy="933580"/>
@@ -4275,6 +4303,10 @@
     </w:p>
     <w:p>
       <w:r>
+        <w:rPr>
+          <w:noProof/>
+          <w:lang w:eastAsia="en-IN"/>
+        </w:rPr>
         <w:drawing>
           <wp:inline distT="0" distB="0" distL="0" distR="0" wp14:anchorId="3BDBF218" wp14:editId="0E3303C3">
             <wp:extent cx="5731510" cy="764540"/>
@@ -4314,6 +4346,10 @@
     </w:p>
     <w:p>
       <w:r>
+        <w:rPr>
+          <w:noProof/>
+          <w:lang w:eastAsia="en-IN"/>
+        </w:rPr>
         <w:drawing>
           <wp:inline distT="0" distB="0" distL="0" distR="0" wp14:anchorId="18F0D356" wp14:editId="297F0482">
             <wp:extent cx="5731510" cy="934085"/>
@@ -4353,6 +4389,10 @@
     </w:p>
     <w:p>
       <w:r>
+        <w:rPr>
+          <w:noProof/>
+          <w:lang w:eastAsia="en-IN"/>
+        </w:rPr>
         <w:drawing>
           <wp:inline distT="0" distB="0" distL="0" distR="0" wp14:anchorId="2ED54BA9" wp14:editId="5E99FB34">
             <wp:extent cx="5731510" cy="1530350"/>
@@ -4392,6 +4432,10 @@
     </w:p>
     <w:p>
       <w:r>
+        <w:rPr>
+          <w:noProof/>
+          <w:lang w:eastAsia="en-IN"/>
+        </w:rPr>
         <w:drawing>
           <wp:inline distT="0" distB="0" distL="0" distR="0" wp14:anchorId="192FAD68" wp14:editId="303DFBD5">
             <wp:extent cx="5731510" cy="342265"/>
@@ -4431,6 +4475,10 @@
     </w:p>
     <w:p>
       <w:r>
+        <w:rPr>
+          <w:noProof/>
+          <w:lang w:eastAsia="en-IN"/>
+        </w:rPr>
         <w:lastRenderedPageBreak/>
         <w:drawing>
           <wp:inline distT="0" distB="0" distL="0" distR="0" wp14:anchorId="67A304AC" wp14:editId="15214C95">
@@ -4486,6 +4534,10 @@
     </w:p>
     <w:p>
       <w:r>
+        <w:rPr>
+          <w:noProof/>
+          <w:lang w:eastAsia="en-IN"/>
+        </w:rPr>
         <w:drawing>
           <wp:inline distT="0" distB="0" distL="0" distR="0" wp14:anchorId="75A21EB6" wp14:editId="0C5AED98">
             <wp:extent cx="5731510" cy="1670685"/>
@@ -4538,6 +4590,10 @@
     </w:p>
     <w:p>
       <w:r>
+        <w:rPr>
+          <w:noProof/>
+          <w:lang w:eastAsia="en-IN"/>
+        </w:rPr>
         <w:drawing>
           <wp:inline distT="0" distB="0" distL="0" distR="0" wp14:anchorId="59DAF56A" wp14:editId="25BE4417">
             <wp:extent cx="5731510" cy="589915"/>
@@ -4582,6 +4638,10 @@
     </w:p>
     <w:p>
       <w:r>
+        <w:rPr>
+          <w:noProof/>
+          <w:lang w:eastAsia="en-IN"/>
+        </w:rPr>
         <w:drawing>
           <wp:inline distT="0" distB="0" distL="0" distR="0" wp14:anchorId="69D461A0" wp14:editId="498425A9">
             <wp:extent cx="5731510" cy="429260"/>
@@ -4621,6 +4681,10 @@
     </w:p>
     <w:p>
       <w:r>
+        <w:rPr>
+          <w:noProof/>
+          <w:lang w:eastAsia="en-IN"/>
+        </w:rPr>
         <w:drawing>
           <wp:inline distT="0" distB="0" distL="0" distR="0" wp14:anchorId="01C5C973" wp14:editId="5901CC00">
             <wp:extent cx="5039428" cy="1629002"/>
@@ -4773,6 +4837,1784 @@
     </w:p>
     <w:p>
       <w:r>
+        <w:rPr>
+          <w:noProof/>
+          <w:lang w:eastAsia="en-IN"/>
+        </w:rPr>
+        <mc:AlternateContent>
+          <mc:Choice Requires="wps">
+            <w:drawing>
+              <wp:anchor distT="0" distB="0" distL="114300" distR="114300" simplePos="0" relativeHeight="251698176" behindDoc="0" locked="0" layoutInCell="1" allowOverlap="1">
+                <wp:simplePos x="0" y="0"/>
+                <wp:positionH relativeFrom="column">
+                  <wp:posOffset>323850</wp:posOffset>
+                </wp:positionH>
+                <wp:positionV relativeFrom="paragraph">
+                  <wp:posOffset>135890</wp:posOffset>
+                </wp:positionV>
+                <wp:extent cx="3562350" cy="728345"/>
+                <wp:effectExtent l="133350" t="133350" r="133350" b="147955"/>
+                <wp:wrapNone/>
+                <wp:docPr id="66" name="Rounded Rectangle 66"/>
+                <wp:cNvGraphicFramePr/>
+                <a:graphic xmlns:a="http://schemas.openxmlformats.org/drawingml/2006/main">
+                  <a:graphicData uri="http://schemas.microsoft.com/office/word/2010/wordprocessingShape">
+                    <wps:wsp>
+                      <wps:cNvSpPr/>
+                      <wps:spPr>
+                        <a:xfrm>
+                          <a:off x="0" y="0"/>
+                          <a:ext cx="3562350" cy="728345"/>
+                        </a:xfrm>
+                        <a:prstGeom prst="roundRect">
+                          <a:avLst/>
+                        </a:prstGeom>
+                        <a:solidFill>
+                          <a:srgbClr val="B045BB"/>
+                        </a:solidFill>
+                        <a:ln>
+                          <a:noFill/>
+                        </a:ln>
+                        <a:effectLst>
+                          <a:outerShdw blurRad="107950" dist="12700" dir="5400000" algn="ctr">
+                            <a:srgbClr val="000000"/>
+                          </a:outerShdw>
+                        </a:effectLst>
+                        <a:scene3d>
+                          <a:camera prst="orthographicFront">
+                            <a:rot lat="0" lon="0" rev="0"/>
+                          </a:camera>
+                          <a:lightRig rig="soft" dir="t">
+                            <a:rot lat="0" lon="0" rev="0"/>
+                          </a:lightRig>
+                        </a:scene3d>
+                        <a:sp3d contourW="44450" prstMaterial="matte">
+                          <a:bevelT w="63500" h="63500" prst="artDeco"/>
+                          <a:contourClr>
+                            <a:srgbClr val="FFFFFF"/>
+                          </a:contourClr>
+                        </a:sp3d>
+                      </wps:spPr>
+                      <wps:style>
+                        <a:lnRef idx="2">
+                          <a:schemeClr val="accent1">
+                            <a:shade val="50000"/>
+                          </a:schemeClr>
+                        </a:lnRef>
+                        <a:fillRef idx="1">
+                          <a:schemeClr val="accent1"/>
+                        </a:fillRef>
+                        <a:effectRef idx="0">
+                          <a:schemeClr val="accent1"/>
+                        </a:effectRef>
+                        <a:fontRef idx="minor">
+                          <a:schemeClr val="lt1"/>
+                        </a:fontRef>
+                      </wps:style>
+                      <wps:txbx>
+                        <w:txbxContent>
+                          <w:p>
+                            <w:pPr>
+                              <w:jc w:val="center"/>
+                            </w:pPr>
+                            <w:r>
+                              <w:t>Volumes</w:t>
+                            </w:r>
+                          </w:p>
+                          <w:p>
+                            <w:pPr>
+                              <w:jc w:val="center"/>
+                            </w:pPr>
+                            <w:r>
+                              <w:t>(Managed by Docker)</w:t>
+                            </w:r>
+                          </w:p>
+                        </w:txbxContent>
+                      </wps:txbx>
+                      <wps:bodyPr rot="0" spcFirstLastPara="0" vertOverflow="overflow" horzOverflow="overflow" vert="horz" wrap="square" lIns="91440" tIns="45720" rIns="91440" bIns="45720" numCol="1" spcCol="0" rtlCol="0" fromWordArt="0" anchor="ctr" anchorCtr="0" forceAA="0" compatLnSpc="1">
+                        <a:prstTxWarp prst="textNoShape">
+                          <a:avLst/>
+                        </a:prstTxWarp>
+                        <a:noAutofit/>
+                      </wps:bodyPr>
+                    </wps:wsp>
+                  </a:graphicData>
+                </a:graphic>
+                <wp14:sizeRelH relativeFrom="margin">
+                  <wp14:pctWidth>0</wp14:pctWidth>
+                </wp14:sizeRelH>
+              </wp:anchor>
+            </w:drawing>
+          </mc:Choice>
+          <mc:Fallback>
+            <w:pict>
+              <v:roundrect id="Rounded Rectangle 66" o:spid="_x0000_s1047" style="position:absolute;margin-left:25.5pt;margin-top:10.7pt;width:280.5pt;height:57.35pt;z-index:251698176;visibility:visible;mso-wrap-style:square;mso-width-percent:0;mso-wrap-distance-left:9pt;mso-wrap-distance-top:0;mso-wrap-distance-right:9pt;mso-wrap-distance-bottom:0;mso-position-horizontal:absolute;mso-position-horizontal-relative:text;mso-position-vertical:absolute;mso-position-vertical-relative:text;mso-width-percent:0;mso-width-relative:margin;v-text-anchor:middle" arcsize="10923f" o:gfxdata="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" fillcolor="#b045bb" stroked="f" strokeweight="1pt">
+                <v:stroke joinstyle="miter"/>
+                <v:shadow on="t" color="black" offset="0,1pt"/>
+                <v:textbox>
+                  <w:txbxContent>
+                    <w:p>
+                      <w:pPr>
+                        <w:jc w:val="center"/>
+                      </w:pPr>
+                      <w:r>
+                        <w:t>Volumes</w:t>
+                      </w:r>
+                    </w:p>
+                    <w:p>
+                      <w:pPr>
+                        <w:jc w:val="center"/>
+                      </w:pPr>
+                      <w:r>
+                        <w:t>(Managed by Docker)</w:t>
+                      </w:r>
+                    </w:p>
+                  </w:txbxContent>
+                </v:textbox>
+              </v:roundrect>
+            </w:pict>
+          </mc:Fallback>
+        </mc:AlternateContent>
+      </w:r>
+      <w:r>
+        <w:rPr>
+          <w:noProof/>
+          <w:lang w:eastAsia="en-IN"/>
+        </w:rPr>
+        <mc:AlternateContent>
+          <mc:Choice Requires="wps">
+            <w:drawing>
+              <wp:anchor distT="0" distB="0" distL="114300" distR="114300" simplePos="0" relativeHeight="251699200" behindDoc="0" locked="0" layoutInCell="1" allowOverlap="1">
+                <wp:simplePos x="0" y="0"/>
+                <wp:positionH relativeFrom="column">
+                  <wp:posOffset>4086225</wp:posOffset>
+                </wp:positionH>
+                <wp:positionV relativeFrom="paragraph">
+                  <wp:posOffset>154940</wp:posOffset>
+                </wp:positionV>
+                <wp:extent cx="1604963" cy="709295"/>
+                <wp:effectExtent l="133350" t="133350" r="128905" b="147955"/>
+                <wp:wrapNone/>
+                <wp:docPr id="67" name="Rounded Rectangle 67"/>
+                <wp:cNvGraphicFramePr/>
+                <a:graphic xmlns:a="http://schemas.openxmlformats.org/drawingml/2006/main">
+                  <a:graphicData uri="http://schemas.microsoft.com/office/word/2010/wordprocessingShape">
+                    <wps:wsp>
+                      <wps:cNvSpPr/>
+                      <wps:spPr>
+                        <a:xfrm>
+                          <a:off x="0" y="0"/>
+                          <a:ext cx="1604963" cy="709295"/>
+                        </a:xfrm>
+                        <a:prstGeom prst="roundRect">
+                          <a:avLst/>
+                        </a:prstGeom>
+                        <a:ln>
+                          <a:noFill/>
+                        </a:ln>
+                        <a:effectLst>
+                          <a:outerShdw blurRad="107950" dist="12700" dir="5400000" algn="ctr">
+                            <a:srgbClr val="000000"/>
+                          </a:outerShdw>
+                        </a:effectLst>
+                        <a:scene3d>
+                          <a:camera prst="orthographicFront">
+                            <a:rot lat="0" lon="0" rev="0"/>
+                          </a:camera>
+                          <a:lightRig rig="soft" dir="t">
+                            <a:rot lat="0" lon="0" rev="0"/>
+                          </a:lightRig>
+                        </a:scene3d>
+                        <a:sp3d contourW="44450" prstMaterial="matte">
+                          <a:bevelT w="63500" h="63500" prst="artDeco"/>
+                          <a:contourClr>
+                            <a:srgbClr val="FFFFFF"/>
+                          </a:contourClr>
+                        </a:sp3d>
+                      </wps:spPr>
+                      <wps:style>
+                        <a:lnRef idx="2">
+                          <a:schemeClr val="accent2">
+                            <a:shade val="50000"/>
+                          </a:schemeClr>
+                        </a:lnRef>
+                        <a:fillRef idx="1">
+                          <a:schemeClr val="accent2"/>
+                        </a:fillRef>
+                        <a:effectRef idx="0">
+                          <a:schemeClr val="accent2"/>
+                        </a:effectRef>
+                        <a:fontRef idx="minor">
+                          <a:schemeClr val="lt1"/>
+                        </a:fontRef>
+                      </wps:style>
+                      <wps:txbx>
+                        <w:txbxContent>
+                          <w:p>
+                            <w:pPr>
+                              <w:jc w:val="center"/>
+                            </w:pPr>
+                            <w:r>
+                              <w:t>Bind Mounts</w:t>
+                            </w:r>
+                          </w:p>
+                          <w:p>
+                            <w:pPr>
+                              <w:jc w:val="center"/>
+                            </w:pPr>
+                            <w:r>
+                              <w:t>(Managed by you)</w:t>
+                            </w:r>
+                          </w:p>
+                        </w:txbxContent>
+                      </wps:txbx>
+                      <wps:bodyPr rot="0" spcFirstLastPara="0" vertOverflow="overflow" horzOverflow="overflow" vert="horz" wrap="square" lIns="91440" tIns="45720" rIns="91440" bIns="45720" numCol="1" spcCol="0" rtlCol="0" fromWordArt="0" anchor="ctr" anchorCtr="0" forceAA="0" compatLnSpc="1">
+                        <a:prstTxWarp prst="textNoShape">
+                          <a:avLst/>
+                        </a:prstTxWarp>
+                        <a:noAutofit/>
+                      </wps:bodyPr>
+                    </wps:wsp>
+                  </a:graphicData>
+                </a:graphic>
+              </wp:anchor>
+            </w:drawing>
+          </mc:Choice>
+          <mc:Fallback>
+            <w:pict>
+              <v:roundrect id="Rounded Rectangle 67" o:spid="_x0000_s1048" style="position:absolute;margin-left:321.75pt;margin-top:12.2pt;width:126.4pt;height:55.85pt;z-index:251699200;visibility:visible;mso-wrap-style:square;mso-wrap-distance-left:9pt;mso-wrap-distance-top:0;mso-wrap-distance-right:9pt;mso-wrap-distance-bottom:0;mso-position-horizontal:absolute;mso-position-horizontal-relative:text;mso-position-vertical:absolute;mso-position-vertical-relative:text;v-text-anchor:middle" arcsize="10923f" o:gfxdata="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" fillcolor="#ed7d31 [3205]" stroked="f" strokeweight="1pt">
+                <v:stroke joinstyle="miter"/>
+                <v:shadow on="t" color="black" offset="0,1pt"/>
+                <v:textbox>
+                  <w:txbxContent>
+                    <w:p>
+                      <w:pPr>
+                        <w:jc w:val="center"/>
+                      </w:pPr>
+                      <w:r>
+                        <w:t>Bind Mounts</w:t>
+                      </w:r>
+                    </w:p>
+                    <w:p>
+                      <w:pPr>
+                        <w:jc w:val="center"/>
+                      </w:pPr>
+                      <w:r>
+                        <w:t>(Managed by you)</w:t>
+                      </w:r>
+                    </w:p>
+                  </w:txbxContent>
+                </v:textbox>
+              </v:roundrect>
+            </w:pict>
+          </mc:Fallback>
+        </mc:AlternateContent>
+      </w:r>
+    </w:p>
+    <w:p/>
+    <w:p/>
+    <w:p>
+      <w:r>
+        <w:rPr>
+          <w:noProof/>
+          <w:lang w:eastAsia="en-IN"/>
+        </w:rPr>
+        <mc:AlternateContent>
+          <mc:Choice Requires="wps">
+            <w:drawing>
+              <wp:anchor distT="0" distB="0" distL="114300" distR="114300" simplePos="0" relativeHeight="251716608" behindDoc="0" locked="0" layoutInCell="1" allowOverlap="1" wp14:anchorId="2E56B5AA" wp14:editId="4F83FA5F">
+                <wp:simplePos x="0" y="0"/>
+                <wp:positionH relativeFrom="column">
+                  <wp:posOffset>4724083</wp:posOffset>
+                </wp:positionH>
+                <wp:positionV relativeFrom="paragraph">
+                  <wp:posOffset>88265</wp:posOffset>
+                </wp:positionV>
+                <wp:extent cx="285750" cy="261938"/>
+                <wp:effectExtent l="19050" t="0" r="19050" b="43180"/>
+                <wp:wrapNone/>
+                <wp:docPr id="82" name="Down Arrow 82"/>
+                <wp:cNvGraphicFramePr/>
+                <a:graphic xmlns:a="http://schemas.openxmlformats.org/drawingml/2006/main">
+                  <a:graphicData uri="http://schemas.microsoft.com/office/word/2010/wordprocessingShape">
+                    <wps:wsp>
+                      <wps:cNvSpPr/>
+                      <wps:spPr>
+                        <a:xfrm>
+                          <a:off x="0" y="0"/>
+                          <a:ext cx="285750" cy="261938"/>
+                        </a:xfrm>
+                        <a:prstGeom prst="downArrow">
+                          <a:avLst/>
+                        </a:prstGeom>
+                      </wps:spPr>
+                      <wps:style>
+                        <a:lnRef idx="2">
+                          <a:schemeClr val="accent1">
+                            <a:shade val="50000"/>
+                          </a:schemeClr>
+                        </a:lnRef>
+                        <a:fillRef idx="1">
+                          <a:schemeClr val="accent1"/>
+                        </a:fillRef>
+                        <a:effectRef idx="0">
+                          <a:schemeClr val="accent1"/>
+                        </a:effectRef>
+                        <a:fontRef idx="minor">
+                          <a:schemeClr val="lt1"/>
+                        </a:fontRef>
+                      </wps:style>
+                      <wps:bodyPr rot="0" spcFirstLastPara="0" vertOverflow="overflow" horzOverflow="overflow" vert="horz" wrap="square" lIns="91440" tIns="45720" rIns="91440" bIns="45720" numCol="1" spcCol="0" rtlCol="0" fromWordArt="0" anchor="ctr" anchorCtr="0" forceAA="0" compatLnSpc="1">
+                        <a:prstTxWarp prst="textNoShape">
+                          <a:avLst/>
+                        </a:prstTxWarp>
+                        <a:noAutofit/>
+                      </wps:bodyPr>
+                    </wps:wsp>
+                  </a:graphicData>
+                </a:graphic>
+              </wp:anchor>
+            </w:drawing>
+          </mc:Choice>
+          <mc:Fallback>
+            <w:pict>
+              <v:shapetype w14:anchorId="07EE0537" id="_x0000_t67" coordsize="21600,21600" o:spt="67" adj="16200,5400" path="m0@0l@1@0@1,0@2,0@2@0,21600@0,10800,21600xe">
+                <v:stroke joinstyle="miter"/>
+                <v:formulas>
+                  <v:f eqn="val #0"/>
+                  <v:f eqn="val #1"/>
+                  <v:f eqn="sum height 0 #1"/>
+                  <v:f eqn="sum 10800 0 #1"/>
+                  <v:f eqn="sum width 0 #0"/>
+                  <v:f eqn="prod @4 @3 10800"/>
+                  <v:f eqn="sum width 0 @5"/>
+                </v:formulas>
+                <v:path o:connecttype="custom" o:connectlocs="10800,0;0,@0;10800,21600;21600,@0" o:connectangles="270,180,90,0" textboxrect="@1,0,@2,@6"/>
+                <v:handles>
+                  <v:h position="#1,#0" xrange="0,10800" yrange="0,21600"/>
+                </v:handles>
+              </v:shapetype>
+              <v:shape id="Down Arrow 82" o:spid="_x0000_s1026" type="#_x0000_t67" style="position:absolute;margin-left:372pt;margin-top:6.95pt;width:22.5pt;height:20.65pt;z-index:251716608;visibility:visible;mso-wrap-style:square;mso-wrap-distance-left:9pt;mso-wrap-distance-top:0;mso-wrap-distance-right:9pt;mso-wrap-distance-bottom:0;mso-position-horizontal:absolute;mso-position-horizontal-relative:text;mso-position-vertical:absolute;mso-position-vertical-relative:text;v-text-anchor:middle" o:gfxdata="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" adj="10800" fillcolor="#4472c4 [3204]" strokecolor="#1f3763 [1604]" strokeweight="1pt"/>
+            </w:pict>
+          </mc:Fallback>
+        </mc:AlternateContent>
+      </w:r>
+      <w:r>
+        <w:rPr>
+          <w:noProof/>
+          <w:lang w:eastAsia="en-IN"/>
+        </w:rPr>
+        <mc:AlternateContent>
+          <mc:Choice Requires="wps">
+            <w:drawing>
+              <wp:anchor distT="0" distB="0" distL="114300" distR="114300" simplePos="0" relativeHeight="251702272" behindDoc="0" locked="0" layoutInCell="1" allowOverlap="1" wp14:anchorId="5E1FCA66" wp14:editId="04A491A3">
+                <wp:simplePos x="0" y="0"/>
+                <wp:positionH relativeFrom="column">
+                  <wp:posOffset>2247900</wp:posOffset>
+                </wp:positionH>
+                <wp:positionV relativeFrom="paragraph">
+                  <wp:posOffset>259398</wp:posOffset>
+                </wp:positionV>
+                <wp:extent cx="1471613" cy="438150"/>
+                <wp:effectExtent l="133350" t="133350" r="128905" b="152400"/>
+                <wp:wrapNone/>
+                <wp:docPr id="69" name="Rounded Rectangle 69"/>
+                <wp:cNvGraphicFramePr/>
+                <a:graphic xmlns:a="http://schemas.openxmlformats.org/drawingml/2006/main">
+                  <a:graphicData uri="http://schemas.microsoft.com/office/word/2010/wordprocessingShape">
+                    <wps:wsp>
+                      <wps:cNvSpPr/>
+                      <wps:spPr>
+                        <a:xfrm>
+                          <a:off x="0" y="0"/>
+                          <a:ext cx="1471613" cy="438150"/>
+                        </a:xfrm>
+                        <a:prstGeom prst="roundRect">
+                          <a:avLst/>
+                        </a:prstGeom>
+                        <a:solidFill>
+                          <a:srgbClr val="00B050"/>
+                        </a:solidFill>
+                        <a:ln>
+                          <a:noFill/>
+                        </a:ln>
+                        <a:effectLst>
+                          <a:outerShdw blurRad="107950" dist="12700" dir="5400000" algn="ctr">
+                            <a:srgbClr val="000000"/>
+                          </a:outerShdw>
+                        </a:effectLst>
+                        <a:scene3d>
+                          <a:camera prst="orthographicFront">
+                            <a:rot lat="0" lon="0" rev="0"/>
+                          </a:camera>
+                          <a:lightRig rig="soft" dir="t">
+                            <a:rot lat="0" lon="0" rev="0"/>
+                          </a:lightRig>
+                        </a:scene3d>
+                        <a:sp3d contourW="44450" prstMaterial="matte">
+                          <a:bevelT w="63500" h="63500" prst="artDeco"/>
+                          <a:contourClr>
+                            <a:srgbClr val="FFFFFF"/>
+                          </a:contourClr>
+                        </a:sp3d>
+                      </wps:spPr>
+                      <wps:style>
+                        <a:lnRef idx="2">
+                          <a:schemeClr val="accent1">
+                            <a:shade val="50000"/>
+                          </a:schemeClr>
+                        </a:lnRef>
+                        <a:fillRef idx="1">
+                          <a:schemeClr val="accent1"/>
+                        </a:fillRef>
+                        <a:effectRef idx="0">
+                          <a:schemeClr val="accent1"/>
+                        </a:effectRef>
+                        <a:fontRef idx="minor">
+                          <a:schemeClr val="lt1"/>
+                        </a:fontRef>
+                      </wps:style>
+                      <wps:txbx>
+                        <w:txbxContent>
+                          <w:p>
+                            <w:pPr>
+                              <w:jc w:val="center"/>
+                            </w:pPr>
+                            <w:r>
+                              <w:t>Named Volumes</w:t>
+                            </w:r>
+                          </w:p>
+                        </w:txbxContent>
+                      </wps:txbx>
+                      <wps:bodyPr rot="0" spcFirstLastPara="0" vertOverflow="overflow" horzOverflow="overflow" vert="horz" wrap="square" lIns="91440" tIns="45720" rIns="91440" bIns="45720" numCol="1" spcCol="0" rtlCol="0" fromWordArt="0" anchor="ctr" anchorCtr="0" forceAA="0" compatLnSpc="1">
+                        <a:prstTxWarp prst="textNoShape">
+                          <a:avLst/>
+                        </a:prstTxWarp>
+                        <a:noAutofit/>
+                      </wps:bodyPr>
+                    </wps:wsp>
+                  </a:graphicData>
+                </a:graphic>
+              </wp:anchor>
+            </w:drawing>
+          </mc:Choice>
+          <mc:Fallback>
+            <w:pict>
+              <v:roundrect w14:anchorId="5E1FCA66" id="Rounded Rectangle 69" o:spid="_x0000_s1049" style="position:absolute;margin-left:177pt;margin-top:20.45pt;width:115.9pt;height:34.5pt;z-index:251702272;visibility:visible;mso-wrap-style:square;mso-wrap-distance-left:9pt;mso-wrap-distance-top:0;mso-wrap-distance-right:9pt;mso-wrap-distance-bottom:0;mso-position-horizontal:absolute;mso-position-horizontal-relative:text;mso-position-vertical:absolute;mso-position-vertical-relative:text;v-text-anchor:middle" arcsize="10923f" o:gfxdata="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" fillcolor="#00b050" stroked="f" strokeweight="1pt">
+                <v:stroke joinstyle="miter"/>
+                <v:shadow on="t" color="black" offset="0,1pt"/>
+                <v:textbox>
+                  <w:txbxContent>
+                    <w:p>
+                      <w:pPr>
+                        <w:jc w:val="center"/>
+                      </w:pPr>
+                      <w:r>
+                        <w:t>Named Volumes</w:t>
+                      </w:r>
+                    </w:p>
+                  </w:txbxContent>
+                </v:textbox>
+              </v:roundrect>
+            </w:pict>
+          </mc:Fallback>
+        </mc:AlternateContent>
+      </w:r>
+      <w:r>
+        <w:rPr>
+          <w:noProof/>
+          <w:lang w:eastAsia="en-IN"/>
+        </w:rPr>
+        <mc:AlternateContent>
+          <mc:Choice Requires="wps">
+            <w:drawing>
+              <wp:anchor distT="0" distB="0" distL="114300" distR="114300" simplePos="0" relativeHeight="251700224" behindDoc="0" locked="0" layoutInCell="1" allowOverlap="1">
+                <wp:simplePos x="0" y="0"/>
+                <wp:positionH relativeFrom="column">
+                  <wp:posOffset>428625</wp:posOffset>
+                </wp:positionH>
+                <wp:positionV relativeFrom="paragraph">
+                  <wp:posOffset>254953</wp:posOffset>
+                </wp:positionV>
+                <wp:extent cx="1471613" cy="438150"/>
+                <wp:effectExtent l="133350" t="133350" r="128905" b="152400"/>
+                <wp:wrapNone/>
+                <wp:docPr id="68" name="Rounded Rectangle 68"/>
+                <wp:cNvGraphicFramePr/>
+                <a:graphic xmlns:a="http://schemas.openxmlformats.org/drawingml/2006/main">
+                  <a:graphicData uri="http://schemas.microsoft.com/office/word/2010/wordprocessingShape">
+                    <wps:wsp>
+                      <wps:cNvSpPr/>
+                      <wps:spPr>
+                        <a:xfrm>
+                          <a:off x="0" y="0"/>
+                          <a:ext cx="1471613" cy="438150"/>
+                        </a:xfrm>
+                        <a:prstGeom prst="roundRect">
+                          <a:avLst/>
+                        </a:prstGeom>
+                        <a:solidFill>
+                          <a:srgbClr val="7030A0"/>
+                        </a:solidFill>
+                        <a:ln>
+                          <a:noFill/>
+                        </a:ln>
+                        <a:effectLst>
+                          <a:outerShdw blurRad="107950" dist="12700" dir="5400000" algn="ctr">
+                            <a:srgbClr val="000000"/>
+                          </a:outerShdw>
+                        </a:effectLst>
+                        <a:scene3d>
+                          <a:camera prst="orthographicFront">
+                            <a:rot lat="0" lon="0" rev="0"/>
+                          </a:camera>
+                          <a:lightRig rig="soft" dir="t">
+                            <a:rot lat="0" lon="0" rev="0"/>
+                          </a:lightRig>
+                        </a:scene3d>
+                        <a:sp3d contourW="44450" prstMaterial="matte">
+                          <a:bevelT w="63500" h="63500" prst="artDeco"/>
+                          <a:contourClr>
+                            <a:srgbClr val="FFFFFF"/>
+                          </a:contourClr>
+                        </a:sp3d>
+                      </wps:spPr>
+                      <wps:style>
+                        <a:lnRef idx="2">
+                          <a:schemeClr val="accent1">
+                            <a:shade val="50000"/>
+                          </a:schemeClr>
+                        </a:lnRef>
+                        <a:fillRef idx="1">
+                          <a:schemeClr val="accent1"/>
+                        </a:fillRef>
+                        <a:effectRef idx="0">
+                          <a:schemeClr val="accent1"/>
+                        </a:effectRef>
+                        <a:fontRef idx="minor">
+                          <a:schemeClr val="lt1"/>
+                        </a:fontRef>
+                      </wps:style>
+                      <wps:txbx>
+                        <w:txbxContent>
+                          <w:p>
+                            <w:pPr>
+                              <w:jc w:val="center"/>
+                            </w:pPr>
+                            <w:r>
+                              <w:t>Anonymous Volumes</w:t>
+                            </w:r>
+                          </w:p>
+                        </w:txbxContent>
+                      </wps:txbx>
+                      <wps:bodyPr rot="0" spcFirstLastPara="0" vertOverflow="overflow" horzOverflow="overflow" vert="horz" wrap="square" lIns="91440" tIns="45720" rIns="91440" bIns="45720" numCol="1" spcCol="0" rtlCol="0" fromWordArt="0" anchor="ctr" anchorCtr="0" forceAA="0" compatLnSpc="1">
+                        <a:prstTxWarp prst="textNoShape">
+                          <a:avLst/>
+                        </a:prstTxWarp>
+                        <a:noAutofit/>
+                      </wps:bodyPr>
+                    </wps:wsp>
+                  </a:graphicData>
+                </a:graphic>
+              </wp:anchor>
+            </w:drawing>
+          </mc:Choice>
+          <mc:Fallback>
+            <w:pict>
+              <v:roundrect id="Rounded Rectangle 68" o:spid="_x0000_s1050" style="position:absolute;margin-left:33.75pt;margin-top:20.1pt;width:115.9pt;height:34.5pt;z-index:251700224;visibility:visible;mso-wrap-style:square;mso-wrap-distance-left:9pt;mso-wrap-distance-top:0;mso-wrap-distance-right:9pt;mso-wrap-distance-bottom:0;mso-position-horizontal:absolute;mso-position-horizontal-relative:text;mso-position-vertical:absolute;mso-position-vertical-relative:text;v-text-anchor:middle" arcsize="10923f" o:gfxdata="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" fillcolor="#7030a0" stroked="f" strokeweight="1pt">
+                <v:stroke joinstyle="miter"/>
+                <v:shadow on="t" color="black" offset="0,1pt"/>
+                <v:textbox>
+                  <w:txbxContent>
+                    <w:p>
+                      <w:pPr>
+                        <w:jc w:val="center"/>
+                      </w:pPr>
+                      <w:r>
+                        <w:t>Anonymous Volumes</w:t>
+                      </w:r>
+                    </w:p>
+                  </w:txbxContent>
+                </v:textbox>
+              </v:roundrect>
+            </w:pict>
+          </mc:Fallback>
+        </mc:AlternateContent>
+      </w:r>
+    </w:p>
+    <w:p>
+      <w:r>
+        <w:rPr>
+          <w:noProof/>
+          <w:lang w:eastAsia="en-IN"/>
+        </w:rPr>
+        <mc:AlternateContent>
+          <mc:Choice Requires="wps">
+            <w:drawing>
+              <wp:anchor distT="0" distB="0" distL="114300" distR="114300" simplePos="0" relativeHeight="251712512" behindDoc="0" locked="0" layoutInCell="1" allowOverlap="1">
+                <wp:simplePos x="0" y="0"/>
+                <wp:positionH relativeFrom="column">
+                  <wp:posOffset>4047808</wp:posOffset>
+                </wp:positionH>
+                <wp:positionV relativeFrom="paragraph">
+                  <wp:posOffset>136525</wp:posOffset>
+                </wp:positionV>
+                <wp:extent cx="1790700" cy="1014413"/>
+                <wp:effectExtent l="133350" t="133350" r="133350" b="147955"/>
+                <wp:wrapNone/>
+                <wp:docPr id="80" name="Rounded Rectangle 80"/>
+                <wp:cNvGraphicFramePr/>
+                <a:graphic xmlns:a="http://schemas.openxmlformats.org/drawingml/2006/main">
+                  <a:graphicData uri="http://schemas.microsoft.com/office/word/2010/wordprocessingShape">
+                    <wps:wsp>
+                      <wps:cNvSpPr/>
+                      <wps:spPr>
+                        <a:xfrm>
+                          <a:off x="0" y="0"/>
+                          <a:ext cx="1790700" cy="1014413"/>
+                        </a:xfrm>
+                        <a:prstGeom prst="roundRect">
+                          <a:avLst/>
+                        </a:prstGeom>
+                        <a:solidFill>
+                          <a:schemeClr val="accent2">
+                            <a:lumMod val="40000"/>
+                            <a:lumOff val="60000"/>
+                          </a:schemeClr>
+                        </a:solidFill>
+                        <a:ln>
+                          <a:noFill/>
+                        </a:ln>
+                        <a:effectLst>
+                          <a:outerShdw blurRad="107950" dist="12700" dir="5400000" algn="ctr">
+                            <a:srgbClr val="000000"/>
+                          </a:outerShdw>
+                        </a:effectLst>
+                        <a:scene3d>
+                          <a:camera prst="orthographicFront">
+                            <a:rot lat="0" lon="0" rev="0"/>
+                          </a:camera>
+                          <a:lightRig rig="soft" dir="t">
+                            <a:rot lat="0" lon="0" rev="0"/>
+                          </a:lightRig>
+                        </a:scene3d>
+                        <a:sp3d contourW="44450" prstMaterial="matte">
+                          <a:bevelT w="63500" h="63500" prst="artDeco"/>
+                          <a:contourClr>
+                            <a:srgbClr val="FFFFFF"/>
+                          </a:contourClr>
+                        </a:sp3d>
+                      </wps:spPr>
+                      <wps:style>
+                        <a:lnRef idx="2">
+                          <a:schemeClr val="accent1">
+                            <a:shade val="50000"/>
+                          </a:schemeClr>
+                        </a:lnRef>
+                        <a:fillRef idx="1">
+                          <a:schemeClr val="accent1"/>
+                        </a:fillRef>
+                        <a:effectRef idx="0">
+                          <a:schemeClr val="accent1"/>
+                        </a:effectRef>
+                        <a:fontRef idx="minor">
+                          <a:schemeClr val="lt1"/>
+                        </a:fontRef>
+                      </wps:style>
+                      <wps:txbx>
+                        <w:txbxContent>
+                          <w:p>
+                            <w:pPr>
+                              <w:jc w:val="center"/>
+                              <w:rPr>
+                                <w:b/>
+                                <w:color w:val="ED7D31" w:themeColor="accent2"/>
+                              </w:rPr>
+                            </w:pPr>
+                            <w:r>
+                              <w:rPr>
+                                <w:b/>
+                                <w:color w:val="ED7D31" w:themeColor="accent2"/>
+                              </w:rPr>
+                              <w:t>You define a folder / path on your host machine</w:t>
+                            </w:r>
+                          </w:p>
+                        </w:txbxContent>
+                      </wps:txbx>
+                      <wps:bodyPr rot="0" spcFirstLastPara="0" vertOverflow="overflow" horzOverflow="overflow" vert="horz" wrap="square" lIns="91440" tIns="45720" rIns="91440" bIns="45720" numCol="1" spcCol="0" rtlCol="0" fromWordArt="0" anchor="ctr" anchorCtr="0" forceAA="0" compatLnSpc="1">
+                        <a:prstTxWarp prst="textNoShape">
+                          <a:avLst/>
+                        </a:prstTxWarp>
+                        <a:noAutofit/>
+                      </wps:bodyPr>
+                    </wps:wsp>
+                  </a:graphicData>
+                </a:graphic>
+                <wp14:sizeRelH relativeFrom="margin">
+                  <wp14:pctWidth>0</wp14:pctWidth>
+                </wp14:sizeRelH>
+                <wp14:sizeRelV relativeFrom="margin">
+                  <wp14:pctHeight>0</wp14:pctHeight>
+                </wp14:sizeRelV>
+              </wp:anchor>
+            </w:drawing>
+          </mc:Choice>
+          <mc:Fallback>
+            <w:pict>
+              <v:roundrect id="Rounded Rectangle 80" o:spid="_x0000_s1051" style="position:absolute;margin-left:318.75pt;margin-top:10.75pt;width:141pt;height:79.9pt;z-index:251712512;visibility:visible;mso-wrap-style:square;mso-width-percent:0;mso-height-percent:0;mso-wrap-distance-left:9pt;mso-wrap-distance-top:0;mso-wrap-distance-right:9pt;mso-wrap-distance-bottom:0;mso-position-horizontal:absolute;mso-position-horizontal-relative:text;mso-position-vertical:absolute;mso-position-vertical-relative:text;mso-width-percent:0;mso-height-percent:0;mso-width-relative:margin;mso-height-relative:margin;v-text-anchor:middle" arcsize="10923f" o:gfxdata="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" fillcolor="#f7caac [1301]" stroked="f" strokeweight="1pt">
+                <v:stroke joinstyle="miter"/>
+                <v:shadow on="t" color="black" offset="0,1pt"/>
+                <v:textbox>
+                  <w:txbxContent>
+                    <w:p>
+                      <w:pPr>
+                        <w:jc w:val="center"/>
+                        <w:rPr>
+                          <w:b/>
+                          <w:color w:val="ED7D31" w:themeColor="accent2"/>
+                        </w:rPr>
+                      </w:pPr>
+                      <w:r>
+                        <w:rPr>
+                          <w:b/>
+                          <w:color w:val="ED7D31" w:themeColor="accent2"/>
+                        </w:rPr>
+                        <w:t>You define a folder / path on your host machine</w:t>
+                      </w:r>
+                    </w:p>
+                  </w:txbxContent>
+                </v:textbox>
+              </v:roundrect>
+            </w:pict>
+          </mc:Fallback>
+        </mc:AlternateContent>
+      </w:r>
+    </w:p>
+    <w:p>
+      <w:r>
+        <w:rPr>
+          <w:noProof/>
+          <w:lang w:eastAsia="en-IN"/>
+        </w:rPr>
+        <mc:AlternateContent>
+          <mc:Choice Requires="wps">
+            <w:drawing>
+              <wp:anchor distT="0" distB="0" distL="114300" distR="114300" simplePos="0" relativeHeight="251707392" behindDoc="0" locked="0" layoutInCell="1" allowOverlap="1" wp14:anchorId="5329DE32" wp14:editId="083E15E9">
+                <wp:simplePos x="0" y="0"/>
+                <wp:positionH relativeFrom="margin">
+                  <wp:posOffset>2884805</wp:posOffset>
+                </wp:positionH>
+                <wp:positionV relativeFrom="paragraph">
+                  <wp:posOffset>193357</wp:posOffset>
+                </wp:positionV>
+                <wp:extent cx="152400" cy="142875"/>
+                <wp:effectExtent l="19050" t="0" r="19050" b="47625"/>
+                <wp:wrapNone/>
+                <wp:docPr id="74" name="Down Arrow 74"/>
+                <wp:cNvGraphicFramePr/>
+                <a:graphic xmlns:a="http://schemas.openxmlformats.org/drawingml/2006/main">
+                  <a:graphicData uri="http://schemas.microsoft.com/office/word/2010/wordprocessingShape">
+                    <wps:wsp>
+                      <wps:cNvSpPr/>
+                      <wps:spPr>
+                        <a:xfrm>
+                          <a:off x="0" y="0"/>
+                          <a:ext cx="152400" cy="142875"/>
+                        </a:xfrm>
+                        <a:prstGeom prst="downArrow">
+                          <a:avLst/>
+                        </a:prstGeom>
+                      </wps:spPr>
+                      <wps:style>
+                        <a:lnRef idx="2">
+                          <a:schemeClr val="accent1">
+                            <a:shade val="50000"/>
+                          </a:schemeClr>
+                        </a:lnRef>
+                        <a:fillRef idx="1">
+                          <a:schemeClr val="accent1"/>
+                        </a:fillRef>
+                        <a:effectRef idx="0">
+                          <a:schemeClr val="accent1"/>
+                        </a:effectRef>
+                        <a:fontRef idx="minor">
+                          <a:schemeClr val="lt1"/>
+                        </a:fontRef>
+                      </wps:style>
+                      <wps:bodyPr rot="0" spcFirstLastPara="0" vertOverflow="overflow" horzOverflow="overflow" vert="horz" wrap="square" lIns="91440" tIns="45720" rIns="91440" bIns="45720" numCol="1" spcCol="0" rtlCol="0" fromWordArt="0" anchor="ctr" anchorCtr="0" forceAA="0" compatLnSpc="1">
+                        <a:prstTxWarp prst="textNoShape">
+                          <a:avLst/>
+                        </a:prstTxWarp>
+                        <a:noAutofit/>
+                      </wps:bodyPr>
+                    </wps:wsp>
+                  </a:graphicData>
+                </a:graphic>
+              </wp:anchor>
+            </w:drawing>
+          </mc:Choice>
+          <mc:Fallback>
+            <w:pict>
+              <v:shape w14:anchorId="40D59094" id="Down Arrow 74" o:spid="_x0000_s1026" type="#_x0000_t67" style="position:absolute;margin-left:227.15pt;margin-top:15.2pt;width:12pt;height:11.25pt;z-index:251707392;visibility:visible;mso-wrap-style:square;mso-wrap-distance-left:9pt;mso-wrap-distance-top:0;mso-wrap-distance-right:9pt;mso-wrap-distance-bottom:0;mso-position-horizontal:absolute;mso-position-horizontal-relative:margin;mso-position-vertical:absolute;mso-position-vertical-relative:text;v-text-anchor:middle" o:gfxdata="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" adj="10800" fillcolor="#4472c4 [3204]" strokecolor="#1f3763 [1604]" strokeweight="1pt">
+                <w10:wrap anchorx="margin"/>
+              </v:shape>
+            </w:pict>
+          </mc:Fallback>
+        </mc:AlternateContent>
+      </w:r>
+      <w:r>
+        <w:rPr>
+          <w:noProof/>
+          <w:lang w:eastAsia="en-IN"/>
+        </w:rPr>
+        <mc:AlternateContent>
+          <mc:Choice Requires="wps">
+            <w:drawing>
+              <wp:anchor distT="0" distB="0" distL="114300" distR="114300" simplePos="0" relativeHeight="251704320" behindDoc="0" locked="0" layoutInCell="1" allowOverlap="1">
+                <wp:simplePos x="0" y="0"/>
+                <wp:positionH relativeFrom="column">
+                  <wp:posOffset>1042988</wp:posOffset>
+                </wp:positionH>
+                <wp:positionV relativeFrom="paragraph">
+                  <wp:posOffset>184150</wp:posOffset>
+                </wp:positionV>
+                <wp:extent cx="152400" cy="142875"/>
+                <wp:effectExtent l="19050" t="0" r="19050" b="47625"/>
+                <wp:wrapNone/>
+                <wp:docPr id="72" name="Down Arrow 72"/>
+                <wp:cNvGraphicFramePr/>
+                <a:graphic xmlns:a="http://schemas.openxmlformats.org/drawingml/2006/main">
+                  <a:graphicData uri="http://schemas.microsoft.com/office/word/2010/wordprocessingShape">
+                    <wps:wsp>
+                      <wps:cNvSpPr/>
+                      <wps:spPr>
+                        <a:xfrm>
+                          <a:off x="0" y="0"/>
+                          <a:ext cx="152400" cy="142875"/>
+                        </a:xfrm>
+                        <a:prstGeom prst="downArrow">
+                          <a:avLst/>
+                        </a:prstGeom>
+                      </wps:spPr>
+                      <wps:style>
+                        <a:lnRef idx="2">
+                          <a:schemeClr val="accent1">
+                            <a:shade val="50000"/>
+                          </a:schemeClr>
+                        </a:lnRef>
+                        <a:fillRef idx="1">
+                          <a:schemeClr val="accent1"/>
+                        </a:fillRef>
+                        <a:effectRef idx="0">
+                          <a:schemeClr val="accent1"/>
+                        </a:effectRef>
+                        <a:fontRef idx="minor">
+                          <a:schemeClr val="lt1"/>
+                        </a:fontRef>
+                      </wps:style>
+                      <wps:bodyPr rot="0" spcFirstLastPara="0" vertOverflow="overflow" horzOverflow="overflow" vert="horz" wrap="square" lIns="91440" tIns="45720" rIns="91440" bIns="45720" numCol="1" spcCol="0" rtlCol="0" fromWordArt="0" anchor="ctr" anchorCtr="0" forceAA="0" compatLnSpc="1">
+                        <a:prstTxWarp prst="textNoShape">
+                          <a:avLst/>
+                        </a:prstTxWarp>
+                        <a:noAutofit/>
+                      </wps:bodyPr>
+                    </wps:wsp>
+                  </a:graphicData>
+                </a:graphic>
+              </wp:anchor>
+            </w:drawing>
+          </mc:Choice>
+          <mc:Fallback>
+            <w:pict>
+              <v:shape w14:anchorId="1751C499" id="Down Arrow 72" o:spid="_x0000_s1026" type="#_x0000_t67" style="position:absolute;margin-left:82.15pt;margin-top:14.5pt;width:12pt;height:11.25pt;z-index:251704320;visibility:visible;mso-wrap-style:square;mso-wrap-distance-left:9pt;mso-wrap-distance-top:0;mso-wrap-distance-right:9pt;mso-wrap-distance-bottom:0;mso-position-horizontal:absolute;mso-position-horizontal-relative:text;mso-position-vertical:absolute;mso-position-vertical-relative:text;v-text-anchor:middle" o:gfxdata="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" adj="10800" fillcolor="#4472c4 [3204]" strokecolor="#1f3763 [1604]" strokeweight="1pt"/>
+            </w:pict>
+          </mc:Fallback>
+        </mc:AlternateContent>
+      </w:r>
+    </w:p>
+    <w:p>
+      <w:r>
+        <w:rPr>
+          <w:noProof/>
+          <w:lang w:eastAsia="en-IN"/>
+        </w:rPr>
+        <mc:AlternateContent>
+          <mc:Choice Requires="wps">
+            <w:drawing>
+              <wp:anchor distT="0" distB="0" distL="114300" distR="114300" simplePos="0" relativeHeight="251705344" behindDoc="0" locked="0" layoutInCell="1" allowOverlap="1">
+                <wp:simplePos x="0" y="0"/>
+                <wp:positionH relativeFrom="column">
+                  <wp:posOffset>2233613</wp:posOffset>
+                </wp:positionH>
+                <wp:positionV relativeFrom="paragraph">
+                  <wp:posOffset>79375</wp:posOffset>
+                </wp:positionV>
+                <wp:extent cx="1657350" cy="971550"/>
+                <wp:effectExtent l="133350" t="133350" r="133350" b="152400"/>
+                <wp:wrapNone/>
+                <wp:docPr id="73" name="Rounded Rectangle 73"/>
+                <wp:cNvGraphicFramePr/>
+                <a:graphic xmlns:a="http://schemas.openxmlformats.org/drawingml/2006/main">
+                  <a:graphicData uri="http://schemas.microsoft.com/office/word/2010/wordprocessingShape">
+                    <wps:wsp>
+                      <wps:cNvSpPr/>
+                      <wps:spPr>
+                        <a:xfrm>
+                          <a:off x="0" y="0"/>
+                          <a:ext cx="1657350" cy="971550"/>
+                        </a:xfrm>
+                        <a:prstGeom prst="roundRect">
+                          <a:avLst/>
+                        </a:prstGeom>
+                        <a:solidFill>
+                          <a:srgbClr val="440E62"/>
+                        </a:solidFill>
+                        <a:ln>
+                          <a:noFill/>
+                        </a:ln>
+                        <a:effectLst>
+                          <a:outerShdw blurRad="107950" dist="12700" dir="5400000" algn="ctr">
+                            <a:srgbClr val="000000"/>
+                          </a:outerShdw>
+                        </a:effectLst>
+                        <a:scene3d>
+                          <a:camera prst="orthographicFront">
+                            <a:rot lat="0" lon="0" rev="0"/>
+                          </a:camera>
+                          <a:lightRig rig="soft" dir="t">
+                            <a:rot lat="0" lon="0" rev="0"/>
+                          </a:lightRig>
+                        </a:scene3d>
+                        <a:sp3d contourW="44450" prstMaterial="matte">
+                          <a:bevelT w="63500" h="63500" prst="artDeco"/>
+                          <a:contourClr>
+                            <a:srgbClr val="FFFFFF"/>
+                          </a:contourClr>
+                        </a:sp3d>
+                      </wps:spPr>
+                      <wps:style>
+                        <a:lnRef idx="2">
+                          <a:schemeClr val="accent1">
+                            <a:shade val="50000"/>
+                          </a:schemeClr>
+                        </a:lnRef>
+                        <a:fillRef idx="1">
+                          <a:schemeClr val="accent1"/>
+                        </a:fillRef>
+                        <a:effectRef idx="0">
+                          <a:schemeClr val="accent1"/>
+                        </a:effectRef>
+                        <a:fontRef idx="minor">
+                          <a:schemeClr val="lt1"/>
+                        </a:fontRef>
+                      </wps:style>
+                      <wps:txbx>
+                        <w:txbxContent>
+                          <w:p>
+                            <w:pPr>
+                              <w:jc w:val="center"/>
+                              <w:rPr>
+                                <w:sz w:val="16"/>
+                                <w:szCs w:val="16"/>
+                              </w:rPr>
+                            </w:pPr>
+                            <w:r>
+                              <w:rPr>
+                                <w:sz w:val="16"/>
+                                <w:szCs w:val="16"/>
+                              </w:rPr>
+                              <w:t xml:space="preserve">A </w:t>
+                            </w:r>
+                            <w:r>
+                              <w:rPr>
+                                <w:sz w:val="16"/>
+                                <w:szCs w:val="16"/>
+                              </w:rPr>
+                              <w:t>defined path in the container is mapped to the created volume / mount. e.g. /some-path on your hosting machine is mapped to /app/data</w:t>
+                            </w:r>
+                          </w:p>
+                        </w:txbxContent>
+                      </wps:txbx>
+                      <wps:bodyPr rot="0" spcFirstLastPara="0" vertOverflow="overflow" horzOverflow="overflow" vert="horz" wrap="square" lIns="91440" tIns="45720" rIns="91440" bIns="45720" numCol="1" spcCol="0" rtlCol="0" fromWordArt="0" anchor="ctr" anchorCtr="0" forceAA="0" compatLnSpc="1">
+                        <a:prstTxWarp prst="textNoShape">
+                          <a:avLst/>
+                        </a:prstTxWarp>
+                        <a:noAutofit/>
+                      </wps:bodyPr>
+                    </wps:wsp>
+                  </a:graphicData>
+                </a:graphic>
+                <wp14:sizeRelH relativeFrom="margin">
+                  <wp14:pctWidth>0</wp14:pctWidth>
+                </wp14:sizeRelH>
+                <wp14:sizeRelV relativeFrom="margin">
+                  <wp14:pctHeight>0</wp14:pctHeight>
+                </wp14:sizeRelV>
+              </wp:anchor>
+            </w:drawing>
+          </mc:Choice>
+          <mc:Fallback>
+            <w:pict>
+              <v:roundrect id="Rounded Rectangle 73" o:spid="_x0000_s1052" style="position:absolute;margin-left:175.9pt;margin-top:6.25pt;width:130.5pt;height:76.5pt;z-index:251705344;visibility:visible;mso-wrap-style:square;mso-width-percent:0;mso-height-percent:0;mso-wrap-distance-left:9pt;mso-wrap-distance-top:0;mso-wrap-distance-right:9pt;mso-wrap-distance-bottom:0;mso-position-horizontal:absolute;mso-position-horizontal-relative:text;mso-position-vertical:absolute;mso-position-vertical-relative:text;mso-width-percent:0;mso-height-percent:0;mso-width-relative:margin;mso-height-relative:margin;v-text-anchor:middle" arcsize="10923f" o:gfxdata="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" fillcolor="#440e62" stroked="f" strokeweight="1pt">
+                <v:stroke joinstyle="miter"/>
+                <v:shadow on="t" color="black" offset="0,1pt"/>
+                <v:textbox>
+                  <w:txbxContent>
+                    <w:p>
+                      <w:pPr>
+                        <w:jc w:val="center"/>
+                        <w:rPr>
+                          <w:sz w:val="16"/>
+                          <w:szCs w:val="16"/>
+                        </w:rPr>
+                      </w:pPr>
+                      <w:r>
+                        <w:rPr>
+                          <w:sz w:val="16"/>
+                          <w:szCs w:val="16"/>
+                        </w:rPr>
+                        <w:t xml:space="preserve">A </w:t>
+                      </w:r>
+                      <w:r>
+                        <w:rPr>
+                          <w:sz w:val="16"/>
+                          <w:szCs w:val="16"/>
+                        </w:rPr>
+                        <w:t>defined path in the container is mapped to the created volume / mount. e.g. /some-path on your hosting machine is mapped to /app/data</w:t>
+                      </w:r>
+                    </w:p>
+                  </w:txbxContent>
+                </v:textbox>
+              </v:roundrect>
+            </w:pict>
+          </mc:Fallback>
+        </mc:AlternateContent>
+      </w:r>
+      <w:r>
+        <w:rPr>
+          <w:noProof/>
+          <w:lang w:eastAsia="en-IN"/>
+        </w:rPr>
+        <mc:AlternateContent>
+          <mc:Choice Requires="wps">
+            <w:drawing>
+              <wp:anchor distT="0" distB="0" distL="114300" distR="114300" simplePos="0" relativeHeight="251703296" behindDoc="0" locked="0" layoutInCell="1" allowOverlap="1">
+                <wp:simplePos x="0" y="0"/>
+                <wp:positionH relativeFrom="column">
+                  <wp:posOffset>66675</wp:posOffset>
+                </wp:positionH>
+                <wp:positionV relativeFrom="paragraph">
+                  <wp:posOffset>79057</wp:posOffset>
+                </wp:positionV>
+                <wp:extent cx="1909763" cy="952500"/>
+                <wp:effectExtent l="133350" t="133350" r="128905" b="152400"/>
+                <wp:wrapNone/>
+                <wp:docPr id="70" name="Rounded Rectangle 70"/>
+                <wp:cNvGraphicFramePr/>
+                <a:graphic xmlns:a="http://schemas.openxmlformats.org/drawingml/2006/main">
+                  <a:graphicData uri="http://schemas.microsoft.com/office/word/2010/wordprocessingShape">
+                    <wps:wsp>
+                      <wps:cNvSpPr/>
+                      <wps:spPr>
+                        <a:xfrm>
+                          <a:off x="0" y="0"/>
+                          <a:ext cx="1909763" cy="952500"/>
+                        </a:xfrm>
+                        <a:prstGeom prst="roundRect">
+                          <a:avLst/>
+                        </a:prstGeom>
+                        <a:solidFill>
+                          <a:srgbClr val="440E62"/>
+                        </a:solidFill>
+                        <a:ln>
+                          <a:noFill/>
+                        </a:ln>
+                        <a:effectLst>
+                          <a:outerShdw blurRad="107950" dist="12700" dir="5400000" algn="ctr">
+                            <a:srgbClr val="000000"/>
+                          </a:outerShdw>
+                        </a:effectLst>
+                        <a:scene3d>
+                          <a:camera prst="orthographicFront">
+                            <a:rot lat="0" lon="0" rev="0"/>
+                          </a:camera>
+                          <a:lightRig rig="soft" dir="t">
+                            <a:rot lat="0" lon="0" rev="0"/>
+                          </a:lightRig>
+                        </a:scene3d>
+                        <a:sp3d contourW="44450" prstMaterial="matte">
+                          <a:bevelT w="63500" h="63500" prst="artDeco"/>
+                          <a:contourClr>
+                            <a:srgbClr val="FFFFFF"/>
+                          </a:contourClr>
+                        </a:sp3d>
+                      </wps:spPr>
+                      <wps:style>
+                        <a:lnRef idx="2">
+                          <a:schemeClr val="accent1">
+                            <a:shade val="50000"/>
+                          </a:schemeClr>
+                        </a:lnRef>
+                        <a:fillRef idx="1">
+                          <a:schemeClr val="accent1"/>
+                        </a:fillRef>
+                        <a:effectRef idx="0">
+                          <a:schemeClr val="accent1"/>
+                        </a:effectRef>
+                        <a:fontRef idx="minor">
+                          <a:schemeClr val="lt1"/>
+                        </a:fontRef>
+                      </wps:style>
+                      <wps:txbx>
+                        <w:txbxContent>
+                          <w:p>
+                            <w:pPr>
+                              <w:jc w:val="center"/>
+                              <w:rPr>
+                                <w:sz w:val="16"/>
+                                <w:szCs w:val="16"/>
+                              </w:rPr>
+                            </w:pPr>
+                            <w:r>
+                              <w:rPr>
+                                <w:sz w:val="16"/>
+                                <w:szCs w:val="16"/>
+                              </w:rPr>
+                              <w:t>Docker</w:t>
+                            </w:r>
+                            <w:r>
+                              <w:rPr>
+                                <w:sz w:val="16"/>
+                                <w:szCs w:val="16"/>
+                              </w:rPr>
+                              <w:t xml:space="preserve"> sets up a folder / path on your host machine, exact location is unknown to you (=dev). Managed via </w:t>
+                            </w:r>
+                            <w:r>
+                              <w:rPr>
+                                <w:sz w:val="16"/>
+                                <w:szCs w:val="16"/>
+                                <w14:reflection w14:blurRad="6350" w14:stA="53000" w14:stPos="0" w14:endA="300" w14:endPos="35500" w14:dist="0" w14:dir="5400000" w14:fadeDir="5400000" w14:sx="100000" w14:sy="-90000" w14:kx="0" w14:ky="0" w14:algn="bl"/>
+                                <w14:textOutline w14:w="0" w14:cap="flat" w14:cmpd="sng" w14:algn="ctr">
+                                  <w14:noFill/>
+                                  <w14:prstDash w14:val="solid"/>
+                                  <w14:round/>
+                                </w14:textOutline>
+                                <w14:textFill>
+                                  <w14:gradFill>
+                                    <w14:gsLst>
+                                      <w14:gs w14:pos="0">
+                                        <w14:schemeClr w14:val="accent5">
+                                          <w14:lumMod w14:val="50000"/>
+                                        </w14:schemeClr>
+                                      </w14:gs>
+                                      <w14:gs w14:pos="50000">
+                                        <w14:schemeClr w14:val="accent5"/>
+                                      </w14:gs>
+                                      <w14:gs w14:pos="100000">
+                                        <w14:schemeClr w14:val="accent5">
+                                          <w14:lumMod w14:val="60000"/>
+                                          <w14:lumOff w14:val="40000"/>
+                                        </w14:schemeClr>
+                                      </w14:gs>
+                                    </w14:gsLst>
+                                    <w14:lin w14:ang="5400000" w14:scaled="0"/>
+                                  </w14:gradFill>
+                                </w14:textFill>
+                              </w:rPr>
+                              <w:t>docker volume</w:t>
+                            </w:r>
+                            <w:r>
+                              <w:rPr>
+                                <w:sz w:val="16"/>
+                                <w:szCs w:val="16"/>
+                              </w:rPr>
+                              <w:t xml:space="preserve"> commands.</w:t>
+                            </w:r>
+                          </w:p>
+                        </w:txbxContent>
+                      </wps:txbx>
+                      <wps:bodyPr rot="0" spcFirstLastPara="0" vertOverflow="overflow" horzOverflow="overflow" vert="horz" wrap="square" lIns="91440" tIns="45720" rIns="91440" bIns="45720" numCol="1" spcCol="0" rtlCol="0" fromWordArt="0" anchor="ctr" anchorCtr="0" forceAA="0" compatLnSpc="1">
+                        <a:prstTxWarp prst="textNoShape">
+                          <a:avLst/>
+                        </a:prstTxWarp>
+                        <a:noAutofit/>
+                      </wps:bodyPr>
+                    </wps:wsp>
+                  </a:graphicData>
+                </a:graphic>
+              </wp:anchor>
+            </w:drawing>
+          </mc:Choice>
+          <mc:Fallback>
+            <w:pict>
+              <v:roundrect id="Rounded Rectangle 70" o:spid="_x0000_s1053" style="position:absolute;margin-left:5.25pt;margin-top:6.2pt;width:150.4pt;height:75pt;z-index:251703296;visibility:visible;mso-wrap-style:square;mso-wrap-distance-left:9pt;mso-wrap-distance-top:0;mso-wrap-distance-right:9pt;mso-wrap-distance-bottom:0;mso-position-horizontal:absolute;mso-position-horizontal-relative:text;mso-position-vertical:absolute;mso-position-vertical-relative:text;v-text-anchor:middle" arcsize="10923f" o:gfxdata="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" fillcolor="#440e62" stroked="f" strokeweight="1pt">
+                <v:stroke joinstyle="miter"/>
+                <v:shadow on="t" color="black" offset="0,1pt"/>
+                <v:textbox>
+                  <w:txbxContent>
+                    <w:p>
+                      <w:pPr>
+                        <w:jc w:val="center"/>
+                        <w:rPr>
+                          <w:sz w:val="16"/>
+                          <w:szCs w:val="16"/>
+                        </w:rPr>
+                      </w:pPr>
+                      <w:r>
+                        <w:rPr>
+                          <w:sz w:val="16"/>
+                          <w:szCs w:val="16"/>
+                        </w:rPr>
+                        <w:t>Docker</w:t>
+                      </w:r>
+                      <w:r>
+                        <w:rPr>
+                          <w:sz w:val="16"/>
+                          <w:szCs w:val="16"/>
+                        </w:rPr>
+                        <w:t xml:space="preserve"> sets up a folder / path on your host machine, exact location is unknown to you (=dev). Managed via </w:t>
+                      </w:r>
+                      <w:r>
+                        <w:rPr>
+                          <w:sz w:val="16"/>
+                          <w:szCs w:val="16"/>
+                          <w14:reflection w14:blurRad="6350" w14:stA="53000" w14:stPos="0" w14:endA="300" w14:endPos="35500" w14:dist="0" w14:dir="5400000" w14:fadeDir="5400000" w14:sx="100000" w14:sy="-90000" w14:kx="0" w14:ky="0" w14:algn="bl"/>
+                          <w14:textOutline w14:w="0" w14:cap="flat" w14:cmpd="sng" w14:algn="ctr">
+                            <w14:noFill/>
+                            <w14:prstDash w14:val="solid"/>
+                            <w14:round/>
+                          </w14:textOutline>
+                          <w14:textFill>
+                            <w14:gradFill>
+                              <w14:gsLst>
+                                <w14:gs w14:pos="0">
+                                  <w14:schemeClr w14:val="accent5">
+                                    <w14:lumMod w14:val="50000"/>
+                                  </w14:schemeClr>
+                                </w14:gs>
+                                <w14:gs w14:pos="50000">
+                                  <w14:schemeClr w14:val="accent5"/>
+                                </w14:gs>
+                                <w14:gs w14:pos="100000">
+                                  <w14:schemeClr w14:val="accent5">
+                                    <w14:lumMod w14:val="60000"/>
+                                    <w14:lumOff w14:val="40000"/>
+                                  </w14:schemeClr>
+                                </w14:gs>
+                              </w14:gsLst>
+                              <w14:lin w14:ang="5400000" w14:scaled="0"/>
+                            </w14:gradFill>
+                          </w14:textFill>
+                        </w:rPr>
+                        <w:t>docker volume</w:t>
+                      </w:r>
+                      <w:r>
+                        <w:rPr>
+                          <w:sz w:val="16"/>
+                          <w:szCs w:val="16"/>
+                        </w:rPr>
+                        <w:t xml:space="preserve"> commands.</w:t>
+                      </w:r>
+                    </w:p>
+                  </w:txbxContent>
+                </v:textbox>
+              </v:roundrect>
+            </w:pict>
+          </mc:Fallback>
+        </mc:AlternateContent>
+      </w:r>
+    </w:p>
+    <w:p/>
+    <w:p>
+      <w:r>
+        <w:rPr>
+          <w:noProof/>
+          <w:lang w:eastAsia="en-IN"/>
+        </w:rPr>
+        <mc:AlternateContent>
+          <mc:Choice Requires="wps">
+            <w:drawing>
+              <wp:anchor distT="0" distB="0" distL="114300" distR="114300" simplePos="0" relativeHeight="251718656" behindDoc="0" locked="0" layoutInCell="1" allowOverlap="1" wp14:anchorId="18ABD534" wp14:editId="131EF121">
+                <wp:simplePos x="0" y="0"/>
+                <wp:positionH relativeFrom="column">
+                  <wp:posOffset>4724400</wp:posOffset>
+                </wp:positionH>
+                <wp:positionV relativeFrom="paragraph">
+                  <wp:posOffset>79375</wp:posOffset>
+                </wp:positionV>
+                <wp:extent cx="285750" cy="261938"/>
+                <wp:effectExtent l="19050" t="0" r="19050" b="43180"/>
+                <wp:wrapNone/>
+                <wp:docPr id="83" name="Down Arrow 83"/>
+                <wp:cNvGraphicFramePr/>
+                <a:graphic xmlns:a="http://schemas.openxmlformats.org/drawingml/2006/main">
+                  <a:graphicData uri="http://schemas.microsoft.com/office/word/2010/wordprocessingShape">
+                    <wps:wsp>
+                      <wps:cNvSpPr/>
+                      <wps:spPr>
+                        <a:xfrm>
+                          <a:off x="0" y="0"/>
+                          <a:ext cx="285750" cy="261938"/>
+                        </a:xfrm>
+                        <a:prstGeom prst="downArrow">
+                          <a:avLst/>
+                        </a:prstGeom>
+                      </wps:spPr>
+                      <wps:style>
+                        <a:lnRef idx="2">
+                          <a:schemeClr val="accent1">
+                            <a:shade val="50000"/>
+                          </a:schemeClr>
+                        </a:lnRef>
+                        <a:fillRef idx="1">
+                          <a:schemeClr val="accent1"/>
+                        </a:fillRef>
+                        <a:effectRef idx="0">
+                          <a:schemeClr val="accent1"/>
+                        </a:effectRef>
+                        <a:fontRef idx="minor">
+                          <a:schemeClr val="lt1"/>
+                        </a:fontRef>
+                      </wps:style>
+                      <wps:bodyPr rot="0" spcFirstLastPara="0" vertOverflow="overflow" horzOverflow="overflow" vert="horz" wrap="square" lIns="91440" tIns="45720" rIns="91440" bIns="45720" numCol="1" spcCol="0" rtlCol="0" fromWordArt="0" anchor="ctr" anchorCtr="0" forceAA="0" compatLnSpc="1">
+                        <a:prstTxWarp prst="textNoShape">
+                          <a:avLst/>
+                        </a:prstTxWarp>
+                        <a:noAutofit/>
+                      </wps:bodyPr>
+                    </wps:wsp>
+                  </a:graphicData>
+                </a:graphic>
+              </wp:anchor>
+            </w:drawing>
+          </mc:Choice>
+          <mc:Fallback>
+            <w:pict>
+              <v:shape w14:anchorId="10CCF071" id="Down Arrow 83" o:spid="_x0000_s1026" type="#_x0000_t67" style="position:absolute;margin-left:372pt;margin-top:6.25pt;width:22.5pt;height:20.65pt;z-index:251718656;visibility:visible;mso-wrap-style:square;mso-wrap-distance-left:9pt;mso-wrap-distance-top:0;mso-wrap-distance-right:9pt;mso-wrap-distance-bottom:0;mso-position-horizontal:absolute;mso-position-horizontal-relative:text;mso-position-vertical:absolute;mso-position-vertical-relative:text;v-text-anchor:middle" o:gfxdata="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" adj="10800" fillcolor="#4472c4 [3204]" strokecolor="#1f3763 [1604]" strokeweight="1pt"/>
+            </w:pict>
+          </mc:Fallback>
+        </mc:AlternateContent>
+      </w:r>
+    </w:p>
+    <w:p>
+      <w:r>
+        <w:rPr>
+          <w:noProof/>
+          <w:lang w:eastAsia="en-IN"/>
+        </w:rPr>
+        <mc:AlternateContent>
+          <mc:Choice Requires="wps">
+            <w:drawing>
+              <wp:anchor distT="0" distB="0" distL="114300" distR="114300" simplePos="0" relativeHeight="251714560" behindDoc="0" locked="0" layoutInCell="1" allowOverlap="1" wp14:anchorId="26A9289A" wp14:editId="42876E37">
+                <wp:simplePos x="0" y="0"/>
+                <wp:positionH relativeFrom="column">
+                  <wp:posOffset>4143058</wp:posOffset>
+                </wp:positionH>
+                <wp:positionV relativeFrom="paragraph">
+                  <wp:posOffset>136207</wp:posOffset>
+                </wp:positionV>
+                <wp:extent cx="1790700" cy="1090612"/>
+                <wp:effectExtent l="133350" t="133350" r="133350" b="147955"/>
+                <wp:wrapNone/>
+                <wp:docPr id="81" name="Rounded Rectangle 81"/>
+                <wp:cNvGraphicFramePr/>
+                <a:graphic xmlns:a="http://schemas.openxmlformats.org/drawingml/2006/main">
+                  <a:graphicData uri="http://schemas.microsoft.com/office/word/2010/wordprocessingShape">
+                    <wps:wsp>
+                      <wps:cNvSpPr/>
+                      <wps:spPr>
+                        <a:xfrm>
+                          <a:off x="0" y="0"/>
+                          <a:ext cx="1790700" cy="1090612"/>
+                        </a:xfrm>
+                        <a:prstGeom prst="roundRect">
+                          <a:avLst/>
+                        </a:prstGeom>
+                        <a:solidFill>
+                          <a:schemeClr val="accent2">
+                            <a:lumMod val="40000"/>
+                            <a:lumOff val="60000"/>
+                          </a:schemeClr>
+                        </a:solidFill>
+                        <a:ln>
+                          <a:noFill/>
+                        </a:ln>
+                        <a:effectLst>
+                          <a:outerShdw blurRad="107950" dist="12700" dir="5400000" algn="ctr">
+                            <a:srgbClr val="000000"/>
+                          </a:outerShdw>
+                        </a:effectLst>
+                        <a:scene3d>
+                          <a:camera prst="orthographicFront">
+                            <a:rot lat="0" lon="0" rev="0"/>
+                          </a:camera>
+                          <a:lightRig rig="soft" dir="t">
+                            <a:rot lat="0" lon="0" rev="0"/>
+                          </a:lightRig>
+                        </a:scene3d>
+                        <a:sp3d contourW="44450" prstMaterial="matte">
+                          <a:bevelT w="63500" h="63500" prst="artDeco"/>
+                          <a:contourClr>
+                            <a:srgbClr val="FFFFFF"/>
+                          </a:contourClr>
+                        </a:sp3d>
+                      </wps:spPr>
+                      <wps:style>
+                        <a:lnRef idx="2">
+                          <a:schemeClr val="accent1">
+                            <a:shade val="50000"/>
+                          </a:schemeClr>
+                        </a:lnRef>
+                        <a:fillRef idx="1">
+                          <a:schemeClr val="accent1"/>
+                        </a:fillRef>
+                        <a:effectRef idx="0">
+                          <a:schemeClr val="accent1"/>
+                        </a:effectRef>
+                        <a:fontRef idx="minor">
+                          <a:schemeClr val="lt1"/>
+                        </a:fontRef>
+                      </wps:style>
+                      <wps:txbx>
+                        <w:txbxContent>
+                          <w:p>
+                            <w:pPr>
+                              <w:jc w:val="center"/>
+                              <w:rPr>
+                                <w:color w:val="ED7D31" w:themeColor="accent2"/>
+                              </w:rPr>
+                            </w:pPr>
+                            <w:r>
+                              <w:rPr>
+                                <w:color w:val="ED7D31" w:themeColor="accent2"/>
+                              </w:rPr>
+                              <w:t>Great for persistent, editable (by you) data (e.g. source code)</w:t>
+                            </w:r>
+                          </w:p>
+                        </w:txbxContent>
+                      </wps:txbx>
+                      <wps:bodyPr rot="0" spcFirstLastPara="0" vertOverflow="overflow" horzOverflow="overflow" vert="horz" wrap="square" lIns="91440" tIns="45720" rIns="91440" bIns="45720" numCol="1" spcCol="0" rtlCol="0" fromWordArt="0" anchor="ctr" anchorCtr="0" forceAA="0" compatLnSpc="1">
+                        <a:prstTxWarp prst="textNoShape">
+                          <a:avLst/>
+                        </a:prstTxWarp>
+                        <a:noAutofit/>
+                      </wps:bodyPr>
+                    </wps:wsp>
+                  </a:graphicData>
+                </a:graphic>
+                <wp14:sizeRelH relativeFrom="margin">
+                  <wp14:pctWidth>0</wp14:pctWidth>
+                </wp14:sizeRelH>
+                <wp14:sizeRelV relativeFrom="margin">
+                  <wp14:pctHeight>0</wp14:pctHeight>
+                </wp14:sizeRelV>
+              </wp:anchor>
+            </w:drawing>
+          </mc:Choice>
+          <mc:Fallback>
+            <w:pict>
+              <v:roundrect w14:anchorId="26A9289A" id="Rounded Rectangle 81" o:spid="_x0000_s1054" style="position:absolute;margin-left:326.25pt;margin-top:10.7pt;width:141pt;height:85.85pt;z-index:251714560;visibility:visible;mso-wrap-style:square;mso-width-percent:0;mso-height-percent:0;mso-wrap-distance-left:9pt;mso-wrap-distance-top:0;mso-wrap-distance-right:9pt;mso-wrap-distance-bottom:0;mso-position-horizontal:absolute;mso-position-horizontal-relative:text;mso-position-vertical:absolute;mso-position-vertical-relative:text;mso-width-percent:0;mso-height-percent:0;mso-width-relative:margin;mso-height-relative:margin;v-text-anchor:middle" arcsize="10923f" o:gfxdata="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" fillcolor="#f7caac [1301]" stroked="f" strokeweight="1pt">
+                <v:stroke joinstyle="miter"/>
+                <v:shadow on="t" color="black" offset="0,1pt"/>
+                <v:textbox>
+                  <w:txbxContent>
+                    <w:p>
+                      <w:pPr>
+                        <w:jc w:val="center"/>
+                        <w:rPr>
+                          <w:color w:val="ED7D31" w:themeColor="accent2"/>
+                        </w:rPr>
+                      </w:pPr>
+                      <w:r>
+                        <w:rPr>
+                          <w:color w:val="ED7D31" w:themeColor="accent2"/>
+                        </w:rPr>
+                        <w:t>Great for persistent, editable (by you) data (e.g. source code)</w:t>
+                      </w:r>
+                    </w:p>
+                  </w:txbxContent>
+                </v:textbox>
+              </v:roundrect>
+            </w:pict>
+          </mc:Fallback>
+        </mc:AlternateContent>
+      </w:r>
+      <w:r>
+        <w:rPr>
+          <w:noProof/>
+          <w:lang w:eastAsia="en-IN"/>
+        </w:rPr>
+        <mc:AlternateContent>
+          <mc:Choice Requires="wps">
+            <w:drawing>
+              <wp:anchor distT="0" distB="0" distL="114300" distR="114300" simplePos="0" relativeHeight="251710464" behindDoc="0" locked="0" layoutInCell="1" allowOverlap="1" wp14:anchorId="61831F32" wp14:editId="7E50B526">
+                <wp:simplePos x="0" y="0"/>
+                <wp:positionH relativeFrom="column">
+                  <wp:posOffset>2843213</wp:posOffset>
+                </wp:positionH>
+                <wp:positionV relativeFrom="paragraph">
+                  <wp:posOffset>250507</wp:posOffset>
+                </wp:positionV>
+                <wp:extent cx="285750" cy="261938"/>
+                <wp:effectExtent l="19050" t="0" r="19050" b="43180"/>
+                <wp:wrapNone/>
+                <wp:docPr id="77" name="Down Arrow 77"/>
+                <wp:cNvGraphicFramePr/>
+                <a:graphic xmlns:a="http://schemas.openxmlformats.org/drawingml/2006/main">
+                  <a:graphicData uri="http://schemas.microsoft.com/office/word/2010/wordprocessingShape">
+                    <wps:wsp>
+                      <wps:cNvSpPr/>
+                      <wps:spPr>
+                        <a:xfrm>
+                          <a:off x="0" y="0"/>
+                          <a:ext cx="285750" cy="261938"/>
+                        </a:xfrm>
+                        <a:prstGeom prst="downArrow">
+                          <a:avLst/>
+                        </a:prstGeom>
+                      </wps:spPr>
+                      <wps:style>
+                        <a:lnRef idx="2">
+                          <a:schemeClr val="accent1">
+                            <a:shade val="50000"/>
+                          </a:schemeClr>
+                        </a:lnRef>
+                        <a:fillRef idx="1">
+                          <a:schemeClr val="accent1"/>
+                        </a:fillRef>
+                        <a:effectRef idx="0">
+                          <a:schemeClr val="accent1"/>
+                        </a:effectRef>
+                        <a:fontRef idx="minor">
+                          <a:schemeClr val="lt1"/>
+                        </a:fontRef>
+                      </wps:style>
+                      <wps:bodyPr rot="0" spcFirstLastPara="0" vertOverflow="overflow" horzOverflow="overflow" vert="horz" wrap="square" lIns="91440" tIns="45720" rIns="91440" bIns="45720" numCol="1" spcCol="0" rtlCol="0" fromWordArt="0" anchor="ctr" anchorCtr="0" forceAA="0" compatLnSpc="1">
+                        <a:prstTxWarp prst="textNoShape">
+                          <a:avLst/>
+                        </a:prstTxWarp>
+                        <a:noAutofit/>
+                      </wps:bodyPr>
+                    </wps:wsp>
+                  </a:graphicData>
+                </a:graphic>
+              </wp:anchor>
+            </w:drawing>
+          </mc:Choice>
+          <mc:Fallback>
+            <w:pict>
+              <v:shape w14:anchorId="7968222A" id="Down Arrow 77" o:spid="_x0000_s1026" type="#_x0000_t67" style="position:absolute;margin-left:223.9pt;margin-top:19.7pt;width:22.5pt;height:20.65pt;z-index:251710464;visibility:visible;mso-wrap-style:square;mso-wrap-distance-left:9pt;mso-wrap-distance-top:0;mso-wrap-distance-right:9pt;mso-wrap-distance-bottom:0;mso-position-horizontal:absolute;mso-position-horizontal-relative:text;mso-position-vertical:absolute;mso-position-vertical-relative:text;v-text-anchor:middle" o:gfxdata="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" adj="10800" fillcolor="#4472c4 [3204]" strokecolor="#1f3763 [1604]" strokeweight="1pt"/>
+            </w:pict>
+          </mc:Fallback>
+        </mc:AlternateContent>
+      </w:r>
+      <w:r>
+        <w:rPr>
+          <w:noProof/>
+          <w:lang w:eastAsia="en-IN"/>
+        </w:rPr>
+        <mc:AlternateContent>
+          <mc:Choice Requires="wps">
+            <w:drawing>
+              <wp:anchor distT="0" distB="0" distL="114300" distR="114300" simplePos="0" relativeHeight="251708416" behindDoc="0" locked="0" layoutInCell="1" allowOverlap="1">
+                <wp:simplePos x="0" y="0"/>
+                <wp:positionH relativeFrom="column">
+                  <wp:posOffset>847725</wp:posOffset>
+                </wp:positionH>
+                <wp:positionV relativeFrom="paragraph">
+                  <wp:posOffset>250825</wp:posOffset>
+                </wp:positionV>
+                <wp:extent cx="285750" cy="261938"/>
+                <wp:effectExtent l="19050" t="0" r="19050" b="43180"/>
+                <wp:wrapNone/>
+                <wp:docPr id="76" name="Down Arrow 76"/>
+                <wp:cNvGraphicFramePr/>
+                <a:graphic xmlns:a="http://schemas.openxmlformats.org/drawingml/2006/main">
+                  <a:graphicData uri="http://schemas.microsoft.com/office/word/2010/wordprocessingShape">
+                    <wps:wsp>
+                      <wps:cNvSpPr/>
+                      <wps:spPr>
+                        <a:xfrm>
+                          <a:off x="0" y="0"/>
+                          <a:ext cx="285750" cy="261938"/>
+                        </a:xfrm>
+                        <a:prstGeom prst="downArrow">
+                          <a:avLst/>
+                        </a:prstGeom>
+                      </wps:spPr>
+                      <wps:style>
+                        <a:lnRef idx="2">
+                          <a:schemeClr val="accent1">
+                            <a:shade val="50000"/>
+                          </a:schemeClr>
+                        </a:lnRef>
+                        <a:fillRef idx="1">
+                          <a:schemeClr val="accent1"/>
+                        </a:fillRef>
+                        <a:effectRef idx="0">
+                          <a:schemeClr val="accent1"/>
+                        </a:effectRef>
+                        <a:fontRef idx="minor">
+                          <a:schemeClr val="lt1"/>
+                        </a:fontRef>
+                      </wps:style>
+                      <wps:bodyPr rot="0" spcFirstLastPara="0" vertOverflow="overflow" horzOverflow="overflow" vert="horz" wrap="square" lIns="91440" tIns="45720" rIns="91440" bIns="45720" numCol="1" spcCol="0" rtlCol="0" fromWordArt="0" anchor="ctr" anchorCtr="0" forceAA="0" compatLnSpc="1">
+                        <a:prstTxWarp prst="textNoShape">
+                          <a:avLst/>
+                        </a:prstTxWarp>
+                        <a:noAutofit/>
+                      </wps:bodyPr>
+                    </wps:wsp>
+                  </a:graphicData>
+                </a:graphic>
+              </wp:anchor>
+            </w:drawing>
+          </mc:Choice>
+          <mc:Fallback>
+            <w:pict>
+              <v:shape w14:anchorId="65C61DAB" id="Down Arrow 76" o:spid="_x0000_s1026" type="#_x0000_t67" style="position:absolute;margin-left:66.75pt;margin-top:19.75pt;width:22.5pt;height:20.65pt;z-index:251708416;visibility:visible;mso-wrap-style:square;mso-wrap-distance-left:9pt;mso-wrap-distance-top:0;mso-wrap-distance-right:9pt;mso-wrap-distance-bottom:0;mso-position-horizontal:absolute;mso-position-horizontal-relative:text;mso-position-vertical:absolute;mso-position-vertical-relative:text;v-text-anchor:middle" o:gfxdata="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" adj="10800" fillcolor="#4472c4 [3204]" strokecolor="#1f3763 [1604]" strokeweight="1pt"/>
+            </w:pict>
+          </mc:Fallback>
+        </mc:AlternateContent>
+      </w:r>
+    </w:p>
+    <w:p>
+      <w:r>
+        <w:rPr>
+          <w:noProof/>
+          <w:lang w:eastAsia="en-IN"/>
+        </w:rPr>
+        <mc:AlternateContent>
+          <mc:Choice Requires="wps">
+            <w:drawing>
+              <wp:anchor distT="0" distB="0" distL="114300" distR="114300" simplePos="0" relativeHeight="251711488" behindDoc="0" locked="0" layoutInCell="1" allowOverlap="1">
+                <wp:simplePos x="0" y="0"/>
+                <wp:positionH relativeFrom="margin">
+                  <wp:align>left</wp:align>
+                </wp:positionH>
+                <wp:positionV relativeFrom="paragraph">
+                  <wp:posOffset>280035</wp:posOffset>
+                </wp:positionV>
+                <wp:extent cx="3743325" cy="685800"/>
+                <wp:effectExtent l="133350" t="133350" r="142875" b="152400"/>
+                <wp:wrapNone/>
+                <wp:docPr id="78" name="Rounded Rectangle 78"/>
+                <wp:cNvGraphicFramePr/>
+                <a:graphic xmlns:a="http://schemas.openxmlformats.org/drawingml/2006/main">
+                  <a:graphicData uri="http://schemas.microsoft.com/office/word/2010/wordprocessingShape">
+                    <wps:wsp>
+                      <wps:cNvSpPr/>
+                      <wps:spPr>
+                        <a:xfrm>
+                          <a:off x="0" y="0"/>
+                          <a:ext cx="3743325" cy="685800"/>
+                        </a:xfrm>
+                        <a:prstGeom prst="roundRect">
+                          <a:avLst/>
+                        </a:prstGeom>
+                        <a:solidFill>
+                          <a:srgbClr val="440E62"/>
+                        </a:solidFill>
+                        <a:ln>
+                          <a:noFill/>
+                        </a:ln>
+                        <a:effectLst>
+                          <a:outerShdw blurRad="107950" dist="12700" dir="5400000" algn="ctr">
+                            <a:srgbClr val="000000"/>
+                          </a:outerShdw>
+                        </a:effectLst>
+                        <a:scene3d>
+                          <a:camera prst="orthographicFront">
+                            <a:rot lat="0" lon="0" rev="0"/>
+                          </a:camera>
+                          <a:lightRig rig="soft" dir="t">
+                            <a:rot lat="0" lon="0" rev="0"/>
+                          </a:lightRig>
+                        </a:scene3d>
+                        <a:sp3d contourW="44450" prstMaterial="matte">
+                          <a:bevelT w="63500" h="63500" prst="artDeco"/>
+                          <a:contourClr>
+                            <a:srgbClr val="FFFFFF"/>
+                          </a:contourClr>
+                        </a:sp3d>
+                      </wps:spPr>
+                      <wps:style>
+                        <a:lnRef idx="2">
+                          <a:schemeClr val="accent1">
+                            <a:shade val="50000"/>
+                          </a:schemeClr>
+                        </a:lnRef>
+                        <a:fillRef idx="1">
+                          <a:schemeClr val="accent1"/>
+                        </a:fillRef>
+                        <a:effectRef idx="0">
+                          <a:schemeClr val="accent1"/>
+                        </a:effectRef>
+                        <a:fontRef idx="minor">
+                          <a:schemeClr val="lt1"/>
+                        </a:fontRef>
+                      </wps:style>
+                      <wps:txbx>
+                        <w:txbxContent>
+                          <w:p>
+                            <w:pPr>
+                              <w:jc w:val="center"/>
+                            </w:pPr>
+                            <w:r>
+                              <w:t>Great for data which should be persistent but which you don’t need to edit directly.</w:t>
+                            </w:r>
+                          </w:p>
+                        </w:txbxContent>
+                      </wps:txbx>
+                      <wps:bodyPr rot="0" spcFirstLastPara="0" vertOverflow="overflow" horzOverflow="overflow" vert="horz" wrap="square" lIns="91440" tIns="45720" rIns="91440" bIns="45720" numCol="1" spcCol="0" rtlCol="0" fromWordArt="0" anchor="ctr" anchorCtr="0" forceAA="0" compatLnSpc="1">
+                        <a:prstTxWarp prst="textNoShape">
+                          <a:avLst/>
+                        </a:prstTxWarp>
+                        <a:noAutofit/>
+                      </wps:bodyPr>
+                    </wps:wsp>
+                  </a:graphicData>
+                </a:graphic>
+                <wp14:sizeRelH relativeFrom="margin">
+                  <wp14:pctWidth>0</wp14:pctWidth>
+                </wp14:sizeRelH>
+              </wp:anchor>
+            </w:drawing>
+          </mc:Choice>
+          <mc:Fallback>
+            <w:pict>
+              <v:roundrect id="Rounded Rectangle 78" o:spid="_x0000_s1055" style="position:absolute;margin-left:0;margin-top:22.05pt;width:294.75pt;height:54pt;z-index:251711488;visibility:visible;mso-wrap-style:square;mso-width-percent:0;mso-wrap-distance-left:9pt;mso-wrap-distance-top:0;mso-wrap-distance-right:9pt;mso-wrap-distance-bottom:0;mso-position-horizontal:left;mso-position-horizontal-relative:margin;mso-position-vertical:absolute;mso-position-vertical-relative:text;mso-width-percent:0;mso-width-relative:margin;v-text-anchor:middle" arcsize="10923f" o:gfxdata="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" fillcolor="#440e62" stroked="f" strokeweight="1pt">
+                <v:stroke joinstyle="miter"/>
+                <v:shadow on="t" color="black" offset="0,1pt"/>
+                <v:textbox>
+                  <w:txbxContent>
+                    <w:p>
+                      <w:pPr>
+                        <w:jc w:val="center"/>
+                      </w:pPr>
+                      <w:r>
+                        <w:t>Great for data which should be persistent but which you don’t need to edit directly.</w:t>
+                      </w:r>
+                    </w:p>
+                  </w:txbxContent>
+                </v:textbox>
+                <w10:wrap anchorx="margin"/>
+              </v:roundrect>
+            </w:pict>
+          </mc:Fallback>
+        </mc:AlternateContent>
+      </w:r>
+    </w:p>
+    <w:p/>
+    <w:p/>
+    <w:p/>
+    <w:p>
+      <w:r>
+        <w:rPr>
+          <w:noProof/>
+          <w:lang w:eastAsia="en-IN"/>
+        </w:rPr>
+        <w:lastRenderedPageBreak/>
         <w:drawing>
           <wp:inline distT="0" distB="0" distL="0" distR="0" wp14:anchorId="0152D9B0" wp14:editId="4B9FC8B9">
             <wp:extent cx="5731510" cy="1905635"/>
@@ -4812,6 +6654,10 @@
     </w:p>
     <w:p>
       <w:r>
+        <w:rPr>
+          <w:noProof/>
+          <w:lang w:eastAsia="en-IN"/>
+        </w:rPr>
         <w:drawing>
           <wp:inline distT="0" distB="0" distL="0" distR="0" wp14:anchorId="3F04D166" wp14:editId="3C9DA201">
             <wp:extent cx="5731510" cy="811530"/>
@@ -4873,10 +6719,10 @@
     <w:p>
       <w:r>
         <w:object w:dxaOrig="12720" w:dyaOrig="2400">
-          <v:shape id="_x0000_i1041" type="#_x0000_t75" style="width:450.75pt;height:85.15pt" o:ole="">
+          <v:shape id="_x0000_i1026" type="#_x0000_t75" style="width:450.75pt;height:85.15pt" o:ole="">
             <v:imagedata r:id="rId43" o:title=""/>
           </v:shape>
-          <o:OLEObject Type="Embed" ProgID="Paint.Picture" ShapeID="_x0000_i1041" DrawAspect="Content" ObjectID="_1705865993" r:id="rId44"/>
+          <o:OLEObject Type="Embed" ProgID="Paint.Picture" ShapeID="_x0000_i1026" DrawAspect="Content" ObjectID="_1705951014" r:id="rId44"/>
         </w:object>
       </w:r>
     </w:p>
@@ -4893,15 +6739,20 @@
     <w:p>
       <w:r>
         <w:object w:dxaOrig="13065" w:dyaOrig="5220">
-          <v:shape id="_x0000_i1043" type="#_x0000_t75" style="width:450.75pt;height:180pt" o:ole="">
+          <v:shape id="_x0000_i1027" type="#_x0000_t75" style="width:450.75pt;height:180pt" o:ole="">
             <v:imagedata r:id="rId45" o:title=""/>
           </v:shape>
-          <o:OLEObject Type="Embed" ProgID="Paint.Picture" ShapeID="_x0000_i1043" DrawAspect="Content" ObjectID="_1705865994" r:id="rId46"/>
+          <o:OLEObject Type="Embed" ProgID="Paint.Picture" ShapeID="_x0000_i1027" DrawAspect="Content" ObjectID="_1705951015" r:id="rId46"/>
         </w:object>
       </w:r>
     </w:p>
     <w:p>
       <w:r>
+        <w:rPr>
+          <w:noProof/>
+          <w:lang w:eastAsia="en-IN"/>
+        </w:rPr>
+        <w:lastRenderedPageBreak/>
         <w:drawing>
           <wp:inline distT="0" distB="0" distL="0" distR="0" wp14:anchorId="7C457269" wp14:editId="69E21754">
             <wp:extent cx="5731510" cy="1026795"/>
@@ -4941,6 +6792,10 @@
     </w:p>
     <w:p>
       <w:r>
+        <w:rPr>
+          <w:noProof/>
+          <w:lang w:eastAsia="en-IN"/>
+        </w:rPr>
         <w:drawing>
           <wp:inline distT="0" distB="0" distL="0" distR="0" wp14:anchorId="113F9652" wp14:editId="27CC72E6">
             <wp:extent cx="5731510" cy="1470025"/>
@@ -4986,16 +6841,19 @@
     <w:p>
       <w:r>
         <w:object w:dxaOrig="4320" w:dyaOrig="1086">
-          <v:shape id="_x0000_i1045" type="#_x0000_t75" style="width:449.25pt;height:104.25pt" o:ole="">
+          <v:shape id="_x0000_i1028" type="#_x0000_t75" style="width:449.25pt;height:104.25pt" o:ole="">
             <v:imagedata r:id="rId49" o:title=""/>
           </v:shape>
-          <o:OLEObject Type="Embed" ProgID="Paint.Picture" ShapeID="_x0000_i1045" DrawAspect="Content" ObjectID="_1705865995" r:id="rId50"/>
+          <o:OLEObject Type="Embed" ProgID="Paint.Picture" ShapeID="_x0000_i1028" DrawAspect="Content" ObjectID="_1705951016" r:id="rId50"/>
         </w:object>
       </w:r>
     </w:p>
     <w:p>
       <w:r>
-        <w:lastRenderedPageBreak/>
+        <w:rPr>
+          <w:noProof/>
+          <w:lang w:eastAsia="en-IN"/>
+        </w:rPr>
         <w:drawing>
           <wp:inline distT="0" distB="0" distL="0" distR="0" wp14:anchorId="32C3E0AB" wp14:editId="789FC0DE">
             <wp:extent cx="5731510" cy="3058795"/>
@@ -5035,6 +6893,11 @@
     </w:p>
     <w:p>
       <w:r>
+        <w:rPr>
+          <w:noProof/>
+          <w:lang w:eastAsia="en-IN"/>
+        </w:rPr>
+        <w:lastRenderedPageBreak/>
         <w:drawing>
           <wp:inline distT="0" distB="0" distL="0" distR="0" wp14:anchorId="7B123B17" wp14:editId="7D6856CC">
             <wp:extent cx="5010849" cy="1924319"/>
@@ -5074,6 +6937,10 @@
     </w:p>
     <w:p>
       <w:r>
+        <w:rPr>
+          <w:noProof/>
+          <w:lang w:eastAsia="en-IN"/>
+        </w:rPr>
         <w:drawing>
           <wp:inline distT="0" distB="0" distL="0" distR="0" wp14:anchorId="5E68C348" wp14:editId="3A1B739D">
             <wp:extent cx="5731510" cy="878205"/>
@@ -5118,6 +6985,10 @@
     </w:p>
     <w:p>
       <w:r>
+        <w:rPr>
+          <w:noProof/>
+          <w:lang w:eastAsia="en-IN"/>
+        </w:rPr>
         <w:drawing>
           <wp:inline distT="0" distB="0" distL="0" distR="0" wp14:anchorId="5EC588AB" wp14:editId="2CA9D98E">
             <wp:extent cx="5731510" cy="694055"/>
@@ -5178,6 +7049,10 @@
     </w:p>
     <w:p>
       <w:r>
+        <w:rPr>
+          <w:noProof/>
+          <w:lang w:eastAsia="en-IN"/>
+        </w:rPr>
         <w:drawing>
           <wp:inline distT="0" distB="0" distL="0" distR="0" wp14:anchorId="04D13318" wp14:editId="2839133A">
             <wp:extent cx="5731510" cy="516890"/>
@@ -5217,7 +7092,10 @@
     </w:p>
     <w:p>
       <w:r>
-        <w:lastRenderedPageBreak/>
+        <w:rPr>
+          <w:noProof/>
+          <w:lang w:eastAsia="en-IN"/>
+        </w:rPr>
         <w:drawing>
           <wp:inline distT="0" distB="0" distL="0" distR="0" wp14:anchorId="1552317C" wp14:editId="09888F34">
             <wp:extent cx="5731510" cy="1729105"/>
@@ -5259,11 +7137,834 @@
       <w:r>
         <w:t>Finally we managed</w:t>
       </w:r>
+      <w:r>
+        <w:t xml:space="preserve"> to persist data with help of named volumes.</w:t>
+      </w:r>
+    </w:p>
+    <w:p>
+      <w:r>
+        <w:lastRenderedPageBreak/>
+        <w:drawing>
+          <wp:inline distT="0" distB="0" distL="0" distR="0" wp14:anchorId="2494F70F" wp14:editId="77C11EA0">
+            <wp:extent cx="5731510" cy="3862070"/>
+            <wp:effectExtent l="0" t="0" r="2540" b="5080"/>
+            <wp:docPr id="79" name="Picture 79"/>
+            <wp:cNvGraphicFramePr>
+              <a:graphicFrameLocks xmlns:a="http://schemas.openxmlformats.org/drawingml/2006/main" noChangeAspect="1"/>
+            </wp:cNvGraphicFramePr>
+            <a:graphic xmlns:a="http://schemas.openxmlformats.org/drawingml/2006/main">
+              <a:graphicData uri="http://schemas.openxmlformats.org/drawingml/2006/picture">
+                <pic:pic xmlns:pic="http://schemas.openxmlformats.org/drawingml/2006/picture">
+                  <pic:nvPicPr>
+                    <pic:cNvPr id="1" name=""/>
+                    <pic:cNvPicPr/>
+                  </pic:nvPicPr>
+                  <pic:blipFill>
+                    <a:blip r:embed="rId57"/>
+                    <a:stretch>
+                      <a:fillRect/>
+                    </a:stretch>
+                  </pic:blipFill>
+                  <pic:spPr>
+                    <a:xfrm>
+                      <a:off x="0" y="0"/>
+                      <a:ext cx="5731510" cy="3862070"/>
+                    </a:xfrm>
+                    <a:prstGeom prst="rect">
+                      <a:avLst/>
+                    </a:prstGeom>
+                  </pic:spPr>
+                </pic:pic>
+              </a:graphicData>
+            </a:graphic>
+          </wp:inline>
+        </w:drawing>
+      </w:r>
+    </w:p>
+    <w:p>
+      <w:r>
+        <w:t>Now let’s discuss about the Bind Mounts for docker volumes, these volumes are managed by you not by docker.</w:t>
+      </w:r>
+    </w:p>
+    <w:p>
+      <w:r>
+        <w:t>Bind Mounts can help to deal with different kind of problems, by using anonymous / Named volumes when you changed your source code on your host system it won’t reflect it to container until we rebuild the container again to create a new image.</w:t>
+      </w:r>
+    </w:p>
+    <w:p>
+      <w:r>
+        <w:t xml:space="preserve">This is happening because the instruction that you are giving “COPY </w:t>
+      </w:r>
+      <w:proofErr w:type="gramStart"/>
+      <w:r>
+        <w:t>. .”</w:t>
+      </w:r>
+      <w:proofErr w:type="gramEnd"/>
+      <w:r>
+        <w:t>,  is not copying entire files to the image instead it will only copy the snapshot of that project files to the image. So whenever you are making changes it won’t reflect at the image is read-only file system. This problem will be solved by bind mounts, as in bind mounts we are directly attaching our host folder to the container folder, so whatever we changed on your host directory it is reflected on your running container.</w:t>
+      </w:r>
+    </w:p>
+    <w:p>
+      <w:r>
+        <w:t xml:space="preserve">Now in order to mount the bind mount volume, you should not mention on </w:t>
+      </w:r>
+      <w:proofErr w:type="spellStart"/>
+      <w:r>
+        <w:t>Dockerfile</w:t>
+      </w:r>
+      <w:proofErr w:type="spellEnd"/>
+      <w:r>
+        <w:t>, instead you need to provide the path to docker run command by using the option -v &lt;Some path at your host&gt;:&lt;App container file system&gt;</w:t>
+      </w:r>
+    </w:p>
+    <w:p>
+      <w:r>
+        <w:t>You can get the path of your code on your system by right clicking on server.js on visual studio and select the option “Copy path” as shown below.</w:t>
+      </w:r>
+    </w:p>
+    <w:p>
+      <w:r>
+        <w:t>Note: if you have any special characters in the path please mention the path on quotes</w:t>
+      </w:r>
+    </w:p>
+    <w:p>
+      <w:r>
+        <w:t>Here my server.js path is “</w:t>
+      </w:r>
+      <w:r>
+        <w:t>D:\Docker\data-volumes-01-starting-setup</w:t>
+      </w:r>
+      <w:r>
+        <w:t>\data-volumes-01-starting-setup”.</w:t>
+      </w:r>
+    </w:p>
+    <w:p>
+      <w:r>
+        <w:object w:dxaOrig="6540" w:dyaOrig="8940">
+          <v:shape id="_x0000_i1029" type="#_x0000_t75" style="width:327pt;height:206.65pt" o:ole="">
+            <v:imagedata r:id="rId58" o:title=""/>
+          </v:shape>
+          <o:OLEObject Type="Embed" ProgID="Paint.Picture" ShapeID="_x0000_i1029" DrawAspect="Content" ObjectID="_1705951017" r:id="rId59"/>
+        </w:object>
+      </w:r>
+    </w:p>
+    <w:p>
+      <w:r>
+        <w:t>Note:</w:t>
+      </w:r>
+      <w:r>
+        <w:rPr>
+          <w:color w:val="00B050"/>
+        </w:rPr>
+        <w:t xml:space="preserve"> If you using MAC machine, </w:t>
+      </w:r>
+      <w:r>
+        <w:rPr>
+          <w:color w:val="00B050"/>
+        </w:rPr>
+        <w:t>before making a Bind mount, you should make sure that docker has access to that bind mount.</w:t>
+      </w:r>
+      <w:r>
+        <w:rPr>
+          <w:color w:val="00B050"/>
+        </w:rPr>
+        <w:t xml:space="preserve"> For click on Docker icon at system tray and select preferences. Once the settings are opened click on Resources </w:t>
+      </w:r>
+      <w:r>
+        <w:rPr>
+          <w:color w:val="00B050"/>
+        </w:rPr>
+        <w:sym w:font="Wingdings" w:char="F0E0"/>
+      </w:r>
+      <w:r>
+        <w:rPr>
+          <w:color w:val="00B050"/>
+        </w:rPr>
+        <w:t xml:space="preserve"> File Sharing and add the parent root folder that are using for bind mount. Here I am using windows and I am using docker with WSL integration I need not to be worry. </w:t>
+      </w:r>
+    </w:p>
+    <w:p>
+      <w:r>
+        <w:drawing>
+          <wp:inline distT="0" distB="0" distL="0" distR="0" wp14:anchorId="775F510F" wp14:editId="42DBF98C">
+            <wp:extent cx="5731510" cy="3030855"/>
+            <wp:effectExtent l="0" t="0" r="2540" b="0"/>
+            <wp:docPr id="86" name="Picture 86"/>
+            <wp:cNvGraphicFramePr>
+              <a:graphicFrameLocks xmlns:a="http://schemas.openxmlformats.org/drawingml/2006/main" noChangeAspect="1"/>
+            </wp:cNvGraphicFramePr>
+            <a:graphic xmlns:a="http://schemas.openxmlformats.org/drawingml/2006/main">
+              <a:graphicData uri="http://schemas.openxmlformats.org/drawingml/2006/picture">
+                <pic:pic xmlns:pic="http://schemas.openxmlformats.org/drawingml/2006/picture">
+                  <pic:nvPicPr>
+                    <pic:cNvPr id="1" name=""/>
+                    <pic:cNvPicPr/>
+                  </pic:nvPicPr>
+                  <pic:blipFill>
+                    <a:blip r:embed="rId60"/>
+                    <a:stretch>
+                      <a:fillRect/>
+                    </a:stretch>
+                  </pic:blipFill>
+                  <pic:spPr>
+                    <a:xfrm>
+                      <a:off x="0" y="0"/>
+                      <a:ext cx="5731510" cy="3030855"/>
+                    </a:xfrm>
+                    <a:prstGeom prst="rect">
+                      <a:avLst/>
+                    </a:prstGeom>
+                  </pic:spPr>
+                </pic:pic>
+              </a:graphicData>
+            </a:graphic>
+          </wp:inline>
+        </w:drawing>
+      </w:r>
+    </w:p>
+    <w:p>
+      <w:r>
+        <w:object w:dxaOrig="4320" w:dyaOrig="1246">
+          <v:shape id="_x0000_i1037" type="#_x0000_t75" style="width:453.75pt;height:62.25pt" o:ole="">
+            <v:imagedata r:id="rId61" o:title=""/>
+          </v:shape>
+          <o:OLEObject Type="Embed" ProgID="Paint.Picture" ShapeID="_x0000_i1037" DrawAspect="Content" ObjectID="_1705951018" r:id="rId62"/>
+        </w:object>
+      </w:r>
+    </w:p>
+    <w:p>
+      <w:r>
+        <w:drawing>
+          <wp:inline distT="0" distB="0" distL="0" distR="0" wp14:anchorId="6FEB5284" wp14:editId="1E97BCC4">
+            <wp:extent cx="5731510" cy="857885"/>
+            <wp:effectExtent l="0" t="0" r="2540" b="0"/>
+            <wp:docPr id="87" name="Picture 87"/>
+            <wp:cNvGraphicFramePr>
+              <a:graphicFrameLocks xmlns:a="http://schemas.openxmlformats.org/drawingml/2006/main" noChangeAspect="1"/>
+            </wp:cNvGraphicFramePr>
+            <a:graphic xmlns:a="http://schemas.openxmlformats.org/drawingml/2006/main">
+              <a:graphicData uri="http://schemas.openxmlformats.org/drawingml/2006/picture">
+                <pic:pic xmlns:pic="http://schemas.openxmlformats.org/drawingml/2006/picture">
+                  <pic:nvPicPr>
+                    <pic:cNvPr id="1" name=""/>
+                    <pic:cNvPicPr/>
+                  </pic:nvPicPr>
+                  <pic:blipFill>
+                    <a:blip r:embed="rId63"/>
+                    <a:stretch>
+                      <a:fillRect/>
+                    </a:stretch>
+                  </pic:blipFill>
+                  <pic:spPr>
+                    <a:xfrm>
+                      <a:off x="0" y="0"/>
+                      <a:ext cx="5731510" cy="857885"/>
+                    </a:xfrm>
+                    <a:prstGeom prst="rect">
+                      <a:avLst/>
+                    </a:prstGeom>
+                  </pic:spPr>
+                </pic:pic>
+              </a:graphicData>
+            </a:graphic>
+          </wp:inline>
+        </w:drawing>
+      </w:r>
+    </w:p>
+    <w:p>
+      <w:r>
+        <w:lastRenderedPageBreak/>
+        <w:t>Looks like the container started and shutdown immediately, as we had used option --</w:t>
+      </w:r>
+      <w:proofErr w:type="spellStart"/>
+      <w:r>
+        <w:t>rm</w:t>
+      </w:r>
+      <w:proofErr w:type="spellEnd"/>
+      <w:r>
+        <w:t xml:space="preserve"> it deleted the container. So we will start the container by removing the option --</w:t>
+      </w:r>
+      <w:proofErr w:type="spellStart"/>
+      <w:r>
+        <w:t>rm</w:t>
+      </w:r>
+      <w:proofErr w:type="spellEnd"/>
+      <w:r>
+        <w:t xml:space="preserve"> and verify the docker logs.</w:t>
+      </w:r>
+    </w:p>
+    <w:p>
+      <w:r>
+        <w:drawing>
+          <wp:inline distT="0" distB="0" distL="0" distR="0" wp14:anchorId="11DC1126" wp14:editId="56571E58">
+            <wp:extent cx="5731510" cy="621665"/>
+            <wp:effectExtent l="0" t="0" r="2540" b="6985"/>
+            <wp:docPr id="88" name="Picture 88"/>
+            <wp:cNvGraphicFramePr>
+              <a:graphicFrameLocks xmlns:a="http://schemas.openxmlformats.org/drawingml/2006/main" noChangeAspect="1"/>
+            </wp:cNvGraphicFramePr>
+            <a:graphic xmlns:a="http://schemas.openxmlformats.org/drawingml/2006/main">
+              <a:graphicData uri="http://schemas.openxmlformats.org/drawingml/2006/picture">
+                <pic:pic xmlns:pic="http://schemas.openxmlformats.org/drawingml/2006/picture">
+                  <pic:nvPicPr>
+                    <pic:cNvPr id="1" name=""/>
+                    <pic:cNvPicPr/>
+                  </pic:nvPicPr>
+                  <pic:blipFill>
+                    <a:blip r:embed="rId64"/>
+                    <a:stretch>
+                      <a:fillRect/>
+                    </a:stretch>
+                  </pic:blipFill>
+                  <pic:spPr>
+                    <a:xfrm>
+                      <a:off x="0" y="0"/>
+                      <a:ext cx="5731510" cy="621665"/>
+                    </a:xfrm>
+                    <a:prstGeom prst="rect">
+                      <a:avLst/>
+                    </a:prstGeom>
+                  </pic:spPr>
+                </pic:pic>
+              </a:graphicData>
+            </a:graphic>
+          </wp:inline>
+        </w:drawing>
+      </w:r>
+    </w:p>
+    <w:p>
+      <w:r>
+        <w:drawing>
+          <wp:inline distT="0" distB="0" distL="0" distR="0" wp14:anchorId="26EC10CD" wp14:editId="19504928">
+            <wp:extent cx="5731510" cy="2816225"/>
+            <wp:effectExtent l="0" t="0" r="2540" b="3175"/>
+            <wp:docPr id="89" name="Picture 89"/>
+            <wp:cNvGraphicFramePr>
+              <a:graphicFrameLocks xmlns:a="http://schemas.openxmlformats.org/drawingml/2006/main" noChangeAspect="1"/>
+            </wp:cNvGraphicFramePr>
+            <a:graphic xmlns:a="http://schemas.openxmlformats.org/drawingml/2006/main">
+              <a:graphicData uri="http://schemas.openxmlformats.org/drawingml/2006/picture">
+                <pic:pic xmlns:pic="http://schemas.openxmlformats.org/drawingml/2006/picture">
+                  <pic:nvPicPr>
+                    <pic:cNvPr id="1" name=""/>
+                    <pic:cNvPicPr/>
+                  </pic:nvPicPr>
+                  <pic:blipFill>
+                    <a:blip r:embed="rId65"/>
+                    <a:stretch>
+                      <a:fillRect/>
+                    </a:stretch>
+                  </pic:blipFill>
+                  <pic:spPr>
+                    <a:xfrm>
+                      <a:off x="0" y="0"/>
+                      <a:ext cx="5731510" cy="2816225"/>
+                    </a:xfrm>
+                    <a:prstGeom prst="rect">
+                      <a:avLst/>
+                    </a:prstGeom>
+                  </pic:spPr>
+                </pic:pic>
+              </a:graphicData>
+            </a:graphic>
+          </wp:inline>
+        </w:drawing>
+      </w:r>
+    </w:p>
+    <w:p>
+      <w:r>
+        <w:t xml:space="preserve">The above error states that, it even tried to bind mount and it failed while installing dependencies with the command “RUN </w:t>
+      </w:r>
+      <w:proofErr w:type="spellStart"/>
+      <w:r>
+        <w:t>npm</w:t>
+      </w:r>
+      <w:proofErr w:type="spellEnd"/>
+      <w:r>
+        <w:t xml:space="preserve"> install” on </w:t>
+      </w:r>
+      <w:proofErr w:type="spellStart"/>
+      <w:r>
+        <w:t>Dockerfile</w:t>
+      </w:r>
+      <w:proofErr w:type="spellEnd"/>
+      <w:r>
+        <w:t>.</w:t>
+      </w:r>
+    </w:p>
+    <w:p>
+      <w:r>
+        <w:t>Let’s debug further why it is failing.</w:t>
+      </w:r>
+    </w:p>
+    <w:p>
+      <w:r>
+        <w:drawing>
+          <wp:inline distT="0" distB="0" distL="0" distR="0" wp14:anchorId="0B58F609" wp14:editId="06DE176B">
+            <wp:extent cx="5731510" cy="1786890"/>
+            <wp:effectExtent l="0" t="0" r="2540" b="3810"/>
+            <wp:docPr id="90" name="Picture 90"/>
+            <wp:cNvGraphicFramePr>
+              <a:graphicFrameLocks xmlns:a="http://schemas.openxmlformats.org/drawingml/2006/main" noChangeAspect="1"/>
+            </wp:cNvGraphicFramePr>
+            <a:graphic xmlns:a="http://schemas.openxmlformats.org/drawingml/2006/main">
+              <a:graphicData uri="http://schemas.openxmlformats.org/drawingml/2006/picture">
+                <pic:pic xmlns:pic="http://schemas.openxmlformats.org/drawingml/2006/picture">
+                  <pic:nvPicPr>
+                    <pic:cNvPr id="1" name=""/>
+                    <pic:cNvPicPr/>
+                  </pic:nvPicPr>
+                  <pic:blipFill>
+                    <a:blip r:embed="rId66"/>
+                    <a:stretch>
+                      <a:fillRect/>
+                    </a:stretch>
+                  </pic:blipFill>
+                  <pic:spPr>
+                    <a:xfrm>
+                      <a:off x="0" y="0"/>
+                      <a:ext cx="5731510" cy="1786890"/>
+                    </a:xfrm>
+                    <a:prstGeom prst="rect">
+                      <a:avLst/>
+                    </a:prstGeom>
+                  </pic:spPr>
+                </pic:pic>
+              </a:graphicData>
+            </a:graphic>
+          </wp:inline>
+        </w:drawing>
+      </w:r>
+    </w:p>
+    <w:p>
+      <w:r>
+        <w:object w:dxaOrig="4320" w:dyaOrig="732">
+          <v:shape id="_x0000_i1045" type="#_x0000_t75" style="width:453.75pt;height:79.9pt" o:ole="">
+            <v:imagedata r:id="rId67" o:title=""/>
+          </v:shape>
+          <o:OLEObject Type="Embed" ProgID="Paint.Picture" ShapeID="_x0000_i1045" DrawAspect="Content" ObjectID="_1705951019" r:id="rId68"/>
+        </w:object>
+      </w:r>
+    </w:p>
+    <w:p>
+      <w:r>
+        <w:t>To understand what could be the problem, keep in a mind that everything on this folder on your host system “</w:t>
+      </w:r>
+      <w:r>
+        <w:t>D:\Docker\data-volumes-01-starting-setup\data-volumes-01-starting-setup</w:t>
+      </w:r>
+      <w:r>
+        <w:t xml:space="preserve">” is trying to override the folder /app inside the container. </w:t>
+      </w:r>
+    </w:p>
+    <w:p>
+      <w:r>
+        <w:lastRenderedPageBreak/>
+        <w:t xml:space="preserve">As the </w:t>
+      </w:r>
+      <w:proofErr w:type="spellStart"/>
+      <w:r>
+        <w:t>filesystem</w:t>
+      </w:r>
+      <w:proofErr w:type="spellEnd"/>
+      <w:r>
+        <w:t xml:space="preserve"> from our host overrides to your container file system, all the COPY instructions mentioned on the </w:t>
+      </w:r>
+      <w:proofErr w:type="spellStart"/>
+      <w:r>
+        <w:t>Dockerfile</w:t>
+      </w:r>
+      <w:proofErr w:type="spellEnd"/>
+      <w:r>
+        <w:t xml:space="preserve"> will be invalid, because our host </w:t>
+      </w:r>
+      <w:proofErr w:type="spellStart"/>
+      <w:r>
+        <w:t>filesystem</w:t>
+      </w:r>
+      <w:proofErr w:type="spellEnd"/>
+      <w:r>
+        <w:t xml:space="preserve"> overrides to container /app, while starting </w:t>
+      </w:r>
+      <w:proofErr w:type="spellStart"/>
+      <w:r>
+        <w:t>NodeJS</w:t>
+      </w:r>
+      <w:proofErr w:type="spellEnd"/>
+      <w:r>
+        <w:t xml:space="preserve"> application, it requires some dependencies like express etc</w:t>
+      </w:r>
+      <w:proofErr w:type="gramStart"/>
+      <w:r>
+        <w:t>..</w:t>
+      </w:r>
+      <w:proofErr w:type="gramEnd"/>
+      <w:r>
+        <w:t xml:space="preserve">, which was not installed on our local host system throws error when starting the </w:t>
+      </w:r>
+      <w:proofErr w:type="spellStart"/>
+      <w:r>
+        <w:t>NodeJS</w:t>
+      </w:r>
+      <w:proofErr w:type="spellEnd"/>
+      <w:r>
+        <w:t xml:space="preserve"> application on the container.</w:t>
+      </w:r>
+    </w:p>
+    <w:p>
+      <w:r>
+        <w:t xml:space="preserve">Now we had files inside of the container because of the COPY instructions and we had files on the Bind Mount point on our host system, good thing is it only overrides the host file system with your </w:t>
+      </w:r>
+      <w:r>
+        <w:t xml:space="preserve">container </w:t>
+      </w:r>
+      <w:proofErr w:type="spellStart"/>
+      <w:r>
+        <w:t>filesystem</w:t>
+      </w:r>
+      <w:proofErr w:type="spellEnd"/>
+      <w:r>
+        <w:t xml:space="preserve"> and it won’t happened </w:t>
+      </w:r>
+      <w:proofErr w:type="spellStart"/>
+      <w:r>
+        <w:t>viceversa</w:t>
+      </w:r>
+      <w:proofErr w:type="spellEnd"/>
+      <w:r>
+        <w:t>.</w:t>
+      </w:r>
+    </w:p>
+    <w:p>
+      <w:r>
+        <w:t>To solve this problem we need to inform to docker that certain parts of the file system should override with our local host file system on the container. This can be achieved by adding anonymous volume.</w:t>
+      </w:r>
+    </w:p>
+    <w:p>
+      <w:r>
+        <w:t xml:space="preserve">(Note: Anonymous volume can be created if you mention “:” </w:t>
+      </w:r>
+      <w:proofErr w:type="spellStart"/>
+      <w:r>
+        <w:t>infront</w:t>
+      </w:r>
+      <w:proofErr w:type="spellEnd"/>
+      <w:r>
+        <w:t xml:space="preserve"> of the volume, also this is same if we can mention -v [&lt;volume name] to docker run or by writing VOLUME [&lt;volume name&gt;] on </w:t>
+      </w:r>
+      <w:proofErr w:type="spellStart"/>
+      <w:r>
+        <w:t>Dockerfile</w:t>
+      </w:r>
+      <w:proofErr w:type="spellEnd"/>
+      <w:r>
+        <w:t>. We will prefer to use -v option as it uses on run time and no need to rebuilt)</w:t>
+      </w:r>
+    </w:p>
+    <w:p>
+      <w:r>
+        <w:object w:dxaOrig="4320" w:dyaOrig="1178">
+          <v:shape id="_x0000_i1047" type="#_x0000_t75" style="width:469.5pt;height:95.25pt" o:ole="">
+            <v:imagedata r:id="rId69" o:title=""/>
+          </v:shape>
+          <o:OLEObject Type="Embed" ProgID="Paint.Picture" ShapeID="_x0000_i1047" DrawAspect="Content" ObjectID="_1705951020" r:id="rId70"/>
+        </w:object>
+      </w:r>
+    </w:p>
+    <w:p>
+      <w:r>
+        <w:t>So here have a clash as Bind volume to /app and anonymous volume to /app/</w:t>
+      </w:r>
+      <w:proofErr w:type="spellStart"/>
+      <w:r>
+        <w:t>node_modules</w:t>
+      </w:r>
+      <w:proofErr w:type="spellEnd"/>
+      <w:r>
+        <w:t>, in case docker will simply follow the longer path and here the winner is /app/</w:t>
+      </w:r>
+      <w:proofErr w:type="spellStart"/>
+      <w:r>
+        <w:t>node_modules</w:t>
+      </w:r>
+      <w:proofErr w:type="spellEnd"/>
+      <w:r>
+        <w:t xml:space="preserve"> instead of short path /app</w:t>
+      </w:r>
+      <w:r>
+        <w:t xml:space="preserve">. So as the longer path wins while running the instruction “RUN </w:t>
+      </w:r>
+      <w:proofErr w:type="spellStart"/>
+      <w:r>
+        <w:t>npm</w:t>
+      </w:r>
+      <w:proofErr w:type="spellEnd"/>
+      <w:r>
+        <w:t xml:space="preserve"> install” it will install take the anonymous </w:t>
+      </w:r>
+      <w:proofErr w:type="spellStart"/>
+      <w:r>
+        <w:t>filesystem</w:t>
+      </w:r>
+      <w:proofErr w:type="spellEnd"/>
+      <w:r>
+        <w:t xml:space="preserve"> first with all the dependencies and later by mounting the Bind Mount folder, it overrides the whole host file system with the /app container file system and proceed further without any issues.</w:t>
+      </w:r>
+    </w:p>
+    <w:p>
+      <w:r>
+        <w:t>So simply stating that while building the image it uses the folder /app/</w:t>
+      </w:r>
+      <w:proofErr w:type="spellStart"/>
+      <w:r>
+        <w:t>node_modules</w:t>
+      </w:r>
+      <w:proofErr w:type="spellEnd"/>
+      <w:r>
+        <w:t xml:space="preserve"> and later it will override with host file system with the Bind Mount</w:t>
+      </w:r>
+    </w:p>
+    <w:p>
+      <w:r>
+        <w:drawing>
+          <wp:inline distT="0" distB="0" distL="0" distR="0" wp14:anchorId="060DBE5A" wp14:editId="2F458882">
+            <wp:extent cx="5731510" cy="692150"/>
+            <wp:effectExtent l="0" t="0" r="2540" b="0"/>
+            <wp:docPr id="91" name="Picture 91"/>
+            <wp:cNvGraphicFramePr>
+              <a:graphicFrameLocks xmlns:a="http://schemas.openxmlformats.org/drawingml/2006/main" noChangeAspect="1"/>
+            </wp:cNvGraphicFramePr>
+            <a:graphic xmlns:a="http://schemas.openxmlformats.org/drawingml/2006/main">
+              <a:graphicData uri="http://schemas.openxmlformats.org/drawingml/2006/picture">
+                <pic:pic xmlns:pic="http://schemas.openxmlformats.org/drawingml/2006/picture">
+                  <pic:nvPicPr>
+                    <pic:cNvPr id="1" name=""/>
+                    <pic:cNvPicPr/>
+                  </pic:nvPicPr>
+                  <pic:blipFill>
+                    <a:blip r:embed="rId71"/>
+                    <a:stretch>
+                      <a:fillRect/>
+                    </a:stretch>
+                  </pic:blipFill>
+                  <pic:spPr>
+                    <a:xfrm>
+                      <a:off x="0" y="0"/>
+                      <a:ext cx="5731510" cy="692150"/>
+                    </a:xfrm>
+                    <a:prstGeom prst="rect">
+                      <a:avLst/>
+                    </a:prstGeom>
+                  </pic:spPr>
+                </pic:pic>
+              </a:graphicData>
+            </a:graphic>
+          </wp:inline>
+        </w:drawing>
+      </w:r>
+    </w:p>
+    <w:p>
+      <w:r>
+        <w:drawing>
+          <wp:inline distT="0" distB="0" distL="0" distR="0" wp14:anchorId="56EC4927" wp14:editId="516E6456">
+            <wp:extent cx="5730725" cy="1895475"/>
+            <wp:effectExtent l="0" t="0" r="3810" b="0"/>
+            <wp:docPr id="92" name="Picture 92"/>
+            <wp:cNvGraphicFramePr>
+              <a:graphicFrameLocks xmlns:a="http://schemas.openxmlformats.org/drawingml/2006/main" noChangeAspect="1"/>
+            </wp:cNvGraphicFramePr>
+            <a:graphic xmlns:a="http://schemas.openxmlformats.org/drawingml/2006/main">
+              <a:graphicData uri="http://schemas.openxmlformats.org/drawingml/2006/picture">
+                <pic:pic xmlns:pic="http://schemas.openxmlformats.org/drawingml/2006/picture">
+                  <pic:nvPicPr>
+                    <pic:cNvPr id="1" name=""/>
+                    <pic:cNvPicPr/>
+                  </pic:nvPicPr>
+                  <pic:blipFill>
+                    <a:blip r:embed="rId72"/>
+                    <a:stretch>
+                      <a:fillRect/>
+                    </a:stretch>
+                  </pic:blipFill>
+                  <pic:spPr>
+                    <a:xfrm>
+                      <a:off x="0" y="0"/>
+                      <a:ext cx="5741793" cy="1899136"/>
+                    </a:xfrm>
+                    <a:prstGeom prst="rect">
+                      <a:avLst/>
+                    </a:prstGeom>
+                  </pic:spPr>
+                </pic:pic>
+              </a:graphicData>
+            </a:graphic>
+          </wp:inline>
+        </w:drawing>
+      </w:r>
+    </w:p>
+    <w:p>
+      <w:r>
+        <w:lastRenderedPageBreak/>
+        <w:drawing>
+          <wp:inline distT="0" distB="0" distL="0" distR="0" wp14:anchorId="5E99D7AB" wp14:editId="54C7588D">
+            <wp:extent cx="5731510" cy="1125855"/>
+            <wp:effectExtent l="0" t="0" r="2540" b="0"/>
+            <wp:docPr id="93" name="Picture 93"/>
+            <wp:cNvGraphicFramePr>
+              <a:graphicFrameLocks xmlns:a="http://schemas.openxmlformats.org/drawingml/2006/main" noChangeAspect="1"/>
+            </wp:cNvGraphicFramePr>
+            <a:graphic xmlns:a="http://schemas.openxmlformats.org/drawingml/2006/main">
+              <a:graphicData uri="http://schemas.openxmlformats.org/drawingml/2006/picture">
+                <pic:pic xmlns:pic="http://schemas.openxmlformats.org/drawingml/2006/picture">
+                  <pic:nvPicPr>
+                    <pic:cNvPr id="1" name=""/>
+                    <pic:cNvPicPr/>
+                  </pic:nvPicPr>
+                  <pic:blipFill>
+                    <a:blip r:embed="rId73"/>
+                    <a:stretch>
+                      <a:fillRect/>
+                    </a:stretch>
+                  </pic:blipFill>
+                  <pic:spPr>
+                    <a:xfrm>
+                      <a:off x="0" y="0"/>
+                      <a:ext cx="5731510" cy="1125855"/>
+                    </a:xfrm>
+                    <a:prstGeom prst="rect">
+                      <a:avLst/>
+                    </a:prstGeom>
+                  </pic:spPr>
+                </pic:pic>
+              </a:graphicData>
+            </a:graphic>
+          </wp:inline>
+        </w:drawing>
+      </w:r>
+    </w:p>
+    <w:p>
+      <w:r>
+        <w:drawing>
+          <wp:inline distT="0" distB="0" distL="0" distR="0" wp14:anchorId="652EEA4A" wp14:editId="4EEED726">
+            <wp:extent cx="5731510" cy="1333500"/>
+            <wp:effectExtent l="0" t="0" r="2540" b="0"/>
+            <wp:docPr id="94" name="Picture 94"/>
+            <wp:cNvGraphicFramePr>
+              <a:graphicFrameLocks xmlns:a="http://schemas.openxmlformats.org/drawingml/2006/main" noChangeAspect="1"/>
+            </wp:cNvGraphicFramePr>
+            <a:graphic xmlns:a="http://schemas.openxmlformats.org/drawingml/2006/main">
+              <a:graphicData uri="http://schemas.openxmlformats.org/drawingml/2006/picture">
+                <pic:pic xmlns:pic="http://schemas.openxmlformats.org/drawingml/2006/picture">
+                  <pic:nvPicPr>
+                    <pic:cNvPr id="1" name=""/>
+                    <pic:cNvPicPr/>
+                  </pic:nvPicPr>
+                  <pic:blipFill>
+                    <a:blip r:embed="rId74"/>
+                    <a:stretch>
+                      <a:fillRect/>
+                    </a:stretch>
+                  </pic:blipFill>
+                  <pic:spPr>
+                    <a:xfrm>
+                      <a:off x="0" y="0"/>
+                      <a:ext cx="5731510" cy="1333500"/>
+                    </a:xfrm>
+                    <a:prstGeom prst="rect">
+                      <a:avLst/>
+                    </a:prstGeom>
+                  </pic:spPr>
+                </pic:pic>
+              </a:graphicData>
+            </a:graphic>
+          </wp:inline>
+        </w:drawing>
+      </w:r>
+    </w:p>
+    <w:p>
+      <w:r>
+        <w:t>Now one additional benefit we got if we change source code on our host file system it will immediately effect on container without rebuilding.</w:t>
+      </w:r>
+    </w:p>
+    <w:p>
+      <w:r>
+        <w:drawing>
+          <wp:inline distT="0" distB="0" distL="0" distR="0" wp14:anchorId="3AFFB1F7" wp14:editId="04F85A30">
+            <wp:extent cx="5731510" cy="2008505"/>
+            <wp:effectExtent l="0" t="0" r="2540" b="0"/>
+            <wp:docPr id="95" name="Picture 95"/>
+            <wp:cNvGraphicFramePr>
+              <a:graphicFrameLocks xmlns:a="http://schemas.openxmlformats.org/drawingml/2006/main" noChangeAspect="1"/>
+            </wp:cNvGraphicFramePr>
+            <a:graphic xmlns:a="http://schemas.openxmlformats.org/drawingml/2006/main">
+              <a:graphicData uri="http://schemas.openxmlformats.org/drawingml/2006/picture">
+                <pic:pic xmlns:pic="http://schemas.openxmlformats.org/drawingml/2006/picture">
+                  <pic:nvPicPr>
+                    <pic:cNvPr id="1" name=""/>
+                    <pic:cNvPicPr/>
+                  </pic:nvPicPr>
+                  <pic:blipFill>
+                    <a:blip r:embed="rId75"/>
+                    <a:stretch>
+                      <a:fillRect/>
+                    </a:stretch>
+                  </pic:blipFill>
+                  <pic:spPr>
+                    <a:xfrm>
+                      <a:off x="0" y="0"/>
+                      <a:ext cx="5731510" cy="2008505"/>
+                    </a:xfrm>
+                    <a:prstGeom prst="rect">
+                      <a:avLst/>
+                    </a:prstGeom>
+                  </pic:spPr>
+                </pic:pic>
+              </a:graphicData>
+            </a:graphic>
+          </wp:inline>
+        </w:drawing>
+      </w:r>
+    </w:p>
+    <w:p>
+      <w:r>
+        <w:drawing>
+          <wp:inline distT="0" distB="0" distL="0" distR="0" wp14:anchorId="0A33423B" wp14:editId="789606CD">
+            <wp:extent cx="5731510" cy="2724150"/>
+            <wp:effectExtent l="0" t="0" r="2540" b="0"/>
+            <wp:docPr id="96" name="Picture 96"/>
+            <wp:cNvGraphicFramePr>
+              <a:graphicFrameLocks xmlns:a="http://schemas.openxmlformats.org/drawingml/2006/main" noChangeAspect="1"/>
+            </wp:cNvGraphicFramePr>
+            <a:graphic xmlns:a="http://schemas.openxmlformats.org/drawingml/2006/main">
+              <a:graphicData uri="http://schemas.openxmlformats.org/drawingml/2006/picture">
+                <pic:pic xmlns:pic="http://schemas.openxmlformats.org/drawingml/2006/picture">
+                  <pic:nvPicPr>
+                    <pic:cNvPr id="1" name=""/>
+                    <pic:cNvPicPr/>
+                  </pic:nvPicPr>
+                  <pic:blipFill>
+                    <a:blip r:embed="rId76"/>
+                    <a:stretch>
+                      <a:fillRect/>
+                    </a:stretch>
+                  </pic:blipFill>
+                  <pic:spPr>
+                    <a:xfrm>
+                      <a:off x="0" y="0"/>
+                      <a:ext cx="5731510" cy="2724150"/>
+                    </a:xfrm>
+                    <a:prstGeom prst="rect">
+                      <a:avLst/>
+                    </a:prstGeom>
+                  </pic:spPr>
+                </pic:pic>
+              </a:graphicData>
+            </a:graphic>
+          </wp:inline>
+        </w:drawing>
+      </w:r>
       <w:bookmarkStart w:id="0" w:name="_GoBack"/>
       <w:bookmarkEnd w:id="0"/>
-      <w:r>
-        <w:t xml:space="preserve"> to persist data with help of named volumes.</w:t>
-      </w:r>
     </w:p>
     <w:sectPr>
       <w:pgSz w:w="11906" w:h="16838"/>

</xml_diff>

<commit_message>
Docker Volumes - Annymous/Named/Bind Mount/read Only/.dockeignore
</commit_message>
<xml_diff>
--- a/Docker/3. Docker Managing Data and working with Volumes.docx
+++ b/Docker/3. Docker Managing Data and working with Volumes.docx
@@ -3889,7 +3889,7 @@
           <v:shape id="_x0000_i1025" type="#_x0000_t75" style="width:451.15pt;height:153.4pt" o:ole="">
             <v:imagedata r:id="rId23" o:title=""/>
           </v:shape>
-          <o:OLEObject Type="Embed" ProgID="Paint.Picture" ShapeID="_x0000_i1025" DrawAspect="Content" ObjectID="_1706035073" r:id="rId24"/>
+          <o:OLEObject Type="Embed" ProgID="Paint.Picture" ShapeID="_x0000_i1025" DrawAspect="Content" ObjectID="_1706119117" r:id="rId24"/>
         </w:object>
       </w:r>
     </w:p>
@@ -6634,7 +6634,7 @@
           <v:shape id="_x0000_i1026" type="#_x0000_t75" style="width:450.75pt;height:85.15pt" o:ole="">
             <v:imagedata r:id="rId43" o:title=""/>
           </v:shape>
-          <o:OLEObject Type="Embed" ProgID="Paint.Picture" ShapeID="_x0000_i1026" DrawAspect="Content" ObjectID="_1706035074" r:id="rId44"/>
+          <o:OLEObject Type="Embed" ProgID="Paint.Picture" ShapeID="_x0000_i1026" DrawAspect="Content" ObjectID="_1706119118" r:id="rId44"/>
         </w:object>
       </w:r>
     </w:p>
@@ -6654,7 +6654,7 @@
           <v:shape id="_x0000_i1027" type="#_x0000_t75" style="width:450.75pt;height:180pt" o:ole="">
             <v:imagedata r:id="rId45" o:title=""/>
           </v:shape>
-          <o:OLEObject Type="Embed" ProgID="Paint.Picture" ShapeID="_x0000_i1027" DrawAspect="Content" ObjectID="_1706035075" r:id="rId46"/>
+          <o:OLEObject Type="Embed" ProgID="Paint.Picture" ShapeID="_x0000_i1027" DrawAspect="Content" ObjectID="_1706119119" r:id="rId46"/>
         </w:object>
       </w:r>
     </w:p>
@@ -6756,7 +6756,7 @@
           <v:shape id="_x0000_i1028" type="#_x0000_t75" style="width:449.25pt;height:104.25pt" o:ole="">
             <v:imagedata r:id="rId49" o:title=""/>
           </v:shape>
-          <o:OLEObject Type="Embed" ProgID="Paint.Picture" ShapeID="_x0000_i1028" DrawAspect="Content" ObjectID="_1706035076" r:id="rId50"/>
+          <o:OLEObject Type="Embed" ProgID="Paint.Picture" ShapeID="_x0000_i1028" DrawAspect="Content" ObjectID="_1706119120" r:id="rId50"/>
         </w:object>
       </w:r>
     </w:p>
@@ -7152,7 +7152,7 @@
           <v:shape id="_x0000_i1029" type="#_x0000_t75" style="width:327pt;height:206.65pt" o:ole="">
             <v:imagedata r:id="rId58" o:title=""/>
           </v:shape>
-          <o:OLEObject Type="Embed" ProgID="Paint.Picture" ShapeID="_x0000_i1029" DrawAspect="Content" ObjectID="_1706035077" r:id="rId59"/>
+          <o:OLEObject Type="Embed" ProgID="Paint.Picture" ShapeID="_x0000_i1029" DrawAspect="Content" ObjectID="_1706119121" r:id="rId59"/>
         </w:object>
       </w:r>
     </w:p>
@@ -7240,7 +7240,7 @@
           <v:shape id="_x0000_i1030" type="#_x0000_t75" style="width:453.75pt;height:62.25pt" o:ole="">
             <v:imagedata r:id="rId61" o:title=""/>
           </v:shape>
-          <o:OLEObject Type="Embed" ProgID="Paint.Picture" ShapeID="_x0000_i1030" DrawAspect="Content" ObjectID="_1706035078" r:id="rId62"/>
+          <o:OLEObject Type="Embed" ProgID="Paint.Picture" ShapeID="_x0000_i1030" DrawAspect="Content" ObjectID="_1706119122" r:id="rId62"/>
         </w:object>
       </w:r>
     </w:p>
@@ -7405,7 +7405,15 @@
       </w:r>
       <w:proofErr w:type="spellEnd"/>
       <w:r>
-        <w:t xml:space="preserve"> install” on Dockerfile.</w:t>
+        <w:t xml:space="preserve"> install” on </w:t>
+      </w:r>
+      <w:proofErr w:type="spellStart"/>
+      <w:r>
+        <w:t>Dockerfile</w:t>
+      </w:r>
+      <w:proofErr w:type="spellEnd"/>
+      <w:r>
+        <w:t>.</w:t>
       </w:r>
     </w:p>
     <w:p>
@@ -7462,7 +7470,7 @@
           <v:shape id="_x0000_i1031" type="#_x0000_t75" style="width:453.75pt;height:79.9pt" o:ole="">
             <v:imagedata r:id="rId67" o:title=""/>
           </v:shape>
-          <o:OLEObject Type="Embed" ProgID="Paint.Picture" ShapeID="_x0000_i1031" DrawAspect="Content" ObjectID="_1706035079" r:id="rId68"/>
+          <o:OLEObject Type="Embed" ProgID="Paint.Picture" ShapeID="_x0000_i1031" DrawAspect="Content" ObjectID="_1706119123" r:id="rId68"/>
         </w:object>
       </w:r>
     </w:p>
@@ -7531,7 +7539,7 @@
           <v:shape id="_x0000_i1032" type="#_x0000_t75" style="width:469.5pt;height:95.25pt" o:ole="">
             <v:imagedata r:id="rId69" o:title=""/>
           </v:shape>
-          <o:OLEObject Type="Embed" ProgID="Paint.Picture" ShapeID="_x0000_i1032" DrawAspect="Content" ObjectID="_1706035080" r:id="rId70"/>
+          <o:OLEObject Type="Embed" ProgID="Paint.Picture" ShapeID="_x0000_i1032" DrawAspect="Content" ObjectID="_1706119124" r:id="rId70"/>
         </w:object>
       </w:r>
     </w:p>
@@ -7865,6 +7873,10 @@
     </w:p>
     <w:p>
       <w:r>
+        <w:rPr>
+          <w:noProof/>
+          <w:lang w:eastAsia="en-IN"/>
+        </w:rPr>
         <w:lastRenderedPageBreak/>
         <w:drawing>
           <wp:inline distT="0" distB="0" distL="0" distR="0" wp14:anchorId="1CB0988C" wp14:editId="6F259B26">
@@ -7905,6 +7917,10 @@
     </w:p>
     <w:p>
       <w:r>
+        <w:rPr>
+          <w:noProof/>
+          <w:lang w:eastAsia="en-IN"/>
+        </w:rPr>
         <w:drawing>
           <wp:inline distT="0" distB="0" distL="0" distR="0" wp14:anchorId="22B2252A" wp14:editId="4B4EFD50">
             <wp:extent cx="5731510" cy="527685"/>
@@ -7944,6 +7960,10 @@
     </w:p>
     <w:p>
       <w:r>
+        <w:rPr>
+          <w:noProof/>
+          <w:lang w:eastAsia="en-IN"/>
+        </w:rPr>
         <w:drawing>
           <wp:inline distT="0" distB="0" distL="0" distR="0" wp14:anchorId="4D477DAC" wp14:editId="13420190">
             <wp:extent cx="5731510" cy="3104515"/>
@@ -7988,6 +8008,10 @@
     </w:p>
     <w:p>
       <w:r>
+        <w:rPr>
+          <w:noProof/>
+          <w:lang w:eastAsia="en-IN"/>
+        </w:rPr>
         <w:drawing>
           <wp:inline distT="0" distB="0" distL="0" distR="0" wp14:anchorId="563E2597" wp14:editId="25B52649">
             <wp:extent cx="5731510" cy="358775"/>
@@ -8040,6 +8064,10 @@
     </w:p>
     <w:p>
       <w:r>
+        <w:rPr>
+          <w:noProof/>
+          <w:lang w:eastAsia="en-IN"/>
+        </w:rPr>
         <w:drawing>
           <wp:inline distT="0" distB="0" distL="0" distR="0" wp14:anchorId="75C83685" wp14:editId="7C1407F5">
             <wp:extent cx="5731510" cy="304800"/>
@@ -8079,6 +8107,10 @@
     </w:p>
     <w:p>
       <w:r>
+        <w:rPr>
+          <w:noProof/>
+          <w:lang w:eastAsia="en-IN"/>
+        </w:rPr>
         <w:lastRenderedPageBreak/>
         <w:drawing>
           <wp:inline distT="0" distB="0" distL="0" distR="0" wp14:anchorId="307F5D55" wp14:editId="0A7FB82B">
@@ -8119,6 +8151,10 @@
     </w:p>
     <w:p>
       <w:r>
+        <w:rPr>
+          <w:noProof/>
+          <w:lang w:eastAsia="en-IN"/>
+        </w:rPr>
         <w:drawing>
           <wp:inline distT="0" distB="0" distL="0" distR="0" wp14:anchorId="29810E45" wp14:editId="4BBD2034">
             <wp:extent cx="5731510" cy="676275"/>
@@ -8184,6 +8220,10 @@
     </w:p>
     <w:p>
       <w:r>
+        <w:rPr>
+          <w:noProof/>
+          <w:lang w:eastAsia="en-IN"/>
+        </w:rPr>
         <w:drawing>
           <wp:inline distT="0" distB="0" distL="0" distR="0" wp14:anchorId="67DDF9C6" wp14:editId="2AD75E8F">
             <wp:extent cx="5731510" cy="1790700"/>
@@ -8223,6 +8263,10 @@
     </w:p>
     <w:p>
       <w:r>
+        <w:rPr>
+          <w:noProof/>
+          <w:lang w:eastAsia="en-IN"/>
+        </w:rPr>
         <w:drawing>
           <wp:inline distT="0" distB="0" distL="0" distR="0" wp14:anchorId="3878F228" wp14:editId="4EB37EAF">
             <wp:extent cx="5731510" cy="1609725"/>
@@ -8262,6 +8306,10 @@
     </w:p>
     <w:p>
       <w:r>
+        <w:rPr>
+          <w:noProof/>
+          <w:lang w:eastAsia="en-IN"/>
+        </w:rPr>
         <w:lastRenderedPageBreak/>
         <w:drawing>
           <wp:inline distT="0" distB="0" distL="0" distR="0" wp14:anchorId="78BF7CE9" wp14:editId="57656427">
@@ -8302,6 +8350,10 @@
     </w:p>
     <w:p>
       <w:r>
+        <w:rPr>
+          <w:noProof/>
+          <w:lang w:eastAsia="en-IN"/>
+        </w:rPr>
         <w:drawing>
           <wp:inline distT="0" distB="0" distL="0" distR="0" wp14:anchorId="71B71684" wp14:editId="7CC00501">
             <wp:extent cx="5731510" cy="1489710"/>
@@ -8341,6 +8393,10 @@
     </w:p>
     <w:p>
       <w:r>
+        <w:rPr>
+          <w:noProof/>
+          <w:lang w:eastAsia="en-IN"/>
+        </w:rPr>
         <w:drawing>
           <wp:inline distT="0" distB="0" distL="0" distR="0" wp14:anchorId="426E0034" wp14:editId="02490325">
             <wp:extent cx="5731510" cy="633730"/>
@@ -8380,6 +8436,10 @@
     </w:p>
     <w:p>
       <w:r>
+        <w:rPr>
+          <w:noProof/>
+          <w:lang w:eastAsia="en-IN"/>
+        </w:rPr>
         <w:drawing>
           <wp:inline distT="0" distB="0" distL="0" distR="0" wp14:anchorId="2224D91F" wp14:editId="71FF3AE8">
             <wp:extent cx="5731510" cy="327025"/>
@@ -8419,6 +8479,10 @@
     </w:p>
     <w:p>
       <w:r>
+        <w:rPr>
+          <w:noProof/>
+          <w:lang w:eastAsia="en-IN"/>
+        </w:rPr>
         <w:drawing>
           <wp:inline distT="0" distB="0" distL="0" distR="0" wp14:anchorId="0402DD0A" wp14:editId="18424A11">
             <wp:extent cx="5731510" cy="474345"/>
@@ -8458,6 +8522,10 @@
     </w:p>
     <w:p>
       <w:r>
+        <w:rPr>
+          <w:noProof/>
+          <w:lang w:eastAsia="en-IN"/>
+        </w:rPr>
         <w:drawing>
           <wp:inline distT="0" distB="0" distL="0" distR="0" wp14:anchorId="23FE60C4" wp14:editId="209A6930">
             <wp:extent cx="5731510" cy="3092450"/>
@@ -8497,6 +8565,10 @@
     </w:p>
     <w:p>
       <w:r>
+        <w:rPr>
+          <w:noProof/>
+          <w:lang w:eastAsia="en-IN"/>
+        </w:rPr>
         <w:lastRenderedPageBreak/>
         <w:drawing>
           <wp:inline distT="0" distB="0" distL="0" distR="0" wp14:anchorId="6AC8CC99" wp14:editId="133D7D4A">
@@ -8537,6 +8609,10 @@
     </w:p>
     <w:p>
       <w:r>
+        <w:rPr>
+          <w:noProof/>
+          <w:lang w:eastAsia="en-IN"/>
+        </w:rPr>
         <w:drawing>
           <wp:inline distT="0" distB="0" distL="0" distR="0" wp14:anchorId="62A4985C" wp14:editId="1116A26B">
             <wp:extent cx="5731510" cy="1653540"/>
@@ -8581,6 +8657,10 @@
     </w:p>
     <w:p>
       <w:r>
+        <w:rPr>
+          <w:noProof/>
+          <w:lang w:eastAsia="en-IN"/>
+        </w:rPr>
         <w:drawing>
           <wp:inline distT="0" distB="0" distL="0" distR="0" wp14:anchorId="0D30DB30" wp14:editId="68B6FFCC">
             <wp:extent cx="5731510" cy="2232025"/>
@@ -8620,6 +8700,10 @@
     </w:p>
     <w:p>
       <w:r>
+        <w:rPr>
+          <w:noProof/>
+          <w:lang w:eastAsia="en-IN"/>
+        </w:rPr>
         <w:drawing>
           <wp:inline distT="0" distB="0" distL="0" distR="0" wp14:anchorId="57BD495F" wp14:editId="27CA05C3">
             <wp:extent cx="5731510" cy="2176463"/>
@@ -8664,6 +8748,10 @@
     </w:p>
     <w:p>
       <w:r>
+        <w:rPr>
+          <w:noProof/>
+          <w:lang w:eastAsia="en-IN"/>
+        </w:rPr>
         <w:lastRenderedPageBreak/>
         <w:drawing>
           <wp:inline distT="0" distB="0" distL="0" distR="0" wp14:anchorId="2E490F54" wp14:editId="38AA7684">
@@ -8704,6 +8792,10 @@
     </w:p>
     <w:p>
       <w:r>
+        <w:rPr>
+          <w:noProof/>
+          <w:lang w:eastAsia="en-IN"/>
+        </w:rPr>
         <w:drawing>
           <wp:inline distT="0" distB="0" distL="0" distR="0" wp14:anchorId="0D4F4625" wp14:editId="03EF4C7D">
             <wp:extent cx="5731510" cy="3039745"/>
@@ -8744,6 +8836,10 @@
     <w:p/>
     <w:p>
       <w:r>
+        <w:rPr>
+          <w:noProof/>
+          <w:lang w:eastAsia="en-IN"/>
+        </w:rPr>
         <w:drawing>
           <wp:inline distT="0" distB="0" distL="0" distR="0" wp14:anchorId="5743EAF8" wp14:editId="3A2741DC">
             <wp:extent cx="5731510" cy="1362075"/>
@@ -8783,6 +8879,10 @@
     </w:p>
     <w:p>
       <w:r>
+        <w:rPr>
+          <w:noProof/>
+          <w:lang w:eastAsia="en-IN"/>
+        </w:rPr>
         <w:lastRenderedPageBreak/>
         <w:drawing>
           <wp:inline distT="0" distB="0" distL="0" distR="0" wp14:anchorId="6510F15B" wp14:editId="20D4F2FE">
@@ -9926,16 +10026,7 @@
     </w:p>
     <w:p>
       <w:r>
-        <w:t xml:space="preserve">In Bind mount we mentioned </w:t>
-      </w:r>
-      <w:r>
-        <w:t>&lt;</w:t>
-      </w:r>
-      <w:r>
-        <w:t xml:space="preserve">Absolute path of </w:t>
-      </w:r>
-      <w:r>
-        <w:t>file system on host</w:t>
+        <w:t>In Bind mount we mentioned &lt;Absolute path of file system on host</w:t>
       </w:r>
       <w:proofErr w:type="gramStart"/>
       <w:r>
@@ -9943,10 +10034,7 @@
       </w:r>
       <w:proofErr w:type="gramEnd"/>
       <w:r>
-        <w:t>&lt;file system on container&gt;</w:t>
-      </w:r>
-      <w:r>
-        <w:t>, this volume can be managed by us.</w:t>
+        <w:t>&lt;file system on container&gt;, this volume can be managed by us.</w:t>
       </w:r>
     </w:p>
     <w:p>
@@ -9966,6 +10054,10 @@
     </w:p>
     <w:p>
       <w:r>
+        <w:rPr>
+          <w:noProof/>
+          <w:lang w:eastAsia="en-IN"/>
+        </w:rPr>
         <w:drawing>
           <wp:inline distT="0" distB="0" distL="0" distR="0" wp14:anchorId="276AEE34" wp14:editId="4B5397B0">
             <wp:extent cx="5730240" cy="1409700"/>
@@ -12362,6 +12454,660 @@
     <w:p/>
     <w:p/>
     <w:p>
+      <w:r>
+        <w:t xml:space="preserve">There is another type of volume which exists is read-only volume, </w:t>
+      </w:r>
+      <w:proofErr w:type="gramStart"/>
+      <w:r>
+        <w:t>Up</w:t>
+      </w:r>
+      <w:proofErr w:type="gramEnd"/>
+      <w:r>
+        <w:t xml:space="preserve"> to now we had mounted the following volumes.</w:t>
+      </w:r>
+    </w:p>
+    <w:p>
+      <w:proofErr w:type="gramStart"/>
+      <w:r>
+        <w:t>feedback</w:t>
+      </w:r>
+      <w:proofErr w:type="gramEnd"/>
+      <w:r>
+        <w:t xml:space="preserve">:/app/feedback </w:t>
+      </w:r>
+      <w:r>
+        <w:sym w:font="Wingdings" w:char="F0E0"/>
+      </w:r>
+      <w:r>
+        <w:t xml:space="preserve"> Name volume , here we need this volume as read-write, because inside out container user feedback need to be stored here.</w:t>
+      </w:r>
+    </w:p>
+    <w:p>
+      <w:r>
+        <w:t>/app/</w:t>
+      </w:r>
+      <w:proofErr w:type="spellStart"/>
+      <w:r>
+        <w:t>node_modules</w:t>
+      </w:r>
+      <w:proofErr w:type="spellEnd"/>
+      <w:r>
+        <w:t xml:space="preserve"> </w:t>
+      </w:r>
+      <w:r>
+        <w:sym w:font="Wingdings" w:char="F0E0"/>
+      </w:r>
+      <w:r>
+        <w:t xml:space="preserve"> This is anonymous volumes, which is used to lock the file system and will save from overwriting the host </w:t>
+      </w:r>
+      <w:proofErr w:type="spellStart"/>
+      <w:r>
+        <w:t>filesystem</w:t>
+      </w:r>
+      <w:proofErr w:type="spellEnd"/>
+      <w:r>
+        <w:t xml:space="preserve"> with container and support to install the de</w:t>
+      </w:r>
+      <w:r>
+        <w:t>pendencies. This also need to be read-write.</w:t>
+      </w:r>
+    </w:p>
+    <w:p>
+      <w:r>
+        <w:t xml:space="preserve">But let’s consider the Bind mount point, the idea is here on bind mount point we only change the source code or html files from host file system, the same will be reflected on container and the container should not be modify the </w:t>
+      </w:r>
+      <w:proofErr w:type="spellStart"/>
+      <w:r>
+        <w:t>filesystem</w:t>
+      </w:r>
+      <w:proofErr w:type="spellEnd"/>
+      <w:r>
+        <w:t xml:space="preserve">, so In order to achieve this we can make this </w:t>
+      </w:r>
+      <w:proofErr w:type="spellStart"/>
+      <w:r>
+        <w:t>filesystem</w:t>
+      </w:r>
+      <w:proofErr w:type="spellEnd"/>
+      <w:r>
+        <w:t xml:space="preserve"> as read-only.</w:t>
+      </w:r>
+    </w:p>
+    <w:p>
+      <w:r>
+        <w:t>Note: by default volumes are read-write.</w:t>
+      </w:r>
+    </w:p>
+    <w:p>
+      <w:r>
+        <w:t>-v "D:\Docker\data-volumes-01-starting-setup\data-volumes-01-starting-setup:/app</w:t>
+      </w:r>
+      <w:r>
+        <w:t>:ro</w:t>
+      </w:r>
+      <w:r>
+        <w:t>"</w:t>
+      </w:r>
+    </w:p>
+    <w:p>
+      <w:r>
+        <w:t xml:space="preserve">As we made the bind volume as read only, the entire folder inside the project on host </w:t>
+      </w:r>
+      <w:proofErr w:type="spellStart"/>
+      <w:r>
+        <w:t>filesystem</w:t>
+      </w:r>
+      <w:proofErr w:type="spellEnd"/>
+      <w:r>
+        <w:t xml:space="preserve"> will mounted as read-only, then it is not possible that container can write the files to temp directory also.</w:t>
+      </w:r>
+    </w:p>
+    <w:p>
+      <w:r>
+        <w:t>To avoid this situation,</w:t>
+      </w:r>
+      <w:r>
+        <w:t xml:space="preserve"> we add another anonymous volume </w:t>
+      </w:r>
+      <w:r>
+        <w:t xml:space="preserve">with the name /app/temp, we know the greater path always wins it will override that read only directory and write the temp data </w:t>
+      </w:r>
+      <w:r>
+        <w:t xml:space="preserve">to store the temp </w:t>
+      </w:r>
+      <w:r>
+        <w:t>folder</w:t>
+      </w:r>
+      <w:r>
+        <w:t>.</w:t>
+      </w:r>
+    </w:p>
+    <w:p>
+      <w:r>
+        <w:lastRenderedPageBreak/>
+        <w:drawing>
+          <wp:inline distT="0" distB="0" distL="0" distR="0" wp14:anchorId="47C733D1" wp14:editId="51CA3289">
+            <wp:extent cx="5731510" cy="481965"/>
+            <wp:effectExtent l="0" t="0" r="2540" b="0"/>
+            <wp:docPr id="98" name="Picture 98"/>
+            <wp:cNvGraphicFramePr>
+              <a:graphicFrameLocks xmlns:a="http://schemas.openxmlformats.org/drawingml/2006/main" noChangeAspect="1"/>
+            </wp:cNvGraphicFramePr>
+            <a:graphic xmlns:a="http://schemas.openxmlformats.org/drawingml/2006/main">
+              <a:graphicData uri="http://schemas.openxmlformats.org/drawingml/2006/picture">
+                <pic:pic xmlns:pic="http://schemas.openxmlformats.org/drawingml/2006/picture">
+                  <pic:nvPicPr>
+                    <pic:cNvPr id="1" name=""/>
+                    <pic:cNvPicPr/>
+                  </pic:nvPicPr>
+                  <pic:blipFill>
+                    <a:blip r:embed="rId101"/>
+                    <a:stretch>
+                      <a:fillRect/>
+                    </a:stretch>
+                  </pic:blipFill>
+                  <pic:spPr>
+                    <a:xfrm>
+                      <a:off x="0" y="0"/>
+                      <a:ext cx="5731510" cy="481965"/>
+                    </a:xfrm>
+                    <a:prstGeom prst="rect">
+                      <a:avLst/>
+                    </a:prstGeom>
+                  </pic:spPr>
+                </pic:pic>
+              </a:graphicData>
+            </a:graphic>
+          </wp:inline>
+        </w:drawing>
+      </w:r>
+    </w:p>
+    <w:p>
+      <w:r>
+        <w:drawing>
+          <wp:inline distT="0" distB="0" distL="0" distR="0" wp14:anchorId="7CA56009" wp14:editId="200C5396">
+            <wp:extent cx="5731510" cy="2970530"/>
+            <wp:effectExtent l="0" t="0" r="2540" b="1270"/>
+            <wp:docPr id="101" name="Picture 101"/>
+            <wp:cNvGraphicFramePr>
+              <a:graphicFrameLocks xmlns:a="http://schemas.openxmlformats.org/drawingml/2006/main" noChangeAspect="1"/>
+            </wp:cNvGraphicFramePr>
+            <a:graphic xmlns:a="http://schemas.openxmlformats.org/drawingml/2006/main">
+              <a:graphicData uri="http://schemas.openxmlformats.org/drawingml/2006/picture">
+                <pic:pic xmlns:pic="http://schemas.openxmlformats.org/drawingml/2006/picture">
+                  <pic:nvPicPr>
+                    <pic:cNvPr id="1" name=""/>
+                    <pic:cNvPicPr/>
+                  </pic:nvPicPr>
+                  <pic:blipFill>
+                    <a:blip r:embed="rId102"/>
+                    <a:stretch>
+                      <a:fillRect/>
+                    </a:stretch>
+                  </pic:blipFill>
+                  <pic:spPr>
+                    <a:xfrm>
+                      <a:off x="0" y="0"/>
+                      <a:ext cx="5731510" cy="2970530"/>
+                    </a:xfrm>
+                    <a:prstGeom prst="rect">
+                      <a:avLst/>
+                    </a:prstGeom>
+                  </pic:spPr>
+                </pic:pic>
+              </a:graphicData>
+            </a:graphic>
+          </wp:inline>
+        </w:drawing>
+      </w:r>
+    </w:p>
+    <w:p>
+      <w:r>
+        <w:drawing>
+          <wp:inline distT="0" distB="0" distL="0" distR="0" wp14:anchorId="521E7BED" wp14:editId="26AC4DFB">
+            <wp:extent cx="4563112" cy="1448002"/>
+            <wp:effectExtent l="0" t="0" r="8890" b="0"/>
+            <wp:docPr id="102" name="Picture 102"/>
+            <wp:cNvGraphicFramePr>
+              <a:graphicFrameLocks xmlns:a="http://schemas.openxmlformats.org/drawingml/2006/main" noChangeAspect="1"/>
+            </wp:cNvGraphicFramePr>
+            <a:graphic xmlns:a="http://schemas.openxmlformats.org/drawingml/2006/main">
+              <a:graphicData uri="http://schemas.openxmlformats.org/drawingml/2006/picture">
+                <pic:pic xmlns:pic="http://schemas.openxmlformats.org/drawingml/2006/picture">
+                  <pic:nvPicPr>
+                    <pic:cNvPr id="1" name=""/>
+                    <pic:cNvPicPr/>
+                  </pic:nvPicPr>
+                  <pic:blipFill>
+                    <a:blip r:embed="rId103"/>
+                    <a:stretch>
+                      <a:fillRect/>
+                    </a:stretch>
+                  </pic:blipFill>
+                  <pic:spPr>
+                    <a:xfrm>
+                      <a:off x="0" y="0"/>
+                      <a:ext cx="4563112" cy="1448002"/>
+                    </a:xfrm>
+                    <a:prstGeom prst="rect">
+                      <a:avLst/>
+                    </a:prstGeom>
+                  </pic:spPr>
+                </pic:pic>
+              </a:graphicData>
+            </a:graphic>
+          </wp:inline>
+        </w:drawing>
+      </w:r>
+    </w:p>
+    <w:p>
+      <w:pPr>
+        <w:pStyle w:val="Heading2"/>
+      </w:pPr>
+      <w:r>
+        <w:t>Managing volumes</w:t>
+      </w:r>
+    </w:p>
+    <w:p>
+      <w:r>
+        <w:t>As we know docker will manage all the volumes for us somewhere at some path except the Bind Mounts. Bind Mounts can be managed by us.</w:t>
+      </w:r>
+    </w:p>
+    <w:p>
+      <w:r>
+        <w:t>We will find that all the options that are resides with the volumes are listed below.</w:t>
+      </w:r>
+    </w:p>
+    <w:p>
+      <w:r>
+        <w:drawing>
+          <wp:inline distT="0" distB="0" distL="0" distR="0" wp14:anchorId="1CD2D91B" wp14:editId="7BAA386A">
+            <wp:extent cx="5731510" cy="1986915"/>
+            <wp:effectExtent l="0" t="0" r="2540" b="0"/>
+            <wp:docPr id="144" name="Picture 144"/>
+            <wp:cNvGraphicFramePr>
+              <a:graphicFrameLocks xmlns:a="http://schemas.openxmlformats.org/drawingml/2006/main" noChangeAspect="1"/>
+            </wp:cNvGraphicFramePr>
+            <a:graphic xmlns:a="http://schemas.openxmlformats.org/drawingml/2006/main">
+              <a:graphicData uri="http://schemas.openxmlformats.org/drawingml/2006/picture">
+                <pic:pic xmlns:pic="http://schemas.openxmlformats.org/drawingml/2006/picture">
+                  <pic:nvPicPr>
+                    <pic:cNvPr id="1" name=""/>
+                    <pic:cNvPicPr/>
+                  </pic:nvPicPr>
+                  <pic:blipFill>
+                    <a:blip r:embed="rId104"/>
+                    <a:stretch>
+                      <a:fillRect/>
+                    </a:stretch>
+                  </pic:blipFill>
+                  <pic:spPr>
+                    <a:xfrm>
+                      <a:off x="0" y="0"/>
+                      <a:ext cx="5731510" cy="1986915"/>
+                    </a:xfrm>
+                    <a:prstGeom prst="rect">
+                      <a:avLst/>
+                    </a:prstGeom>
+                  </pic:spPr>
+                </pic:pic>
+              </a:graphicData>
+            </a:graphic>
+          </wp:inline>
+        </w:drawing>
+      </w:r>
+    </w:p>
+    <w:p>
+      <w:r>
+        <w:t>If we want list all the volumes that are present as of now, use the below command.</w:t>
+      </w:r>
+    </w:p>
+    <w:p>
+      <w:r>
+        <w:lastRenderedPageBreak/>
+        <w:drawing>
+          <wp:inline distT="0" distB="0" distL="0" distR="0" wp14:anchorId="1BED91B9" wp14:editId="59D5D607">
+            <wp:extent cx="5731510" cy="1283970"/>
+            <wp:effectExtent l="0" t="0" r="2540" b="0"/>
+            <wp:docPr id="145" name="Picture 145"/>
+            <wp:cNvGraphicFramePr>
+              <a:graphicFrameLocks xmlns:a="http://schemas.openxmlformats.org/drawingml/2006/main" noChangeAspect="1"/>
+            </wp:cNvGraphicFramePr>
+            <a:graphic xmlns:a="http://schemas.openxmlformats.org/drawingml/2006/main">
+              <a:graphicData uri="http://schemas.openxmlformats.org/drawingml/2006/picture">
+                <pic:pic xmlns:pic="http://schemas.openxmlformats.org/drawingml/2006/picture">
+                  <pic:nvPicPr>
+                    <pic:cNvPr id="1" name=""/>
+                    <pic:cNvPicPr/>
+                  </pic:nvPicPr>
+                  <pic:blipFill>
+                    <a:blip r:embed="rId105"/>
+                    <a:stretch>
+                      <a:fillRect/>
+                    </a:stretch>
+                  </pic:blipFill>
+                  <pic:spPr>
+                    <a:xfrm>
+                      <a:off x="0" y="0"/>
+                      <a:ext cx="5731510" cy="1283970"/>
+                    </a:xfrm>
+                    <a:prstGeom prst="rect">
+                      <a:avLst/>
+                    </a:prstGeom>
+                  </pic:spPr>
+                </pic:pic>
+              </a:graphicData>
+            </a:graphic>
+          </wp:inline>
+        </w:drawing>
+      </w:r>
+    </w:p>
+    <w:p>
+      <w:r>
+        <w:t>Normally docker will create the volumes if it doesn’t exists, but you can also create volume manually using the following command.</w:t>
+      </w:r>
+    </w:p>
+    <w:p>
+      <w:r>
+        <w:drawing>
+          <wp:inline distT="0" distB="0" distL="0" distR="0" wp14:anchorId="2023BE03" wp14:editId="77A23EE4">
+            <wp:extent cx="5731510" cy="1584960"/>
+            <wp:effectExtent l="0" t="0" r="2540" b="0"/>
+            <wp:docPr id="146" name="Picture 146"/>
+            <wp:cNvGraphicFramePr>
+              <a:graphicFrameLocks xmlns:a="http://schemas.openxmlformats.org/drawingml/2006/main" noChangeAspect="1"/>
+            </wp:cNvGraphicFramePr>
+            <a:graphic xmlns:a="http://schemas.openxmlformats.org/drawingml/2006/main">
+              <a:graphicData uri="http://schemas.openxmlformats.org/drawingml/2006/picture">
+                <pic:pic xmlns:pic="http://schemas.openxmlformats.org/drawingml/2006/picture">
+                  <pic:nvPicPr>
+                    <pic:cNvPr id="1" name=""/>
+                    <pic:cNvPicPr/>
+                  </pic:nvPicPr>
+                  <pic:blipFill>
+                    <a:blip r:embed="rId106"/>
+                    <a:stretch>
+                      <a:fillRect/>
+                    </a:stretch>
+                  </pic:blipFill>
+                  <pic:spPr>
+                    <a:xfrm>
+                      <a:off x="0" y="0"/>
+                      <a:ext cx="5731510" cy="1584960"/>
+                    </a:xfrm>
+                    <a:prstGeom prst="rect">
+                      <a:avLst/>
+                    </a:prstGeom>
+                  </pic:spPr>
+                </pic:pic>
+              </a:graphicData>
+            </a:graphic>
+          </wp:inline>
+        </w:drawing>
+      </w:r>
+    </w:p>
+    <w:p>
+      <w:r>
+        <w:drawing>
+          <wp:inline distT="0" distB="0" distL="0" distR="0" wp14:anchorId="31680347" wp14:editId="26FD4ED2">
+            <wp:extent cx="5731510" cy="1621155"/>
+            <wp:effectExtent l="0" t="0" r="2540" b="0"/>
+            <wp:docPr id="147" name="Picture 147"/>
+            <wp:cNvGraphicFramePr>
+              <a:graphicFrameLocks xmlns:a="http://schemas.openxmlformats.org/drawingml/2006/main" noChangeAspect="1"/>
+            </wp:cNvGraphicFramePr>
+            <a:graphic xmlns:a="http://schemas.openxmlformats.org/drawingml/2006/main">
+              <a:graphicData uri="http://schemas.openxmlformats.org/drawingml/2006/picture">
+                <pic:pic xmlns:pic="http://schemas.openxmlformats.org/drawingml/2006/picture">
+                  <pic:nvPicPr>
+                    <pic:cNvPr id="1" name=""/>
+                    <pic:cNvPicPr/>
+                  </pic:nvPicPr>
+                  <pic:blipFill>
+                    <a:blip r:embed="rId107"/>
+                    <a:stretch>
+                      <a:fillRect/>
+                    </a:stretch>
+                  </pic:blipFill>
+                  <pic:spPr>
+                    <a:xfrm>
+                      <a:off x="0" y="0"/>
+                      <a:ext cx="5731510" cy="1621155"/>
+                    </a:xfrm>
+                    <a:prstGeom prst="rect">
+                      <a:avLst/>
+                    </a:prstGeom>
+                  </pic:spPr>
+                </pic:pic>
+              </a:graphicData>
+            </a:graphic>
+          </wp:inline>
+        </w:drawing>
+      </w:r>
+    </w:p>
+    <w:p>
+      <w:r>
+        <w:t>Now we can also use this created volume to another container also.</w:t>
+      </w:r>
+    </w:p>
+    <w:p>
+      <w:r>
+        <w:t>There are options exists with docker volume, one of important option is inspect, it will inspect the volume and provide useful information.</w:t>
+      </w:r>
+    </w:p>
+    <w:p>
+      <w:r>
+        <w:drawing>
+          <wp:inline distT="0" distB="0" distL="0" distR="0" wp14:anchorId="4229DE07" wp14:editId="7914BCAA">
+            <wp:extent cx="5731510" cy="1558925"/>
+            <wp:effectExtent l="0" t="0" r="2540" b="3175"/>
+            <wp:docPr id="148" name="Picture 148"/>
+            <wp:cNvGraphicFramePr>
+              <a:graphicFrameLocks xmlns:a="http://schemas.openxmlformats.org/drawingml/2006/main" noChangeAspect="1"/>
+            </wp:cNvGraphicFramePr>
+            <a:graphic xmlns:a="http://schemas.openxmlformats.org/drawingml/2006/main">
+              <a:graphicData uri="http://schemas.openxmlformats.org/drawingml/2006/picture">
+                <pic:pic xmlns:pic="http://schemas.openxmlformats.org/drawingml/2006/picture">
+                  <pic:nvPicPr>
+                    <pic:cNvPr id="1" name=""/>
+                    <pic:cNvPicPr/>
+                  </pic:nvPicPr>
+                  <pic:blipFill>
+                    <a:blip r:embed="rId108"/>
+                    <a:stretch>
+                      <a:fillRect/>
+                    </a:stretch>
+                  </pic:blipFill>
+                  <pic:spPr>
+                    <a:xfrm>
+                      <a:off x="0" y="0"/>
+                      <a:ext cx="5731510" cy="1558925"/>
+                    </a:xfrm>
+                    <a:prstGeom prst="rect">
+                      <a:avLst/>
+                    </a:prstGeom>
+                  </pic:spPr>
+                </pic:pic>
+              </a:graphicData>
+            </a:graphic>
+          </wp:inline>
+        </w:drawing>
+      </w:r>
+    </w:p>
+    <w:p>
+      <w:r>
+        <w:t>We can also remove volumes, by using the following command:</w:t>
+      </w:r>
+    </w:p>
+    <w:p>
+      <w:r>
+        <w:drawing>
+          <wp:inline distT="0" distB="0" distL="0" distR="0" wp14:anchorId="58DDD9F6" wp14:editId="02DB5F7D">
+            <wp:extent cx="5731510" cy="496570"/>
+            <wp:effectExtent l="0" t="0" r="2540" b="0"/>
+            <wp:docPr id="149" name="Picture 149"/>
+            <wp:cNvGraphicFramePr>
+              <a:graphicFrameLocks xmlns:a="http://schemas.openxmlformats.org/drawingml/2006/main" noChangeAspect="1"/>
+            </wp:cNvGraphicFramePr>
+            <a:graphic xmlns:a="http://schemas.openxmlformats.org/drawingml/2006/main">
+              <a:graphicData uri="http://schemas.openxmlformats.org/drawingml/2006/picture">
+                <pic:pic xmlns:pic="http://schemas.openxmlformats.org/drawingml/2006/picture">
+                  <pic:nvPicPr>
+                    <pic:cNvPr id="1" name=""/>
+                    <pic:cNvPicPr/>
+                  </pic:nvPicPr>
+                  <pic:blipFill>
+                    <a:blip r:embed="rId109"/>
+                    <a:stretch>
+                      <a:fillRect/>
+                    </a:stretch>
+                  </pic:blipFill>
+                  <pic:spPr>
+                    <a:xfrm>
+                      <a:off x="0" y="0"/>
+                      <a:ext cx="5731510" cy="496570"/>
+                    </a:xfrm>
+                    <a:prstGeom prst="rect">
+                      <a:avLst/>
+                    </a:prstGeom>
+                  </pic:spPr>
+                </pic:pic>
+              </a:graphicData>
+            </a:graphic>
+          </wp:inline>
+        </w:drawing>
+      </w:r>
+    </w:p>
+    <w:p>
+      <w:r>
+        <w:t>If I try to remove any volume which is mapped to running container it will throw an error.</w:t>
+      </w:r>
+    </w:p>
+    <w:p>
+      <w:r>
+        <w:lastRenderedPageBreak/>
+        <w:drawing>
+          <wp:inline distT="0" distB="0" distL="0" distR="0" wp14:anchorId="7FE5AE9E" wp14:editId="6BB46102">
+            <wp:extent cx="5731510" cy="391160"/>
+            <wp:effectExtent l="0" t="0" r="2540" b="8890"/>
+            <wp:docPr id="150" name="Picture 150"/>
+            <wp:cNvGraphicFramePr>
+              <a:graphicFrameLocks xmlns:a="http://schemas.openxmlformats.org/drawingml/2006/main" noChangeAspect="1"/>
+            </wp:cNvGraphicFramePr>
+            <a:graphic xmlns:a="http://schemas.openxmlformats.org/drawingml/2006/main">
+              <a:graphicData uri="http://schemas.openxmlformats.org/drawingml/2006/picture">
+                <pic:pic xmlns:pic="http://schemas.openxmlformats.org/drawingml/2006/picture">
+                  <pic:nvPicPr>
+                    <pic:cNvPr id="1" name=""/>
+                    <pic:cNvPicPr/>
+                  </pic:nvPicPr>
+                  <pic:blipFill>
+                    <a:blip r:embed="rId110"/>
+                    <a:stretch>
+                      <a:fillRect/>
+                    </a:stretch>
+                  </pic:blipFill>
+                  <pic:spPr>
+                    <a:xfrm>
+                      <a:off x="0" y="0"/>
+                      <a:ext cx="5731510" cy="391160"/>
+                    </a:xfrm>
+                    <a:prstGeom prst="rect">
+                      <a:avLst/>
+                    </a:prstGeom>
+                  </pic:spPr>
+                </pic:pic>
+              </a:graphicData>
+            </a:graphic>
+          </wp:inline>
+        </w:drawing>
+      </w:r>
+    </w:p>
+    <w:p>
+      <w:r>
+        <w:t xml:space="preserve">Now we are using the Bind Mount volume, which means all the host </w:t>
+      </w:r>
+      <w:proofErr w:type="spellStart"/>
+      <w:r>
+        <w:t>filesystem</w:t>
+      </w:r>
+      <w:proofErr w:type="spellEnd"/>
+      <w:r>
+        <w:t xml:space="preserve"> is mapped to container so everything on the volume will be available. So the Instruction “COPY </w:t>
+      </w:r>
+      <w:proofErr w:type="gramStart"/>
+      <w:r>
+        <w:t>. .”</w:t>
+      </w:r>
+      <w:proofErr w:type="gramEnd"/>
+      <w:r>
+        <w:t xml:space="preserve"> is necessary to copy the whole project directory to container?</w:t>
+      </w:r>
+    </w:p>
+    <w:p>
+      <w:r>
+        <w:t xml:space="preserve">The application will work fine without any issues, even if we remove that option on </w:t>
+      </w:r>
+      <w:proofErr w:type="spellStart"/>
+      <w:r>
+        <w:t>Dockerfile</w:t>
+      </w:r>
+      <w:proofErr w:type="spellEnd"/>
+      <w:r>
+        <w:t>, but that is necessary these bind mount points we are mapped while developing the application, once it is finished if we mapped the code to a production server, there the mount point differs so it is always suggestable to make copy the snapshot of the entire code by using the option “COPY . .”.</w:t>
+      </w:r>
+    </w:p>
+    <w:p>
+      <w:r>
+        <w:t>Also we can restrict to copy some files from host file system to container by creating a “.</w:t>
+      </w:r>
+      <w:proofErr w:type="spellStart"/>
+      <w:r>
+        <w:t>dockerignore</w:t>
+      </w:r>
+      <w:proofErr w:type="spellEnd"/>
+      <w:r>
+        <w:t>” file. If you mention any folder in that file the docker won’t copy anything while building the image.</w:t>
+      </w:r>
+    </w:p>
+    <w:p>
+      <w:r>
+        <w:drawing>
+          <wp:inline distT="0" distB="0" distL="0" distR="0" wp14:anchorId="7021C739" wp14:editId="2A4EADA0">
+            <wp:extent cx="5731510" cy="2397760"/>
+            <wp:effectExtent l="0" t="0" r="2540" b="2540"/>
+            <wp:docPr id="151" name="Picture 151"/>
+            <wp:cNvGraphicFramePr>
+              <a:graphicFrameLocks xmlns:a="http://schemas.openxmlformats.org/drawingml/2006/main" noChangeAspect="1"/>
+            </wp:cNvGraphicFramePr>
+            <a:graphic xmlns:a="http://schemas.openxmlformats.org/drawingml/2006/main">
+              <a:graphicData uri="http://schemas.openxmlformats.org/drawingml/2006/picture">
+                <pic:pic xmlns:pic="http://schemas.openxmlformats.org/drawingml/2006/picture">
+                  <pic:nvPicPr>
+                    <pic:cNvPr id="1" name=""/>
+                    <pic:cNvPicPr/>
+                  </pic:nvPicPr>
+                  <pic:blipFill>
+                    <a:blip r:embed="rId111"/>
+                    <a:stretch>
+                      <a:fillRect/>
+                    </a:stretch>
+                  </pic:blipFill>
+                  <pic:spPr>
+                    <a:xfrm>
+                      <a:off x="0" y="0"/>
+                      <a:ext cx="5731510" cy="2397760"/>
+                    </a:xfrm>
+                    <a:prstGeom prst="rect">
+                      <a:avLst/>
+                    </a:prstGeom>
+                  </pic:spPr>
+                </pic:pic>
+              </a:graphicData>
+            </a:graphic>
+          </wp:inline>
+        </w:drawing>
+      </w:r>
       <w:bookmarkStart w:id="0" w:name="_GoBack"/>
       <w:bookmarkEnd w:id="0"/>
     </w:p>

</xml_diff>

<commit_message>
Docker Arguments & Enviornment Variables
</commit_message>
<xml_diff>
--- a/Docker/3. Docker Managing Data and working with Volumes.docx
+++ b/Docker/3. Docker Managing Data and working with Volumes.docx
@@ -3889,7 +3889,7 @@
           <v:shape id="_x0000_i1025" type="#_x0000_t75" style="width:451.15pt;height:153.4pt" o:ole="">
             <v:imagedata r:id="rId23" o:title=""/>
           </v:shape>
-          <o:OLEObject Type="Embed" ProgID="Paint.Picture" ShapeID="_x0000_i1025" DrawAspect="Content" ObjectID="_1706119117" r:id="rId24"/>
+          <o:OLEObject Type="Embed" ProgID="Paint.Picture" ShapeID="_x0000_i1025" DrawAspect="Content" ObjectID="_1706208222" r:id="rId24"/>
         </w:object>
       </w:r>
     </w:p>
@@ -6634,7 +6634,7 @@
           <v:shape id="_x0000_i1026" type="#_x0000_t75" style="width:450.75pt;height:85.15pt" o:ole="">
             <v:imagedata r:id="rId43" o:title=""/>
           </v:shape>
-          <o:OLEObject Type="Embed" ProgID="Paint.Picture" ShapeID="_x0000_i1026" DrawAspect="Content" ObjectID="_1706119118" r:id="rId44"/>
+          <o:OLEObject Type="Embed" ProgID="Paint.Picture" ShapeID="_x0000_i1026" DrawAspect="Content" ObjectID="_1706208223" r:id="rId44"/>
         </w:object>
       </w:r>
     </w:p>
@@ -6654,7 +6654,7 @@
           <v:shape id="_x0000_i1027" type="#_x0000_t75" style="width:450.75pt;height:180pt" o:ole="">
             <v:imagedata r:id="rId45" o:title=""/>
           </v:shape>
-          <o:OLEObject Type="Embed" ProgID="Paint.Picture" ShapeID="_x0000_i1027" DrawAspect="Content" ObjectID="_1706119119" r:id="rId46"/>
+          <o:OLEObject Type="Embed" ProgID="Paint.Picture" ShapeID="_x0000_i1027" DrawAspect="Content" ObjectID="_1706208224" r:id="rId46"/>
         </w:object>
       </w:r>
     </w:p>
@@ -6756,7 +6756,7 @@
           <v:shape id="_x0000_i1028" type="#_x0000_t75" style="width:449.25pt;height:104.25pt" o:ole="">
             <v:imagedata r:id="rId49" o:title=""/>
           </v:shape>
-          <o:OLEObject Type="Embed" ProgID="Paint.Picture" ShapeID="_x0000_i1028" DrawAspect="Content" ObjectID="_1706119120" r:id="rId50"/>
+          <o:OLEObject Type="Embed" ProgID="Paint.Picture" ShapeID="_x0000_i1028" DrawAspect="Content" ObjectID="_1706208225" r:id="rId50"/>
         </w:object>
       </w:r>
     </w:p>
@@ -7152,7 +7152,7 @@
           <v:shape id="_x0000_i1029" type="#_x0000_t75" style="width:327pt;height:206.65pt" o:ole="">
             <v:imagedata r:id="rId58" o:title=""/>
           </v:shape>
-          <o:OLEObject Type="Embed" ProgID="Paint.Picture" ShapeID="_x0000_i1029" DrawAspect="Content" ObjectID="_1706119121" r:id="rId59"/>
+          <o:OLEObject Type="Embed" ProgID="Paint.Picture" ShapeID="_x0000_i1029" DrawAspect="Content" ObjectID="_1706208226" r:id="rId59"/>
         </w:object>
       </w:r>
     </w:p>
@@ -7240,7 +7240,7 @@
           <v:shape id="_x0000_i1030" type="#_x0000_t75" style="width:453.75pt;height:62.25pt" o:ole="">
             <v:imagedata r:id="rId61" o:title=""/>
           </v:shape>
-          <o:OLEObject Type="Embed" ProgID="Paint.Picture" ShapeID="_x0000_i1030" DrawAspect="Content" ObjectID="_1706119122" r:id="rId62"/>
+          <o:OLEObject Type="Embed" ProgID="Paint.Picture" ShapeID="_x0000_i1030" DrawAspect="Content" ObjectID="_1706208227" r:id="rId62"/>
         </w:object>
       </w:r>
     </w:p>
@@ -7470,7 +7470,7 @@
           <v:shape id="_x0000_i1031" type="#_x0000_t75" style="width:453.75pt;height:79.9pt" o:ole="">
             <v:imagedata r:id="rId67" o:title=""/>
           </v:shape>
-          <o:OLEObject Type="Embed" ProgID="Paint.Picture" ShapeID="_x0000_i1031" DrawAspect="Content" ObjectID="_1706119123" r:id="rId68"/>
+          <o:OLEObject Type="Embed" ProgID="Paint.Picture" ShapeID="_x0000_i1031" DrawAspect="Content" ObjectID="_1706208228" r:id="rId68"/>
         </w:object>
       </w:r>
     </w:p>
@@ -7539,7 +7539,7 @@
           <v:shape id="_x0000_i1032" type="#_x0000_t75" style="width:469.5pt;height:95.25pt" o:ole="">
             <v:imagedata r:id="rId69" o:title=""/>
           </v:shape>
-          <o:OLEObject Type="Embed" ProgID="Paint.Picture" ShapeID="_x0000_i1032" DrawAspect="Content" ObjectID="_1706119124" r:id="rId70"/>
+          <o:OLEObject Type="Embed" ProgID="Paint.Picture" ShapeID="_x0000_i1032" DrawAspect="Content" ObjectID="_1706208229" r:id="rId70"/>
         </w:object>
       </w:r>
     </w:p>
@@ -12584,6 +12584,10 @@
     </w:p>
     <w:p>
       <w:r>
+        <w:rPr>
+          <w:noProof/>
+          <w:lang w:eastAsia="en-IN"/>
+        </w:rPr>
         <w:lastRenderedPageBreak/>
         <w:drawing>
           <wp:inline distT="0" distB="0" distL="0" distR="0" wp14:anchorId="47C733D1" wp14:editId="51CA3289">
@@ -12624,6 +12628,10 @@
     </w:p>
     <w:p>
       <w:r>
+        <w:rPr>
+          <w:noProof/>
+          <w:lang w:eastAsia="en-IN"/>
+        </w:rPr>
         <w:drawing>
           <wp:inline distT="0" distB="0" distL="0" distR="0" wp14:anchorId="7CA56009" wp14:editId="200C5396">
             <wp:extent cx="5731510" cy="2970530"/>
@@ -12663,6 +12671,10 @@
     </w:p>
     <w:p>
       <w:r>
+        <w:rPr>
+          <w:noProof/>
+          <w:lang w:eastAsia="en-IN"/>
+        </w:rPr>
         <w:drawing>
           <wp:inline distT="0" distB="0" distL="0" distR="0" wp14:anchorId="521E7BED" wp14:editId="26AC4DFB">
             <wp:extent cx="4563112" cy="1448002"/>
@@ -12720,6 +12732,10 @@
     </w:p>
     <w:p>
       <w:r>
+        <w:rPr>
+          <w:noProof/>
+          <w:lang w:eastAsia="en-IN"/>
+        </w:rPr>
         <w:drawing>
           <wp:inline distT="0" distB="0" distL="0" distR="0" wp14:anchorId="1CD2D91B" wp14:editId="7BAA386A">
             <wp:extent cx="5731510" cy="1986915"/>
@@ -12764,6 +12780,10 @@
     </w:p>
     <w:p>
       <w:r>
+        <w:rPr>
+          <w:noProof/>
+          <w:lang w:eastAsia="en-IN"/>
+        </w:rPr>
         <w:lastRenderedPageBreak/>
         <w:drawing>
           <wp:inline distT="0" distB="0" distL="0" distR="0" wp14:anchorId="1BED91B9" wp14:editId="59D5D607">
@@ -12809,6 +12829,10 @@
     </w:p>
     <w:p>
       <w:r>
+        <w:rPr>
+          <w:noProof/>
+          <w:lang w:eastAsia="en-IN"/>
+        </w:rPr>
         <w:drawing>
           <wp:inline distT="0" distB="0" distL="0" distR="0" wp14:anchorId="2023BE03" wp14:editId="77A23EE4">
             <wp:extent cx="5731510" cy="1584960"/>
@@ -12848,6 +12872,10 @@
     </w:p>
     <w:p>
       <w:r>
+        <w:rPr>
+          <w:noProof/>
+          <w:lang w:eastAsia="en-IN"/>
+        </w:rPr>
         <w:drawing>
           <wp:inline distT="0" distB="0" distL="0" distR="0" wp14:anchorId="31680347" wp14:editId="26FD4ED2">
             <wp:extent cx="5731510" cy="1621155"/>
@@ -12897,6 +12925,10 @@
     </w:p>
     <w:p>
       <w:r>
+        <w:rPr>
+          <w:noProof/>
+          <w:lang w:eastAsia="en-IN"/>
+        </w:rPr>
         <w:drawing>
           <wp:inline distT="0" distB="0" distL="0" distR="0" wp14:anchorId="4229DE07" wp14:editId="7914BCAA">
             <wp:extent cx="5731510" cy="1558925"/>
@@ -12941,6 +12973,10 @@
     </w:p>
     <w:p>
       <w:r>
+        <w:rPr>
+          <w:noProof/>
+          <w:lang w:eastAsia="en-IN"/>
+        </w:rPr>
         <w:drawing>
           <wp:inline distT="0" distB="0" distL="0" distR="0" wp14:anchorId="58DDD9F6" wp14:editId="02DB5F7D">
             <wp:extent cx="5731510" cy="496570"/>
@@ -12985,6 +13021,10 @@
     </w:p>
     <w:p>
       <w:r>
+        <w:rPr>
+          <w:noProof/>
+          <w:lang w:eastAsia="en-IN"/>
+        </w:rPr>
         <w:lastRenderedPageBreak/>
         <w:drawing>
           <wp:inline distT="0" distB="0" distL="0" distR="0" wp14:anchorId="7FE5AE9E" wp14:editId="6BB46102">
@@ -13072,6 +13112,10 @@
     </w:p>
     <w:p>
       <w:r>
+        <w:rPr>
+          <w:noProof/>
+          <w:lang w:eastAsia="en-IN"/>
+        </w:rPr>
         <w:drawing>
           <wp:inline distT="0" distB="0" distL="0" distR="0" wp14:anchorId="7021C739" wp14:editId="2A4EADA0">
             <wp:extent cx="5731510" cy="2397760"/>
@@ -13108,7 +13152,588 @@
           </wp:inline>
         </w:drawing>
       </w:r>
+    </w:p>
+    <w:p>
+      <w:r>
+        <w:drawing>
+          <wp:inline distT="0" distB="0" distL="0" distR="0" wp14:anchorId="474F5B45" wp14:editId="628DA614">
+            <wp:extent cx="5729722" cy="3643312"/>
+            <wp:effectExtent l="0" t="0" r="4445" b="0"/>
+            <wp:docPr id="152" name="Picture 152"/>
+            <wp:cNvGraphicFramePr>
+              <a:graphicFrameLocks xmlns:a="http://schemas.openxmlformats.org/drawingml/2006/main" noChangeAspect="1"/>
+            </wp:cNvGraphicFramePr>
+            <a:graphic xmlns:a="http://schemas.openxmlformats.org/drawingml/2006/main">
+              <a:graphicData uri="http://schemas.openxmlformats.org/drawingml/2006/picture">
+                <pic:pic xmlns:pic="http://schemas.openxmlformats.org/drawingml/2006/picture">
+                  <pic:nvPicPr>
+                    <pic:cNvPr id="1" name=""/>
+                    <pic:cNvPicPr/>
+                  </pic:nvPicPr>
+                  <pic:blipFill>
+                    <a:blip r:embed="rId112"/>
+                    <a:stretch>
+                      <a:fillRect/>
+                    </a:stretch>
+                  </pic:blipFill>
+                  <pic:spPr>
+                    <a:xfrm>
+                      <a:off x="0" y="0"/>
+                      <a:ext cx="5729722" cy="3643312"/>
+                    </a:xfrm>
+                    <a:prstGeom prst="rect">
+                      <a:avLst/>
+                    </a:prstGeom>
+                  </pic:spPr>
+                </pic:pic>
+              </a:graphicData>
+            </a:graphic>
+          </wp:inline>
+        </w:drawing>
+      </w:r>
+    </w:p>
+    <w:p>
+      <w:pPr>
+        <w:pStyle w:val="Heading2"/>
+      </w:pPr>
+      <w:r>
+        <w:lastRenderedPageBreak/>
+        <w:t>Docker Arguments &amp; Environment variables</w:t>
+      </w:r>
+    </w:p>
+    <w:p>
+      <w:r>
+        <w:t xml:space="preserve">Today we </w:t>
+      </w:r>
+      <w:r>
+        <w:t>will discuss about the Docker Environment Variables &amp; Arguments and why those are helpful.</w:t>
+      </w:r>
+    </w:p>
+    <w:p>
+      <w:r>
+        <w:t>Docker supports build-time Arguments and runtime Environment Variables</w:t>
+      </w:r>
+    </w:p>
+    <w:p>
+      <w:r>
+        <w:t xml:space="preserve">Arguments will allow you set flexible bits of data which are called variables in your docker file and you can use different values on certain </w:t>
+      </w:r>
+      <w:proofErr w:type="spellStart"/>
+      <w:r>
+        <w:t>Dockerfile</w:t>
+      </w:r>
+      <w:proofErr w:type="spellEnd"/>
+      <w:r>
+        <w:t xml:space="preserve"> instructions based on the arguments that are provided with --build-</w:t>
+      </w:r>
+      <w:proofErr w:type="spellStart"/>
+      <w:r>
+        <w:t>arg</w:t>
+      </w:r>
+      <w:proofErr w:type="spellEnd"/>
+      <w:r>
+        <w:t xml:space="preserve"> option when you run docker build.</w:t>
+      </w:r>
+    </w:p>
+    <w:p>
+      <w:r>
+        <w:t xml:space="preserve">Environment variables on the other hand are available inside of the </w:t>
+      </w:r>
+      <w:proofErr w:type="spellStart"/>
+      <w:r>
+        <w:t>Dockerfile</w:t>
+      </w:r>
+      <w:proofErr w:type="spellEnd"/>
+      <w:r>
+        <w:t xml:space="preserve"> but </w:t>
+      </w:r>
+      <w:proofErr w:type="spellStart"/>
+      <w:r>
+        <w:t>or</w:t>
+      </w:r>
+      <w:proofErr w:type="spellEnd"/>
+      <w:r>
+        <w:t xml:space="preserve"> also available in your entire application code. You can set them by using the option --</w:t>
+      </w:r>
+      <w:proofErr w:type="spellStart"/>
+      <w:r>
+        <w:t>env</w:t>
+      </w:r>
+      <w:proofErr w:type="spellEnd"/>
+      <w:r>
+        <w:t xml:space="preserve"> inside the </w:t>
+      </w:r>
+      <w:proofErr w:type="spellStart"/>
+      <w:r>
+        <w:t>Dockerfile</w:t>
+      </w:r>
+      <w:proofErr w:type="spellEnd"/>
+      <w:r>
+        <w:t xml:space="preserve"> telling docker that you are expecting this environment variable to be existent and then provide complete values using --</w:t>
+      </w:r>
+      <w:proofErr w:type="spellStart"/>
+      <w:r>
+        <w:t>env</w:t>
+      </w:r>
+      <w:proofErr w:type="spellEnd"/>
+      <w:r>
+        <w:t xml:space="preserve"> on docker run.</w:t>
+      </w:r>
+    </w:p>
+    <w:p>
+      <w:r>
+        <w:t>This Arguments and environment variable allows docker to build flexible images, because you don’t need to hard code anywhere and you can build an image dynamically while running container.</w:t>
+      </w:r>
+    </w:p>
+    <w:p>
+      <w:r>
+        <w:t>Now let’s make the Port as environment variable and provide those via dynamically via docker run.</w:t>
+      </w:r>
+    </w:p>
+    <w:p>
+      <w:r>
+        <w:t xml:space="preserve">Also please note that Node application embraces the concept of environment variables and you access them in your node code on a globally available process object, on their you have a </w:t>
+      </w:r>
+      <w:proofErr w:type="spellStart"/>
+      <w:r>
+        <w:t>env</w:t>
+      </w:r>
+      <w:proofErr w:type="spellEnd"/>
+      <w:r>
+        <w:t xml:space="preserve"> key  in their you can access environment variables you can set for.</w:t>
+      </w:r>
+    </w:p>
+    <w:p>
+      <w:r>
+        <w:object w:dxaOrig="17700" w:dyaOrig="8160">
+          <v:shape id="_x0000_i1033" type="#_x0000_t75" style="width:450.4pt;height:207.75pt" o:ole="">
+            <v:imagedata r:id="rId113" o:title=""/>
+          </v:shape>
+          <o:OLEObject Type="Embed" ProgID="Paint.Picture" ShapeID="_x0000_i1033" DrawAspect="Content" ObjectID="_1706208230" r:id="rId114"/>
+        </w:object>
+      </w:r>
+    </w:p>
+    <w:p>
+      <w:r>
+        <w:t xml:space="preserve">Now we can set a docker related environment variable inside the </w:t>
+      </w:r>
+      <w:proofErr w:type="spellStart"/>
+      <w:r>
+        <w:t>Dockerfile</w:t>
+      </w:r>
+      <w:proofErr w:type="spellEnd"/>
+      <w:r>
+        <w:t xml:space="preserve">. You can set the environment variables in </w:t>
+      </w:r>
+      <w:proofErr w:type="spellStart"/>
+      <w:r>
+        <w:t>Dockerfile</w:t>
+      </w:r>
+      <w:proofErr w:type="spellEnd"/>
+      <w:r>
+        <w:t xml:space="preserve"> by using the ENV &lt;name of the environment variable&gt; &lt;default value&gt;</w:t>
+      </w:r>
+    </w:p>
+    <w:p>
+      <w:r>
+        <w:object w:dxaOrig="4320" w:dyaOrig="2121">
+          <v:shape id="_x0000_i1046" type="#_x0000_t75" style="width:448.9pt;height:124.5pt" o:ole="">
+            <v:imagedata r:id="rId115" o:title=""/>
+          </v:shape>
+          <o:OLEObject Type="Embed" ProgID="Paint.Picture" ShapeID="_x0000_i1046" DrawAspect="Content" ObjectID="_1706208231" r:id="rId116"/>
+        </w:object>
+      </w:r>
+    </w:p>
+    <w:p>
+      <w:r>
+        <w:object w:dxaOrig="17910" w:dyaOrig="7230">
+          <v:shape id="_x0000_i1047" type="#_x0000_t75" style="width:447.75pt;height:180.75pt" o:ole="">
+            <v:imagedata r:id="rId117" o:title=""/>
+          </v:shape>
+          <o:OLEObject Type="Embed" ProgID="Paint.Picture" ShapeID="_x0000_i1047" DrawAspect="Content" ObjectID="_1706208232" r:id="rId118"/>
+        </w:object>
+      </w:r>
+    </w:p>
+    <w:p>
+      <w:r>
+        <w:drawing>
+          <wp:inline distT="0" distB="0" distL="0" distR="0" wp14:anchorId="7ED2A0D7" wp14:editId="5A4C1714">
+            <wp:extent cx="5731510" cy="1533525"/>
+            <wp:effectExtent l="0" t="0" r="2540" b="9525"/>
+            <wp:docPr id="153" name="Picture 153"/>
+            <wp:cNvGraphicFramePr>
+              <a:graphicFrameLocks xmlns:a="http://schemas.openxmlformats.org/drawingml/2006/main" noChangeAspect="1"/>
+            </wp:cNvGraphicFramePr>
+            <a:graphic xmlns:a="http://schemas.openxmlformats.org/drawingml/2006/main">
+              <a:graphicData uri="http://schemas.openxmlformats.org/drawingml/2006/picture">
+                <pic:pic xmlns:pic="http://schemas.openxmlformats.org/drawingml/2006/picture">
+                  <pic:nvPicPr>
+                    <pic:cNvPr id="1" name=""/>
+                    <pic:cNvPicPr/>
+                  </pic:nvPicPr>
+                  <pic:blipFill>
+                    <a:blip r:embed="rId119"/>
+                    <a:stretch>
+                      <a:fillRect/>
+                    </a:stretch>
+                  </pic:blipFill>
+                  <pic:spPr>
+                    <a:xfrm>
+                      <a:off x="0" y="0"/>
+                      <a:ext cx="5731510" cy="1533525"/>
+                    </a:xfrm>
+                    <a:prstGeom prst="rect">
+                      <a:avLst/>
+                    </a:prstGeom>
+                  </pic:spPr>
+                </pic:pic>
+              </a:graphicData>
+            </a:graphic>
+          </wp:inline>
+        </w:drawing>
+      </w:r>
+    </w:p>
+    <w:p>
+      <w:r>
+        <w:drawing>
+          <wp:inline distT="0" distB="0" distL="0" distR="0" wp14:anchorId="467280B8" wp14:editId="4AEA9B17">
+            <wp:extent cx="5731510" cy="425450"/>
+            <wp:effectExtent l="0" t="0" r="2540" b="0"/>
+            <wp:docPr id="154" name="Picture 154"/>
+            <wp:cNvGraphicFramePr>
+              <a:graphicFrameLocks xmlns:a="http://schemas.openxmlformats.org/drawingml/2006/main" noChangeAspect="1"/>
+            </wp:cNvGraphicFramePr>
+            <a:graphic xmlns:a="http://schemas.openxmlformats.org/drawingml/2006/main">
+              <a:graphicData uri="http://schemas.openxmlformats.org/drawingml/2006/picture">
+                <pic:pic xmlns:pic="http://schemas.openxmlformats.org/drawingml/2006/picture">
+                  <pic:nvPicPr>
+                    <pic:cNvPr id="1" name=""/>
+                    <pic:cNvPicPr/>
+                  </pic:nvPicPr>
+                  <pic:blipFill>
+                    <a:blip r:embed="rId120"/>
+                    <a:stretch>
+                      <a:fillRect/>
+                    </a:stretch>
+                  </pic:blipFill>
+                  <pic:spPr>
+                    <a:xfrm>
+                      <a:off x="0" y="0"/>
+                      <a:ext cx="5731510" cy="425450"/>
+                    </a:xfrm>
+                    <a:prstGeom prst="rect">
+                      <a:avLst/>
+                    </a:prstGeom>
+                  </pic:spPr>
+                </pic:pic>
+              </a:graphicData>
+            </a:graphic>
+          </wp:inline>
+        </w:drawing>
+      </w:r>
+    </w:p>
+    <w:p>
+      <w:r>
+        <w:t xml:space="preserve">As you can see on the above command I had used the environment variable PORT </w:t>
+      </w:r>
+      <w:r>
+        <w:t>while running docker run command itself, for me now no need to rebuild the image as we are taking the port from environment variables.</w:t>
+      </w:r>
+    </w:p>
+    <w:p>
+      <w:r>
+        <w:t>As we are asking docker to create a container using port 8000, we also exposing that port 8000 using -p option.</w:t>
+      </w:r>
+    </w:p>
+    <w:p>
+      <w:r>
+        <w:drawing>
+          <wp:inline distT="0" distB="0" distL="0" distR="0" wp14:anchorId="1733B442" wp14:editId="70189398">
+            <wp:extent cx="5731510" cy="558165"/>
+            <wp:effectExtent l="0" t="0" r="2540" b="0"/>
+            <wp:docPr id="155" name="Picture 155"/>
+            <wp:cNvGraphicFramePr>
+              <a:graphicFrameLocks xmlns:a="http://schemas.openxmlformats.org/drawingml/2006/main" noChangeAspect="1"/>
+            </wp:cNvGraphicFramePr>
+            <a:graphic xmlns:a="http://schemas.openxmlformats.org/drawingml/2006/main">
+              <a:graphicData uri="http://schemas.openxmlformats.org/drawingml/2006/picture">
+                <pic:pic xmlns:pic="http://schemas.openxmlformats.org/drawingml/2006/picture">
+                  <pic:nvPicPr>
+                    <pic:cNvPr id="1" name=""/>
+                    <pic:cNvPicPr/>
+                  </pic:nvPicPr>
+                  <pic:blipFill>
+                    <a:blip r:embed="rId121"/>
+                    <a:stretch>
+                      <a:fillRect/>
+                    </a:stretch>
+                  </pic:blipFill>
+                  <pic:spPr>
+                    <a:xfrm>
+                      <a:off x="0" y="0"/>
+                      <a:ext cx="5731510" cy="558165"/>
+                    </a:xfrm>
+                    <a:prstGeom prst="rect">
+                      <a:avLst/>
+                    </a:prstGeom>
+                  </pic:spPr>
+                </pic:pic>
+              </a:graphicData>
+            </a:graphic>
+          </wp:inline>
+        </w:drawing>
+      </w:r>
+    </w:p>
+    <w:p>
+      <w:r>
+        <w:drawing>
+          <wp:inline distT="0" distB="0" distL="0" distR="0" wp14:anchorId="42D4E43D" wp14:editId="7BD1A2F2">
+            <wp:extent cx="5728970" cy="2438400"/>
+            <wp:effectExtent l="0" t="0" r="5080" b="0"/>
+            <wp:docPr id="156" name="Picture 156"/>
+            <wp:cNvGraphicFramePr>
+              <a:graphicFrameLocks xmlns:a="http://schemas.openxmlformats.org/drawingml/2006/main" noChangeAspect="1"/>
+            </wp:cNvGraphicFramePr>
+            <a:graphic xmlns:a="http://schemas.openxmlformats.org/drawingml/2006/main">
+              <a:graphicData uri="http://schemas.openxmlformats.org/drawingml/2006/picture">
+                <pic:pic xmlns:pic="http://schemas.openxmlformats.org/drawingml/2006/picture">
+                  <pic:nvPicPr>
+                    <pic:cNvPr id="1" name=""/>
+                    <pic:cNvPicPr/>
+                  </pic:nvPicPr>
+                  <pic:blipFill>
+                    <a:blip r:embed="rId122"/>
+                    <a:stretch>
+                      <a:fillRect/>
+                    </a:stretch>
+                  </pic:blipFill>
+                  <pic:spPr>
+                    <a:xfrm>
+                      <a:off x="0" y="0"/>
+                      <a:ext cx="5728970" cy="2438400"/>
+                    </a:xfrm>
+                    <a:prstGeom prst="rect">
+                      <a:avLst/>
+                    </a:prstGeom>
+                  </pic:spPr>
+                </pic:pic>
+              </a:graphicData>
+            </a:graphic>
+          </wp:inline>
+        </w:drawing>
+      </w:r>
+    </w:p>
+    <w:p>
+      <w:r>
+        <w:lastRenderedPageBreak/>
+        <w:t xml:space="preserve">Note: </w:t>
+      </w:r>
+      <w:r>
+        <w:rPr>
+          <w:color w:val="00B050"/>
+        </w:rPr>
+        <w:t>Instead of providing option --</w:t>
+      </w:r>
+      <w:proofErr w:type="spellStart"/>
+      <w:r>
+        <w:rPr>
+          <w:color w:val="00B050"/>
+        </w:rPr>
+        <w:t>env</w:t>
+      </w:r>
+      <w:proofErr w:type="spellEnd"/>
+      <w:r>
+        <w:rPr>
+          <w:color w:val="00B050"/>
+        </w:rPr>
+        <w:t xml:space="preserve"> to docker run command, you can also use -e option, you can provide multiple -e options if you have multiple environment variables.</w:t>
+      </w:r>
+    </w:p>
+    <w:p>
+      <w:r>
+        <w:t>You can also specify the environment variable through a file, you can create .</w:t>
+      </w:r>
+      <w:proofErr w:type="spellStart"/>
+      <w:r>
+        <w:t>env</w:t>
+      </w:r>
+      <w:proofErr w:type="spellEnd"/>
+      <w:r>
+        <w:t xml:space="preserve"> file and mention the key value pair on that file.</w:t>
+      </w:r>
+      <w:r>
+        <w:t xml:space="preserve"> Once you create the fi</w:t>
+      </w:r>
+      <w:r>
+        <w:t>le you can use this option --</w:t>
+      </w:r>
+      <w:proofErr w:type="spellStart"/>
+      <w:r>
+        <w:t>env</w:t>
+      </w:r>
+      <w:proofErr w:type="spellEnd"/>
+      <w:r>
+        <w:t>-file to docker run command.</w:t>
+      </w:r>
+    </w:p>
+    <w:p>
+      <w:r>
+        <w:drawing>
+          <wp:inline distT="0" distB="0" distL="0" distR="0" wp14:anchorId="4595E185" wp14:editId="1D3D5645">
+            <wp:extent cx="5731510" cy="2814955"/>
+            <wp:effectExtent l="0" t="0" r="2540" b="4445"/>
+            <wp:docPr id="157" name="Picture 157"/>
+            <wp:cNvGraphicFramePr>
+              <a:graphicFrameLocks xmlns:a="http://schemas.openxmlformats.org/drawingml/2006/main" noChangeAspect="1"/>
+            </wp:cNvGraphicFramePr>
+            <a:graphic xmlns:a="http://schemas.openxmlformats.org/drawingml/2006/main">
+              <a:graphicData uri="http://schemas.openxmlformats.org/drawingml/2006/picture">
+                <pic:pic xmlns:pic="http://schemas.openxmlformats.org/drawingml/2006/picture">
+                  <pic:nvPicPr>
+                    <pic:cNvPr id="1" name=""/>
+                    <pic:cNvPicPr/>
+                  </pic:nvPicPr>
+                  <pic:blipFill>
+                    <a:blip r:embed="rId123"/>
+                    <a:stretch>
+                      <a:fillRect/>
+                    </a:stretch>
+                  </pic:blipFill>
+                  <pic:spPr>
+                    <a:xfrm>
+                      <a:off x="0" y="0"/>
+                      <a:ext cx="5731510" cy="2814955"/>
+                    </a:xfrm>
+                    <a:prstGeom prst="rect">
+                      <a:avLst/>
+                    </a:prstGeom>
+                  </pic:spPr>
+                </pic:pic>
+              </a:graphicData>
+            </a:graphic>
+          </wp:inline>
+        </w:drawing>
+      </w:r>
+    </w:p>
+    <w:p/>
+    <w:p>
+      <w:r>
+        <w:drawing>
+          <wp:inline distT="0" distB="0" distL="0" distR="0" wp14:anchorId="75400B43" wp14:editId="1CCF0533">
+            <wp:extent cx="5731510" cy="400050"/>
+            <wp:effectExtent l="0" t="0" r="2540" b="0"/>
+            <wp:docPr id="158" name="Picture 158"/>
+            <wp:cNvGraphicFramePr>
+              <a:graphicFrameLocks xmlns:a="http://schemas.openxmlformats.org/drawingml/2006/main" noChangeAspect="1"/>
+            </wp:cNvGraphicFramePr>
+            <a:graphic xmlns:a="http://schemas.openxmlformats.org/drawingml/2006/main">
+              <a:graphicData uri="http://schemas.openxmlformats.org/drawingml/2006/picture">
+                <pic:pic xmlns:pic="http://schemas.openxmlformats.org/drawingml/2006/picture">
+                  <pic:nvPicPr>
+                    <pic:cNvPr id="1" name=""/>
+                    <pic:cNvPicPr/>
+                  </pic:nvPicPr>
+                  <pic:blipFill>
+                    <a:blip r:embed="rId124"/>
+                    <a:stretch>
+                      <a:fillRect/>
+                    </a:stretch>
+                  </pic:blipFill>
+                  <pic:spPr>
+                    <a:xfrm>
+                      <a:off x="0" y="0"/>
+                      <a:ext cx="5731510" cy="400050"/>
+                    </a:xfrm>
+                    <a:prstGeom prst="rect">
+                      <a:avLst/>
+                    </a:prstGeom>
+                  </pic:spPr>
+                </pic:pic>
+              </a:graphicData>
+            </a:graphic>
+          </wp:inline>
+        </w:drawing>
+      </w:r>
+    </w:p>
+    <w:p>
+      <w:r>
+        <w:drawing>
+          <wp:inline distT="0" distB="0" distL="0" distR="0" wp14:anchorId="7A419A94" wp14:editId="7791EEF7">
+            <wp:extent cx="5731510" cy="3111500"/>
+            <wp:effectExtent l="0" t="0" r="2540" b="0"/>
+            <wp:docPr id="159" name="Picture 159"/>
+            <wp:cNvGraphicFramePr>
+              <a:graphicFrameLocks xmlns:a="http://schemas.openxmlformats.org/drawingml/2006/main" noChangeAspect="1"/>
+            </wp:cNvGraphicFramePr>
+            <a:graphic xmlns:a="http://schemas.openxmlformats.org/drawingml/2006/main">
+              <a:graphicData uri="http://schemas.openxmlformats.org/drawingml/2006/picture">
+                <pic:pic xmlns:pic="http://schemas.openxmlformats.org/drawingml/2006/picture">
+                  <pic:nvPicPr>
+                    <pic:cNvPr id="1" name=""/>
+                    <pic:cNvPicPr/>
+                  </pic:nvPicPr>
+                  <pic:blipFill>
+                    <a:blip r:embed="rId125"/>
+                    <a:stretch>
+                      <a:fillRect/>
+                    </a:stretch>
+                  </pic:blipFill>
+                  <pic:spPr>
+                    <a:xfrm>
+                      <a:off x="0" y="0"/>
+                      <a:ext cx="5731510" cy="3111500"/>
+                    </a:xfrm>
+                    <a:prstGeom prst="rect">
+                      <a:avLst/>
+                    </a:prstGeom>
+                  </pic:spPr>
+                </pic:pic>
+              </a:graphicData>
+            </a:graphic>
+          </wp:inline>
+        </w:drawing>
+      </w:r>
+    </w:p>
+    <w:p>
       <w:bookmarkStart w:id="0" w:name="_GoBack"/>
+      <w:r>
+        <w:lastRenderedPageBreak/>
+        <w:drawing>
+          <wp:inline distT="0" distB="0" distL="0" distR="0" wp14:anchorId="790B6D89" wp14:editId="58DD9B46">
+            <wp:extent cx="5731510" cy="3395663"/>
+            <wp:effectExtent l="0" t="0" r="2540" b="0"/>
+            <wp:docPr id="160" name="Picture 160"/>
+            <wp:cNvGraphicFramePr>
+              <a:graphicFrameLocks xmlns:a="http://schemas.openxmlformats.org/drawingml/2006/main" noChangeAspect="1"/>
+            </wp:cNvGraphicFramePr>
+            <a:graphic xmlns:a="http://schemas.openxmlformats.org/drawingml/2006/main">
+              <a:graphicData uri="http://schemas.openxmlformats.org/drawingml/2006/picture">
+                <pic:pic xmlns:pic="http://schemas.openxmlformats.org/drawingml/2006/picture">
+                  <pic:nvPicPr>
+                    <pic:cNvPr id="1" name=""/>
+                    <pic:cNvPicPr/>
+                  </pic:nvPicPr>
+                  <pic:blipFill>
+                    <a:blip r:embed="rId126"/>
+                    <a:stretch>
+                      <a:fillRect/>
+                    </a:stretch>
+                  </pic:blipFill>
+                  <pic:spPr>
+                    <a:xfrm>
+                      <a:off x="0" y="0"/>
+                      <a:ext cx="5735350" cy="3397938"/>
+                    </a:xfrm>
+                    <a:prstGeom prst="rect">
+                      <a:avLst/>
+                    </a:prstGeom>
+                  </pic:spPr>
+                </pic:pic>
+              </a:graphicData>
+            </a:graphic>
+          </wp:inline>
+        </w:drawing>
+      </w:r>
       <w:bookmarkEnd w:id="0"/>
     </w:p>
     <w:sectPr>

</xml_diff>

<commit_message>
Adding Docker networking and completing Docker volumes
</commit_message>
<xml_diff>
--- a/Docker/3. Docker Managing Data and working with Volumes.docx
+++ b/Docker/3. Docker Managing Data and working with Volumes.docx
@@ -3889,7 +3889,7 @@
           <v:shape id="_x0000_i1025" type="#_x0000_t75" style="width:451.15pt;height:153.4pt" o:ole="">
             <v:imagedata r:id="rId23" o:title=""/>
           </v:shape>
-          <o:OLEObject Type="Embed" ProgID="Paint.Picture" ShapeID="_x0000_i1025" DrawAspect="Content" ObjectID="_1706208222" r:id="rId24"/>
+          <o:OLEObject Type="Embed" ProgID="Paint.Picture" ShapeID="_x0000_i1025" DrawAspect="Content" ObjectID="_1706372485" r:id="rId24"/>
         </w:object>
       </w:r>
     </w:p>
@@ -6634,7 +6634,7 @@
           <v:shape id="_x0000_i1026" type="#_x0000_t75" style="width:450.75pt;height:85.15pt" o:ole="">
             <v:imagedata r:id="rId43" o:title=""/>
           </v:shape>
-          <o:OLEObject Type="Embed" ProgID="Paint.Picture" ShapeID="_x0000_i1026" DrawAspect="Content" ObjectID="_1706208223" r:id="rId44"/>
+          <o:OLEObject Type="Embed" ProgID="Paint.Picture" ShapeID="_x0000_i1026" DrawAspect="Content" ObjectID="_1706372486" r:id="rId44"/>
         </w:object>
       </w:r>
     </w:p>
@@ -6654,7 +6654,7 @@
           <v:shape id="_x0000_i1027" type="#_x0000_t75" style="width:450.75pt;height:180pt" o:ole="">
             <v:imagedata r:id="rId45" o:title=""/>
           </v:shape>
-          <o:OLEObject Type="Embed" ProgID="Paint.Picture" ShapeID="_x0000_i1027" DrawAspect="Content" ObjectID="_1706208224" r:id="rId46"/>
+          <o:OLEObject Type="Embed" ProgID="Paint.Picture" ShapeID="_x0000_i1027" DrawAspect="Content" ObjectID="_1706372487" r:id="rId46"/>
         </w:object>
       </w:r>
     </w:p>
@@ -6756,7 +6756,7 @@
           <v:shape id="_x0000_i1028" type="#_x0000_t75" style="width:449.25pt;height:104.25pt" o:ole="">
             <v:imagedata r:id="rId49" o:title=""/>
           </v:shape>
-          <o:OLEObject Type="Embed" ProgID="Paint.Picture" ShapeID="_x0000_i1028" DrawAspect="Content" ObjectID="_1706208225" r:id="rId50"/>
+          <o:OLEObject Type="Embed" ProgID="Paint.Picture" ShapeID="_x0000_i1028" DrawAspect="Content" ObjectID="_1706372488" r:id="rId50"/>
         </w:object>
       </w:r>
     </w:p>
@@ -7152,7 +7152,7 @@
           <v:shape id="_x0000_i1029" type="#_x0000_t75" style="width:327pt;height:206.65pt" o:ole="">
             <v:imagedata r:id="rId58" o:title=""/>
           </v:shape>
-          <o:OLEObject Type="Embed" ProgID="Paint.Picture" ShapeID="_x0000_i1029" DrawAspect="Content" ObjectID="_1706208226" r:id="rId59"/>
+          <o:OLEObject Type="Embed" ProgID="Paint.Picture" ShapeID="_x0000_i1029" DrawAspect="Content" ObjectID="_1706372489" r:id="rId59"/>
         </w:object>
       </w:r>
     </w:p>
@@ -7240,7 +7240,7 @@
           <v:shape id="_x0000_i1030" type="#_x0000_t75" style="width:453.75pt;height:62.25pt" o:ole="">
             <v:imagedata r:id="rId61" o:title=""/>
           </v:shape>
-          <o:OLEObject Type="Embed" ProgID="Paint.Picture" ShapeID="_x0000_i1030" DrawAspect="Content" ObjectID="_1706208227" r:id="rId62"/>
+          <o:OLEObject Type="Embed" ProgID="Paint.Picture" ShapeID="_x0000_i1030" DrawAspect="Content" ObjectID="_1706372490" r:id="rId62"/>
         </w:object>
       </w:r>
     </w:p>
@@ -7470,7 +7470,7 @@
           <v:shape id="_x0000_i1031" type="#_x0000_t75" style="width:453.75pt;height:79.9pt" o:ole="">
             <v:imagedata r:id="rId67" o:title=""/>
           </v:shape>
-          <o:OLEObject Type="Embed" ProgID="Paint.Picture" ShapeID="_x0000_i1031" DrawAspect="Content" ObjectID="_1706208228" r:id="rId68"/>
+          <o:OLEObject Type="Embed" ProgID="Paint.Picture" ShapeID="_x0000_i1031" DrawAspect="Content" ObjectID="_1706372491" r:id="rId68"/>
         </w:object>
       </w:r>
     </w:p>
@@ -7539,7 +7539,7 @@
           <v:shape id="_x0000_i1032" type="#_x0000_t75" style="width:469.5pt;height:95.25pt" o:ole="">
             <v:imagedata r:id="rId69" o:title=""/>
           </v:shape>
-          <o:OLEObject Type="Embed" ProgID="Paint.Picture" ShapeID="_x0000_i1032" DrawAspect="Content" ObjectID="_1706208229" r:id="rId70"/>
+          <o:OLEObject Type="Embed" ProgID="Paint.Picture" ShapeID="_x0000_i1032" DrawAspect="Content" ObjectID="_1706372492" r:id="rId70"/>
         </w:object>
       </w:r>
     </w:p>
@@ -13155,6 +13155,10 @@
     </w:p>
     <w:p>
       <w:r>
+        <w:rPr>
+          <w:noProof/>
+          <w:lang w:eastAsia="en-IN"/>
+        </w:rPr>
         <w:drawing>
           <wp:inline distT="0" distB="0" distL="0" distR="0" wp14:anchorId="474F5B45" wp14:editId="628DA614">
             <wp:extent cx="5729722" cy="3643312"/>
@@ -13309,7 +13313,7 @@
           <v:shape id="_x0000_i1033" type="#_x0000_t75" style="width:450.4pt;height:207.75pt" o:ole="">
             <v:imagedata r:id="rId113" o:title=""/>
           </v:shape>
-          <o:OLEObject Type="Embed" ProgID="Paint.Picture" ShapeID="_x0000_i1033" DrawAspect="Content" ObjectID="_1706208230" r:id="rId114"/>
+          <o:OLEObject Type="Embed" ProgID="Paint.Picture" ShapeID="_x0000_i1033" DrawAspect="Content" ObjectID="_1706372493" r:id="rId114"/>
         </w:object>
       </w:r>
     </w:p>
@@ -13337,25 +13341,29 @@
     <w:p>
       <w:r>
         <w:object w:dxaOrig="4320" w:dyaOrig="2121">
-          <v:shape id="_x0000_i1046" type="#_x0000_t75" style="width:448.9pt;height:124.5pt" o:ole="">
+          <v:shape id="_x0000_i1034" type="#_x0000_t75" style="width:448.9pt;height:124.5pt" o:ole="">
             <v:imagedata r:id="rId115" o:title=""/>
           </v:shape>
-          <o:OLEObject Type="Embed" ProgID="Paint.Picture" ShapeID="_x0000_i1046" DrawAspect="Content" ObjectID="_1706208231" r:id="rId116"/>
+          <o:OLEObject Type="Embed" ProgID="Paint.Picture" ShapeID="_x0000_i1034" DrawAspect="Content" ObjectID="_1706372494" r:id="rId116"/>
         </w:object>
       </w:r>
     </w:p>
     <w:p>
       <w:r>
         <w:object w:dxaOrig="17910" w:dyaOrig="7230">
-          <v:shape id="_x0000_i1047" type="#_x0000_t75" style="width:447.75pt;height:180.75pt" o:ole="">
+          <v:shape id="_x0000_i1035" type="#_x0000_t75" style="width:447.75pt;height:180.75pt" o:ole="">
             <v:imagedata r:id="rId117" o:title=""/>
           </v:shape>
-          <o:OLEObject Type="Embed" ProgID="Paint.Picture" ShapeID="_x0000_i1047" DrawAspect="Content" ObjectID="_1706208232" r:id="rId118"/>
+          <o:OLEObject Type="Embed" ProgID="Paint.Picture" ShapeID="_x0000_i1035" DrawAspect="Content" ObjectID="_1706372495" r:id="rId118"/>
         </w:object>
       </w:r>
     </w:p>
     <w:p>
       <w:r>
+        <w:rPr>
+          <w:noProof/>
+          <w:lang w:eastAsia="en-IN"/>
+        </w:rPr>
         <w:drawing>
           <wp:inline distT="0" distB="0" distL="0" distR="0" wp14:anchorId="7ED2A0D7" wp14:editId="5A4C1714">
             <wp:extent cx="5731510" cy="1533525"/>
@@ -13395,6 +13403,10 @@
     </w:p>
     <w:p>
       <w:r>
+        <w:rPr>
+          <w:noProof/>
+          <w:lang w:eastAsia="en-IN"/>
+        </w:rPr>
         <w:drawing>
           <wp:inline distT="0" distB="0" distL="0" distR="0" wp14:anchorId="467280B8" wp14:editId="4AEA9B17">
             <wp:extent cx="5731510" cy="425450"/>
@@ -13447,6 +13459,10 @@
     </w:p>
     <w:p>
       <w:r>
+        <w:rPr>
+          <w:noProof/>
+          <w:lang w:eastAsia="en-IN"/>
+        </w:rPr>
         <w:drawing>
           <wp:inline distT="0" distB="0" distL="0" distR="0" wp14:anchorId="1733B442" wp14:editId="70189398">
             <wp:extent cx="5731510" cy="558165"/>
@@ -13486,6 +13502,10 @@
     </w:p>
     <w:p>
       <w:r>
+        <w:rPr>
+          <w:noProof/>
+          <w:lang w:eastAsia="en-IN"/>
+        </w:rPr>
         <w:drawing>
           <wp:inline distT="0" distB="0" distL="0" distR="0" wp14:anchorId="42D4E43D" wp14:editId="7BD1A2F2">
             <wp:extent cx="5728970" cy="2438400"/>
@@ -13578,6 +13598,10 @@
     </w:p>
     <w:p>
       <w:r>
+        <w:rPr>
+          <w:noProof/>
+          <w:lang w:eastAsia="en-IN"/>
+        </w:rPr>
         <w:drawing>
           <wp:inline distT="0" distB="0" distL="0" distR="0" wp14:anchorId="4595E185" wp14:editId="1D3D5645">
             <wp:extent cx="5731510" cy="2814955"/>
@@ -13618,6 +13642,10 @@
     <w:p/>
     <w:p>
       <w:r>
+        <w:rPr>
+          <w:noProof/>
+          <w:lang w:eastAsia="en-IN"/>
+        </w:rPr>
         <w:drawing>
           <wp:inline distT="0" distB="0" distL="0" distR="0" wp14:anchorId="75400B43" wp14:editId="1CCF0533">
             <wp:extent cx="5731510" cy="400050"/>
@@ -13657,6 +13685,10 @@
     </w:p>
     <w:p>
       <w:r>
+        <w:rPr>
+          <w:noProof/>
+          <w:lang w:eastAsia="en-IN"/>
+        </w:rPr>
         <w:drawing>
           <wp:inline distT="0" distB="0" distL="0" distR="0" wp14:anchorId="7A419A94" wp14:editId="7791EEF7">
             <wp:extent cx="5731510" cy="3111500"/>
@@ -13695,8 +13727,11 @@
       </w:r>
     </w:p>
     <w:p>
-      <w:bookmarkStart w:id="0" w:name="_GoBack"/>
-      <w:r>
+      <w:r>
+        <w:rPr>
+          <w:noProof/>
+          <w:lang w:eastAsia="en-IN"/>
+        </w:rPr>
         <w:lastRenderedPageBreak/>
         <w:drawing>
           <wp:inline distT="0" distB="0" distL="0" distR="0" wp14:anchorId="790B6D89" wp14:editId="58DD9B46">
@@ -13734,6 +13769,218 @@
           </wp:inline>
         </w:drawing>
       </w:r>
+    </w:p>
+    <w:p>
+      <w:r>
+        <w:t>We can use arguments and supply those values while building an image, by providing arguments you will have a flexibility to change the values.</w:t>
+      </w:r>
+    </w:p>
+    <w:p>
+      <w:r>
+        <w:t>Now let’s consider while defining the port value as environment variable we defined default value, so we will change now to default by providing --build-arg.</w:t>
+      </w:r>
+    </w:p>
+    <w:p>
+      <w:r>
+        <w:drawing>
+          <wp:inline distT="0" distB="0" distL="0" distR="0" wp14:anchorId="02C586CE" wp14:editId="6E3EF0D4">
+            <wp:extent cx="5731510" cy="1830705"/>
+            <wp:effectExtent l="0" t="0" r="2540" b="0"/>
+            <wp:docPr id="161" name="Picture 161"/>
+            <wp:cNvGraphicFramePr>
+              <a:graphicFrameLocks xmlns:a="http://schemas.openxmlformats.org/drawingml/2006/main" noChangeAspect="1"/>
+            </wp:cNvGraphicFramePr>
+            <a:graphic xmlns:a="http://schemas.openxmlformats.org/drawingml/2006/main">
+              <a:graphicData uri="http://schemas.openxmlformats.org/drawingml/2006/picture">
+                <pic:pic xmlns:pic="http://schemas.openxmlformats.org/drawingml/2006/picture">
+                  <pic:nvPicPr>
+                    <pic:cNvPr id="1" name=""/>
+                    <pic:cNvPicPr/>
+                  </pic:nvPicPr>
+                  <pic:blipFill>
+                    <a:blip r:embed="rId127"/>
+                    <a:stretch>
+                      <a:fillRect/>
+                    </a:stretch>
+                  </pic:blipFill>
+                  <pic:spPr>
+                    <a:xfrm>
+                      <a:off x="0" y="0"/>
+                      <a:ext cx="5731510" cy="1830705"/>
+                    </a:xfrm>
+                    <a:prstGeom prst="rect">
+                      <a:avLst/>
+                    </a:prstGeom>
+                  </pic:spPr>
+                </pic:pic>
+              </a:graphicData>
+            </a:graphic>
+          </wp:inline>
+        </w:drawing>
+      </w:r>
+    </w:p>
+    <w:p>
+      <w:r>
+        <w:drawing>
+          <wp:inline distT="0" distB="0" distL="0" distR="0" wp14:anchorId="3E3F56C1" wp14:editId="2B3CE75E">
+            <wp:extent cx="5731510" cy="1402715"/>
+            <wp:effectExtent l="0" t="0" r="2540" b="6985"/>
+            <wp:docPr id="162" name="Picture 162"/>
+            <wp:cNvGraphicFramePr>
+              <a:graphicFrameLocks xmlns:a="http://schemas.openxmlformats.org/drawingml/2006/main" noChangeAspect="1"/>
+            </wp:cNvGraphicFramePr>
+            <a:graphic xmlns:a="http://schemas.openxmlformats.org/drawingml/2006/main">
+              <a:graphicData uri="http://schemas.openxmlformats.org/drawingml/2006/picture">
+                <pic:pic xmlns:pic="http://schemas.openxmlformats.org/drawingml/2006/picture">
+                  <pic:nvPicPr>
+                    <pic:cNvPr id="1" name=""/>
+                    <pic:cNvPicPr/>
+                  </pic:nvPicPr>
+                  <pic:blipFill>
+                    <a:blip r:embed="rId128"/>
+                    <a:stretch>
+                      <a:fillRect/>
+                    </a:stretch>
+                  </pic:blipFill>
+                  <pic:spPr>
+                    <a:xfrm>
+                      <a:off x="0" y="0"/>
+                      <a:ext cx="5731510" cy="1402715"/>
+                    </a:xfrm>
+                    <a:prstGeom prst="rect">
+                      <a:avLst/>
+                    </a:prstGeom>
+                  </pic:spPr>
+                </pic:pic>
+              </a:graphicData>
+            </a:graphic>
+          </wp:inline>
+        </w:drawing>
+      </w:r>
+    </w:p>
+    <w:p>
+      <w:r>
+        <w:t>You can also build by changing default value by providing the arguments at run time.</w:t>
+      </w:r>
+    </w:p>
+    <w:p>
+      <w:r>
+        <w:lastRenderedPageBreak/>
+        <w:drawing>
+          <wp:inline distT="0" distB="0" distL="0" distR="0" wp14:anchorId="555F5000" wp14:editId="64AFB8B9">
+            <wp:extent cx="5731510" cy="1400175"/>
+            <wp:effectExtent l="0" t="0" r="2540" b="9525"/>
+            <wp:docPr id="163" name="Picture 163"/>
+            <wp:cNvGraphicFramePr>
+              <a:graphicFrameLocks xmlns:a="http://schemas.openxmlformats.org/drawingml/2006/main" noChangeAspect="1"/>
+            </wp:cNvGraphicFramePr>
+            <a:graphic xmlns:a="http://schemas.openxmlformats.org/drawingml/2006/main">
+              <a:graphicData uri="http://schemas.openxmlformats.org/drawingml/2006/picture">
+                <pic:pic xmlns:pic="http://schemas.openxmlformats.org/drawingml/2006/picture">
+                  <pic:nvPicPr>
+                    <pic:cNvPr id="1" name=""/>
+                    <pic:cNvPicPr/>
+                  </pic:nvPicPr>
+                  <pic:blipFill>
+                    <a:blip r:embed="rId129"/>
+                    <a:stretch>
+                      <a:fillRect/>
+                    </a:stretch>
+                  </pic:blipFill>
+                  <pic:spPr>
+                    <a:xfrm>
+                      <a:off x="0" y="0"/>
+                      <a:ext cx="5731510" cy="1400175"/>
+                    </a:xfrm>
+                    <a:prstGeom prst="rect">
+                      <a:avLst/>
+                    </a:prstGeom>
+                  </pic:spPr>
+                </pic:pic>
+              </a:graphicData>
+            </a:graphic>
+          </wp:inline>
+        </w:drawing>
+      </w:r>
+    </w:p>
+    <w:p>
+      <w:r>
+        <w:drawing>
+          <wp:inline distT="0" distB="0" distL="0" distR="0" wp14:anchorId="0AE1BDEC" wp14:editId="52B4F3F2">
+            <wp:extent cx="5731510" cy="470535"/>
+            <wp:effectExtent l="0" t="0" r="2540" b="5715"/>
+            <wp:docPr id="164" name="Picture 164"/>
+            <wp:cNvGraphicFramePr>
+              <a:graphicFrameLocks xmlns:a="http://schemas.openxmlformats.org/drawingml/2006/main" noChangeAspect="1"/>
+            </wp:cNvGraphicFramePr>
+            <a:graphic xmlns:a="http://schemas.openxmlformats.org/drawingml/2006/main">
+              <a:graphicData uri="http://schemas.openxmlformats.org/drawingml/2006/picture">
+                <pic:pic xmlns:pic="http://schemas.openxmlformats.org/drawingml/2006/picture">
+                  <pic:nvPicPr>
+                    <pic:cNvPr id="1" name=""/>
+                    <pic:cNvPicPr/>
+                  </pic:nvPicPr>
+                  <pic:blipFill>
+                    <a:blip r:embed="rId130"/>
+                    <a:stretch>
+                      <a:fillRect/>
+                    </a:stretch>
+                  </pic:blipFill>
+                  <pic:spPr>
+                    <a:xfrm>
+                      <a:off x="0" y="0"/>
+                      <a:ext cx="5731510" cy="470535"/>
+                    </a:xfrm>
+                    <a:prstGeom prst="rect">
+                      <a:avLst/>
+                    </a:prstGeom>
+                  </pic:spPr>
+                </pic:pic>
+              </a:graphicData>
+            </a:graphic>
+          </wp:inline>
+        </w:drawing>
+      </w:r>
+    </w:p>
+    <w:p>
+      <w:r>
+        <w:drawing>
+          <wp:inline distT="0" distB="0" distL="0" distR="0" wp14:anchorId="790F21C3" wp14:editId="3274A9A4">
+            <wp:extent cx="5731510" cy="3065780"/>
+            <wp:effectExtent l="0" t="0" r="2540" b="1270"/>
+            <wp:docPr id="165" name="Picture 165"/>
+            <wp:cNvGraphicFramePr>
+              <a:graphicFrameLocks xmlns:a="http://schemas.openxmlformats.org/drawingml/2006/main" noChangeAspect="1"/>
+            </wp:cNvGraphicFramePr>
+            <a:graphic xmlns:a="http://schemas.openxmlformats.org/drawingml/2006/main">
+              <a:graphicData uri="http://schemas.openxmlformats.org/drawingml/2006/picture">
+                <pic:pic xmlns:pic="http://schemas.openxmlformats.org/drawingml/2006/picture">
+                  <pic:nvPicPr>
+                    <pic:cNvPr id="1" name=""/>
+                    <pic:cNvPicPr/>
+                  </pic:nvPicPr>
+                  <pic:blipFill>
+                    <a:blip r:embed="rId131"/>
+                    <a:stretch>
+                      <a:fillRect/>
+                    </a:stretch>
+                  </pic:blipFill>
+                  <pic:spPr>
+                    <a:xfrm>
+                      <a:off x="0" y="0"/>
+                      <a:ext cx="5731510" cy="3065780"/>
+                    </a:xfrm>
+                    <a:prstGeom prst="rect">
+                      <a:avLst/>
+                    </a:prstGeom>
+                  </pic:spPr>
+                </pic:pic>
+              </a:graphicData>
+            </a:graphic>
+          </wp:inline>
+        </w:drawing>
+      </w:r>
+      <w:bookmarkStart w:id="0" w:name="_GoBack"/>
       <w:bookmarkEnd w:id="0"/>
     </w:p>
     <w:sectPr>

</xml_diff>